<commit_message>
continuing to decouple projects with other accounts
</commit_message>
<xml_diff>
--- a/doc_files/fitness.docx
+++ b/doc_files/fitness.docx
@@ -279,7 +279,15 @@
         <w:jc w:val="center"/>
       </w:pPr>
       <w:r>
-        <w:t>Limit alcohol, thc, sugar, caffeine, and meat</w:t>
+        <w:t xml:space="preserve">Limit alcohol, </w:t>
+      </w:r>
+      <w:proofErr w:type="spellStart"/>
+      <w:r>
+        <w:t>thc</w:t>
+      </w:r>
+      <w:proofErr w:type="spellEnd"/>
+      <w:r>
+        <w:t>, sugar, caffeine, and meat</w:t>
       </w:r>
     </w:p>
     <w:p>
@@ -1341,7 +1349,23 @@
         </w:numPr>
       </w:pPr>
       <w:r>
-        <w:t>Sit ups/push ups/running/ anything move because it makes you feel better and your corpse coat isnt’ getting any shinier.</w:t>
+        <w:t>Sit ups/</w:t>
+      </w:r>
+      <w:proofErr w:type="spellStart"/>
+      <w:r>
+        <w:t>push ups</w:t>
+      </w:r>
+      <w:proofErr w:type="spellEnd"/>
+      <w:r>
+        <w:t xml:space="preserve">/running/ anything move because it makes you feel better and your corpse coat </w:t>
+      </w:r>
+      <w:proofErr w:type="spellStart"/>
+      <w:r>
+        <w:t>isnt</w:t>
+      </w:r>
+      <w:proofErr w:type="spellEnd"/>
+      <w:r>
+        <w:t>’ getting any shinier.</w:t>
       </w:r>
     </w:p>
     <w:p>
@@ -1419,6 +1443,26 @@
           <w:bCs/>
         </w:rPr>
       </w:pPr>
+      <w:r>
+        <w:rPr>
+          <w:b/>
+          <w:bCs/>
+        </w:rPr>
+        <w:t>06/17/2022</w:t>
+      </w:r>
+    </w:p>
+    <w:p>
+      <w:r>
+        <w:t xml:space="preserve">Still on the road to recovery. Haven’t run yet. Up north and feeling stress. Body doesn’t feel great. Alexander/Qi gong is keeping me grounded, but just feel like I need to work. Perhaps having my physical condition brought low has created favorable conditions for focusing on coding. </w:t>
+      </w:r>
+    </w:p>
+    <w:p>
+      <w:r>
+        <w:t xml:space="preserve">The Harry Potter filibuster, my sore middle finger knuckle from scraping on something and now it looks and feels a little infected. My itchy foot bottom. My backed up digestion. My second day hangover – feeling dehydrated in mouth, body stiffness from indulging in too much beer on the ides. All in all we are in a good place. Just wish I was a little more chipper. </w:t>
+      </w:r>
+      <w:r>
+        <w:t xml:space="preserve">A lot of human communication is just aimed at reassuring one another. </w:t>
+      </w:r>
     </w:p>
     <w:p>
       <w:r>
@@ -1431,6 +1475,7 @@
     </w:p>
     <w:p>
       <w:r>
+        <w:lastRenderedPageBreak/>
         <w:t xml:space="preserve">Shoulder tendonitis(?) much improved. Sleeping so much better. Slept very well last night. Woke naturally very early. Feeling sick. Chills and heavy head. Neck feeling marginally more released. Awareness of posture improving. Awareness of touching face, covering nose improving. Why do I feel the need to talk and lecture? Why do I feel the need to articulate my thoughts? Kvetch about what annoys me about things. This week has been excellent from my coding. Making wonderful strides with regards to configuring Sinatra. Getting things connected together. Getting things under test. Excited about BASH, going deeper with Ruby. </w:t>
       </w:r>
     </w:p>
@@ -1451,81 +1496,170 @@
     </w:p>
     <w:p>
       <w:r>
+        <w:t xml:space="preserve">Solid OMT work on left shoulder—inflamed tendon (?) running 45 degree angle from spine to shoulder. </w:t>
+      </w:r>
+    </w:p>
+    <w:p>
+      <w:r>
+        <w:t xml:space="preserve">Chicken wings above head, arm weight pushing head forward chin to chest more or less felt very good. And then expressing with left hand hooked over shoulder. Also general neck, spine, sub-occipital myofascial release, compressing sides of neck, not chocking self, but engaging very tight </w:t>
+      </w:r>
+      <w:proofErr w:type="spellStart"/>
+      <w:r>
+        <w:t>muscularture</w:t>
+      </w:r>
+      <w:proofErr w:type="spellEnd"/>
+      <w:r>
+        <w:t>. Neck feels more comfortable, resting arms as I type are not exacerbating left shoulder. I’d say it was a successful express!</w:t>
+      </w:r>
+    </w:p>
+    <w:p>
+      <w:pPr>
+        <w:rPr>
+          <w:b/>
+          <w:bCs/>
+        </w:rPr>
+      </w:pPr>
+    </w:p>
+    <w:p>
+      <w:pPr>
+        <w:rPr>
+          <w:b/>
+          <w:bCs/>
+        </w:rPr>
+      </w:pPr>
+      <w:r>
+        <w:rPr>
+          <w:b/>
+          <w:bCs/>
+        </w:rPr>
+        <w:t>06/01/2022</w:t>
+      </w:r>
+    </w:p>
+    <w:p>
+      <w:r>
+        <w:t>Felt a new higher release in my neck. Left shoulder with stretching, icing and mindful release feeling less tight.</w:t>
+      </w:r>
+    </w:p>
+    <w:p>
+      <w:pPr>
+        <w:rPr>
+          <w:rFonts w:ascii="Times New Roman" w:hAnsi="Times New Roman" w:cs="Times New Roman"/>
+        </w:rPr>
+      </w:pPr>
+      <w:r>
+        <w:rPr>
+          <w:rFonts w:ascii="Times New Roman" w:hAnsi="Times New Roman" w:cs="Times New Roman"/>
+        </w:rPr>
+        <w:t xml:space="preserve">Went out of my mind trying to find my body. Got lost in time trying to open up my body. </w:t>
+      </w:r>
+    </w:p>
+    <w:p>
+      <w:r>
+        <w:t xml:space="preserve">A desk, a pen, a muse – left me confused, transporting between seasons. </w:t>
+      </w:r>
+    </w:p>
+    <w:p>
+      <w:r>
+        <w:t xml:space="preserve">I’m consumed by my open heart, by my stomach’s ceaseless churning, so I throw more fuel into the fire to contain the blue blood burning. </w:t>
+      </w:r>
+    </w:p>
+    <w:p>
+      <w:pPr>
+        <w:rPr>
+          <w:b/>
+          <w:bCs/>
+        </w:rPr>
+      </w:pPr>
+      <w:r>
+        <w:rPr>
+          <w:b/>
+          <w:bCs/>
+        </w:rPr>
+        <w:t>05/31/2022</w:t>
+      </w:r>
+    </w:p>
+    <w:p>
+      <w:r>
+        <w:t xml:space="preserve">Left shoulder blade dysfunction. Connecting right into spine. Finally got some ice on it. Have the suspicion that my collar bone asymmetry is connected to this tightness. Simple side neck stretch seems to be right on target with tightness. Wonderful movement in neck and left </w:t>
+      </w:r>
+      <w:proofErr w:type="spellStart"/>
+      <w:r>
+        <w:t>shoulderblade</w:t>
+      </w:r>
+      <w:proofErr w:type="spellEnd"/>
+      <w:r>
+        <w:t xml:space="preserve"> connection. The seat of the tension settling lower. My shoulders relaxing down more. Arms typing relaxed on my lap. I should run soon. Get the jitters out and release my calves. Perhaps finding a habit of a morning run and an evening run. That could be key. Feet feeling heavy in the flow. This idea of rooting has been revolving for a while, getting heavier still. Still, getting heavier. Rooting down. Widening. Lengthening. Finding my presence where I stand. </w:t>
+      </w:r>
+    </w:p>
+    <w:p>
+      <w:pPr>
+        <w:rPr>
+          <w:b/>
+          <w:bCs/>
+        </w:rPr>
+      </w:pPr>
+      <w:r>
+        <w:rPr>
+          <w:b/>
+          <w:bCs/>
+        </w:rPr>
+        <w:t>05/29/2022</w:t>
+      </w:r>
+    </w:p>
+    <w:p>
+      <w:r>
+        <w:t>Spine tightness feeling slightly lower. Send direction. Release. Widen. Lengthen.</w:t>
+      </w:r>
+    </w:p>
+    <w:p>
+      <w:pPr>
+        <w:rPr>
+          <w:b/>
+          <w:bCs/>
+        </w:rPr>
+      </w:pPr>
+      <w:r>
+        <w:rPr>
+          <w:b/>
+          <w:bCs/>
+        </w:rPr>
+        <w:t>05/2</w:t>
+      </w:r>
+      <w:r>
+        <w:rPr>
+          <w:b/>
+          <w:bCs/>
+        </w:rPr>
+        <w:t>7</w:t>
+      </w:r>
+      <w:r>
+        <w:rPr>
+          <w:b/>
+          <w:bCs/>
+        </w:rPr>
+        <w:t>/2022</w:t>
+      </w:r>
+    </w:p>
+    <w:p>
+      <w:r>
+        <w:t xml:space="preserve">What to make of this? What to do with this?  Direction without doing, says Alexander.  Emotional trauma stored in form. Your body is just a big form to fill. A case for other people to scrawl upon. Cast in </w:t>
+      </w:r>
+      <w:r>
         <w:lastRenderedPageBreak/>
-        <w:t xml:space="preserve">Solid OMT work on left shoulder—inflamed tendon (?) running 45 degree angle from spine to shoulder. </w:t>
-      </w:r>
-    </w:p>
-    <w:p>
-      <w:r>
-        <w:t>Chicken wings above head, arm weight pushing head forward chin to chest more or less felt very good. And then expressing with left hand hooked over shoulder. Also general neck, spine, sub-occipital myofascial release, compressing sides of neck, not chocking self, but engaging very tight muscularture. Neck feels more comfortable, resting arms as I type are not exacerbating left shoulder. I’d say it was a successful express!</w:t>
-      </w:r>
-    </w:p>
-    <w:p>
-      <w:pPr>
-        <w:rPr>
-          <w:b/>
-          <w:bCs/>
-        </w:rPr>
-      </w:pPr>
-    </w:p>
-    <w:p>
-      <w:pPr>
-        <w:rPr>
-          <w:b/>
-          <w:bCs/>
-        </w:rPr>
-      </w:pPr>
-      <w:r>
-        <w:rPr>
-          <w:b/>
-          <w:bCs/>
-        </w:rPr>
-        <w:t>06/01/2022</w:t>
-      </w:r>
-    </w:p>
-    <w:p>
-      <w:r>
-        <w:t>Felt a new higher release in my neck. Left shoulder with stretching, icing and mindful release feeling less tight.</w:t>
-      </w:r>
-    </w:p>
-    <w:p>
-      <w:pPr>
-        <w:rPr>
-          <w:b/>
-          <w:bCs/>
-        </w:rPr>
-      </w:pPr>
-      <w:r>
-        <w:rPr>
-          <w:b/>
-          <w:bCs/>
-        </w:rPr>
-        <w:t>05/31/2022</w:t>
-      </w:r>
-    </w:p>
-    <w:p>
-      <w:r>
-        <w:t xml:space="preserve">Left shoulder blade dysfunction. Connecting right into spine. Finally got some ice on it. Have the suspicion that my collar bone asymmetry is connected to this tightness. Simple side neck stretch seems to be right on target with tightness. Wonderful movement in neck and left shoulderblade connection. The seat of the tension settling lower. My shoulders relaxing down more. Arms typing relaxed on my lap. I should run soon. Get the jitters out and release my calves. Perhaps finding a habit of a morning run and an evening run. That could be key. Feet feeling heavy in the flow. This idea of rooting has been revolving for a while, getting heavier still. Still, getting heavier. Rooting down. Widening. Lengthening. Finding my presence where I stand. </w:t>
-      </w:r>
-    </w:p>
-    <w:p>
-      <w:pPr>
-        <w:rPr>
-          <w:b/>
-          <w:bCs/>
-        </w:rPr>
-      </w:pPr>
-      <w:r>
-        <w:rPr>
-          <w:b/>
-          <w:bCs/>
-        </w:rPr>
-        <w:t>05/29/2022</w:t>
-      </w:r>
-    </w:p>
-    <w:p>
-      <w:r>
-        <w:t>Spine tightness feeling slightly lower. Send direction. Release. Widen. Lengthen.</w:t>
+        <w:t xml:space="preserve">the mold of your ancestors. An experienced, encoded body and mind. A looping, buggy suite of software and an ever compacting cache of </w:t>
+      </w:r>
+      <w:proofErr w:type="spellStart"/>
+      <w:r>
+        <w:t>nen</w:t>
+      </w:r>
+      <w:proofErr w:type="spellEnd"/>
+      <w:r>
+        <w:t xml:space="preserve">. Updates to assist in the process. Patch things through. Updates to contradict (speak against) and confuse (break connections, make leaps, falsely drawn conclusions. </w:t>
+      </w:r>
+    </w:p>
+    <w:p>
+      <w:r>
+        <w:t xml:space="preserve">The weirdness and wildness of it all seemed worth exploring.  </w:t>
       </w:r>
     </w:p>
     <w:p>
@@ -1597,115 +1731,131 @@
     </w:p>
     <w:p>
       <w:r>
+        <w:t xml:space="preserve">Releasing pops in elbow and shoulder doing the trippy scarecrow.  Weird throbbing </w:t>
+      </w:r>
+      <w:proofErr w:type="spellStart"/>
+      <w:r>
+        <w:t>testical</w:t>
+      </w:r>
+      <w:proofErr w:type="spellEnd"/>
+      <w:r>
+        <w:t xml:space="preserve"> at dinner with pubic area feeling tight. Rolled it with the foam roller to good effect. </w:t>
+      </w:r>
+    </w:p>
+    <w:p>
+      <w:r>
+        <w:t xml:space="preserve">First coding session with Alexander on my mind. Still have tingling, tension feeling in my spine, trying to let that go. Send direction -- let spine and neck release. </w:t>
+      </w:r>
+    </w:p>
+    <w:p>
+      <w:r>
+        <w:t xml:space="preserve">Wonderful releasing popping pull in ribs just below right </w:t>
+      </w:r>
+      <w:proofErr w:type="spellStart"/>
+      <w:r>
+        <w:t>clavical</w:t>
+      </w:r>
+      <w:proofErr w:type="spellEnd"/>
+      <w:r>
+        <w:t xml:space="preserve">, nourishing movement on right side as well. </w:t>
+      </w:r>
+    </w:p>
+    <w:p>
+      <w:pPr>
+        <w:rPr>
+          <w:b/>
+          <w:bCs/>
+        </w:rPr>
+      </w:pPr>
+      <w:r>
+        <w:rPr>
+          <w:b/>
+          <w:bCs/>
+        </w:rPr>
+        <w:t>4/20/2022</w:t>
+      </w:r>
+    </w:p>
+    <w:p>
+      <w:r>
+        <w:t xml:space="preserve">Discovered Alexander -- within days experiencing my neck release, my energy tick up, my enthusiasm for movement expanding, my capacity for movement expanding. </w:t>
+      </w:r>
+    </w:p>
+    <w:p>
+      <w:pPr>
+        <w:rPr>
+          <w:b/>
+          <w:bCs/>
+        </w:rPr>
+      </w:pPr>
+      <w:r>
+        <w:rPr>
+          <w:b/>
+          <w:bCs/>
+        </w:rPr>
+        <w:t xml:space="preserve">4/17/2022 </w:t>
+      </w:r>
+    </w:p>
+    <w:p>
+      <w:r>
+        <w:t xml:space="preserve">Move more consciously, move more from your core. More intentional. Stretched and set.  </w:t>
+      </w:r>
+    </w:p>
+    <w:p>
+      <w:r>
+        <w:t xml:space="preserve">Economy of movement for safety and strength building. </w:t>
+      </w:r>
+    </w:p>
+    <w:p>
+      <w:pPr>
+        <w:rPr>
+          <w:b/>
+          <w:bCs/>
+        </w:rPr>
+      </w:pPr>
+      <w:r>
+        <w:rPr>
+          <w:b/>
+          <w:bCs/>
+        </w:rPr>
+        <w:t>4/6/2022</w:t>
+      </w:r>
+    </w:p>
+    <w:p>
+      <w:pPr>
+        <w:rPr>
+          <w:b/>
+          <w:bCs/>
+        </w:rPr>
+      </w:pPr>
+    </w:p>
+    <w:p>
+      <w:pPr>
+        <w:rPr>
+          <w:b/>
+          <w:bCs/>
+        </w:rPr>
+      </w:pPr>
+      <w:r>
+        <w:rPr>
+          <w:b/>
+          <w:bCs/>
+        </w:rPr>
+        <w:t xml:space="preserve">Wake -- stretch -- serve </w:t>
+      </w:r>
+    </w:p>
+    <w:p>
+      <w:pPr>
+        <w:rPr>
+          <w:b/>
+          <w:bCs/>
+        </w:rPr>
+      </w:pPr>
+      <w:r>
+        <w:rPr>
+          <w:b/>
+          <w:bCs/>
+        </w:rPr>
         <w:lastRenderedPageBreak/>
-        <w:t xml:space="preserve">Releasing pops in elbow and shoulder doing the trippy scarecrow.  Weird throbbing testical at dinner with pubic area feeling tight. Rolled it with the foam roller to good effect. </w:t>
-      </w:r>
-    </w:p>
-    <w:p>
-      <w:r>
-        <w:t xml:space="preserve">First coding session with Alexander on my mind. Still have tingling, tension feeling in my spine, trying to let that go. Send direction -- let spine and neck release. </w:t>
-      </w:r>
-    </w:p>
-    <w:p>
-      <w:r>
-        <w:t xml:space="preserve">Wonderful releasing popping pull in ribs just below right clavical, nourishing movement on right side as well. </w:t>
-      </w:r>
-    </w:p>
-    <w:p>
-      <w:pPr>
-        <w:rPr>
-          <w:b/>
-          <w:bCs/>
-        </w:rPr>
-      </w:pPr>
-      <w:r>
-        <w:rPr>
-          <w:b/>
-          <w:bCs/>
-        </w:rPr>
-        <w:t>4/20/2022</w:t>
-      </w:r>
-    </w:p>
-    <w:p>
-      <w:r>
-        <w:t xml:space="preserve">Discovered Alexander -- within days experiencing my neck release, my energy tick up, my enthusiasm for movement expanding, my capacity for movement expanding. </w:t>
-      </w:r>
-    </w:p>
-    <w:p>
-      <w:pPr>
-        <w:rPr>
-          <w:b/>
-          <w:bCs/>
-        </w:rPr>
-      </w:pPr>
-      <w:r>
-        <w:rPr>
-          <w:b/>
-          <w:bCs/>
-        </w:rPr>
-        <w:t xml:space="preserve">4/17/2022 </w:t>
-      </w:r>
-    </w:p>
-    <w:p>
-      <w:r>
-        <w:t xml:space="preserve">Move more consciously, move more from your core. More intentional. Stretched and set.  </w:t>
-      </w:r>
-    </w:p>
-    <w:p>
-      <w:r>
-        <w:t xml:space="preserve">Economy of movement for safety and strength building. </w:t>
-      </w:r>
-    </w:p>
-    <w:p>
-      <w:pPr>
-        <w:rPr>
-          <w:b/>
-          <w:bCs/>
-        </w:rPr>
-      </w:pPr>
-      <w:r>
-        <w:rPr>
-          <w:b/>
-          <w:bCs/>
-        </w:rPr>
-        <w:t>4/6/2022</w:t>
-      </w:r>
-    </w:p>
-    <w:p>
-      <w:pPr>
-        <w:rPr>
-          <w:b/>
-          <w:bCs/>
-        </w:rPr>
-      </w:pPr>
-    </w:p>
-    <w:p>
-      <w:pPr>
-        <w:rPr>
-          <w:b/>
-          <w:bCs/>
-        </w:rPr>
-      </w:pPr>
-      <w:r>
-        <w:rPr>
-          <w:b/>
-          <w:bCs/>
-        </w:rPr>
-        <w:t xml:space="preserve">Wake -- stretch -- serve </w:t>
-      </w:r>
-    </w:p>
-    <w:p>
-      <w:pPr>
-        <w:rPr>
-          <w:b/>
-          <w:bCs/>
-        </w:rPr>
-      </w:pPr>
-      <w:r>
-        <w:rPr>
-          <w:b/>
-          <w:bCs/>
-        </w:rPr>
         <w:t xml:space="preserve">Root -- connect -- extend </w:t>
       </w:r>
     </w:p>
@@ -1829,7 +1979,6 @@
           <w:b/>
           <w:bCs/>
         </w:rPr>
-        <w:lastRenderedPageBreak/>
         <w:t xml:space="preserve">Root </w:t>
       </w:r>
       <w:r>
@@ -1881,7 +2030,15 @@
         <w:t>Connect</w:t>
       </w:r>
       <w:r>
-        <w:t xml:space="preserve"> -- awareness, mechanics, leverage, Egoscue, Subtle body, OMT </w:t>
+        <w:t xml:space="preserve"> -- awareness, mechanics, leverage, </w:t>
+      </w:r>
+      <w:proofErr w:type="spellStart"/>
+      <w:r>
+        <w:t>Egoscue</w:t>
+      </w:r>
+      <w:proofErr w:type="spellEnd"/>
+      <w:r>
+        <w:t xml:space="preserve">, Subtle body, OMT </w:t>
       </w:r>
     </w:p>
     <w:p>
@@ -2001,6 +2158,7 @@
     </w:p>
     <w:p>
       <w:r>
+        <w:lastRenderedPageBreak/>
         <w:t xml:space="preserve">Wake -- stretch -- serve </w:t>
       </w:r>
     </w:p>
@@ -2044,7 +2202,23 @@
     </w:p>
     <w:p>
       <w:r>
-        <w:t xml:space="preserve">Mountain Dew, Sunny D, all pop, but especially any sort of orange flavor pop, lemonade or orange juice from the frozen concentrate, chocolate milk, drunk by the quart on weekends, crusing around town in the shaggin’ wagon. </w:t>
+        <w:t xml:space="preserve">Mountain Dew, Sunny D, all pop, but especially any sort of orange flavor pop, lemonade or orange juice from the frozen concentrate, chocolate milk, drunk by the quart on weekends, </w:t>
+      </w:r>
+      <w:proofErr w:type="spellStart"/>
+      <w:r>
+        <w:t>crusing</w:t>
+      </w:r>
+      <w:proofErr w:type="spellEnd"/>
+      <w:r>
+        <w:t xml:space="preserve"> around town in the </w:t>
+      </w:r>
+      <w:proofErr w:type="spellStart"/>
+      <w:r>
+        <w:t>shaggin</w:t>
+      </w:r>
+      <w:proofErr w:type="spellEnd"/>
+      <w:r>
+        <w:t xml:space="preserve">’ wagon. </w:t>
       </w:r>
     </w:p>
     <w:p>
@@ -2076,55 +2250,68 @@
         <w:t xml:space="preserve">Exercise -- </w:t>
       </w:r>
       <w:r>
-        <w:t xml:space="preserve">mental and physical health promotion -- our spirt is found in the melding of the two. Yoga -- promoting this unity and balance -- barefoot jogging (grounded, rootedness, core building, breath, </w:t>
-      </w:r>
+        <w:t xml:space="preserve">mental and physical health promotion -- our spirt is found in the melding of the two. Yoga -- promoting this unity and balance -- barefoot jogging (grounded, rootedness, core building, breath, rejuvenating, water soothing source of </w:t>
+      </w:r>
+      <w:proofErr w:type="spellStart"/>
+      <w:r>
+        <w:t>firey</w:t>
+      </w:r>
+      <w:proofErr w:type="spellEnd"/>
+      <w:r>
+        <w:t xml:space="preserve"> engagement, the fire building sooths like a warmth to length and calm clumped nerves), static stretching, dynamic stretching, isometric stretching, connected stretching, extended stretching, seating stretch, standing stretching, doorway stretching, ceiling stretching, railing stretching, rope stretching, handing stretching, wall stretching, floor stretching, vertical stretching, Qi Gong-- both still and active -- rooting and motion/forms, </w:t>
+      </w:r>
+      <w:proofErr w:type="spellStart"/>
+      <w:r>
+        <w:t>acurpressure</w:t>
+      </w:r>
+      <w:proofErr w:type="spellEnd"/>
+      <w:r>
+        <w:t xml:space="preserve"> and massage to release tension, ensure recovery, increase awareness of where and when you carry tension, think about why, reading and writing need to be yoga as well. They cannot be these build and bust sort of practices. They must be consistent and steady and nourishing practices that are life-affirming and sustainable. </w:t>
+      </w:r>
+    </w:p>
+    <w:p>
+      <w:r>
+        <w:t>Lengthening nerves to release tension.</w:t>
+      </w:r>
+    </w:p>
+    <w:p>
+      <w:r>
+        <w:t xml:space="preserve">Nerve stretching -- i.e. sciatic nerve -- lower back down the leg to the foot. Length by lying on your back and pulling your knees one by one up to your chest. </w:t>
+      </w:r>
+    </w:p>
+    <w:p>
+      <w:pPr>
+        <w:rPr>
+          <w:b/>
+          <w:bCs/>
+        </w:rPr>
+      </w:pPr>
+      <w:r>
+        <w:rPr>
+          <w:b/>
+          <w:bCs/>
+        </w:rPr>
+        <w:t>3/23/2022</w:t>
+      </w:r>
+    </w:p>
+    <w:p>
+      <w:r>
+        <w:t>Injury / healing -- stiffness in ankle, acute soreness when touched.</w:t>
+      </w:r>
+    </w:p>
+    <w:p>
+      <w:r>
+        <w:t xml:space="preserve">Globby area @ about 10 or 11 o’clock from outer left ankle knot. </w:t>
+      </w:r>
+    </w:p>
+    <w:p>
+      <w:r>
+        <w:t xml:space="preserve">Massage was tender but nourishing, released tension in foot and ankle as well as between shoulder blades and sternum </w:t>
+      </w:r>
+    </w:p>
+    <w:p>
       <w:r>
         <w:lastRenderedPageBreak/>
-        <w:t xml:space="preserve">rejuvenating, water soothing source of firey engagement, the fire building sooths like a warmth to length and calm clumped nerves), static stretching, dynamic stretching, isometric stretching, connected stretching, extended stretching, seating stretch, standing stretching, doorway stretching, ceiling stretching, railing stretching, rope stretching, handing stretching, wall stretching, floor stretching, vertical stretching, Qi Gong-- both still and active -- rooting and motion/forms, acurpressure and massage to release tension, ensure recovery, increase awareness of where and when you carry tension, think about why, reading and writing need to be yoga as well. They cannot be these build and bust sort of practices. They must be consistent and steady and nourishing practices that are life-affirming and sustainable. </w:t>
-      </w:r>
-    </w:p>
-    <w:p>
-      <w:r>
-        <w:t>Lengthening nerves to release tension.</w:t>
-      </w:r>
-    </w:p>
-    <w:p>
-      <w:r>
-        <w:t xml:space="preserve">Nerve stretching -- i.e. sciatic nerve -- lower back down the leg to the foot. Length by lying on your back and pulling your knees one by one up to your chest. </w:t>
-      </w:r>
-    </w:p>
-    <w:p>
-      <w:pPr>
-        <w:rPr>
-          <w:b/>
-          <w:bCs/>
-        </w:rPr>
-      </w:pPr>
-      <w:r>
-        <w:rPr>
-          <w:b/>
-          <w:bCs/>
-        </w:rPr>
-        <w:t>3/23/2022</w:t>
-      </w:r>
-    </w:p>
-    <w:p>
-      <w:r>
-        <w:t>Injury / healing -- stiffness in ankle, acute soreness when touched.</w:t>
-      </w:r>
-    </w:p>
-    <w:p>
-      <w:r>
-        <w:t xml:space="preserve">Globby area @ about 10 or 11 o’clock from outer left ankle knot. </w:t>
-      </w:r>
-    </w:p>
-    <w:p>
-      <w:r>
-        <w:t xml:space="preserve">Massage was tender but nourishing, released tension in foot and ankle as well as between shoulder blades and sternum </w:t>
-      </w:r>
-    </w:p>
-    <w:p>
-      <w:r>
         <w:t xml:space="preserve">(3/24/2022 globby area is smooth again. Acute soreness is much improved and much closer to the left ankle knot/knob.  The myofascial release and stretching certainly moved the needle on this one.  Outer ankle ligament still tight, stretching tendon over knot/knob, by planting foot and raising toes feels quite nourishing. </w:t>
       </w:r>
     </w:p>
@@ -2160,12 +2347,36 @@
     </w:p>
     <w:p>
       <w:r>
-        <w:t>Tension in middle upper back between shoulder blads.</w:t>
-      </w:r>
-    </w:p>
-    <w:p>
-      <w:r>
-        <w:t xml:space="preserve">Intense twisting stretch to the left while sitting on low study stool while gently rolling left foot and ankle out creating a connection from the top outer side of the foot and the outer ankle ligement and left hip compressing into stool tilting torso to left with slight wist, activating tightness between shoulder blades. </w:t>
+        <w:t xml:space="preserve">Tension in middle upper back between shoulder </w:t>
+      </w:r>
+      <w:proofErr w:type="spellStart"/>
+      <w:r>
+        <w:t>blads</w:t>
+      </w:r>
+      <w:proofErr w:type="spellEnd"/>
+      <w:r>
+        <w:t>.</w:t>
+      </w:r>
+    </w:p>
+    <w:p>
+      <w:r>
+        <w:t xml:space="preserve">Intense twisting stretch to the left while sitting on low study stool while gently rolling left foot and ankle out creating a connection from the top outer side of the foot and the outer ankle </w:t>
+      </w:r>
+      <w:proofErr w:type="spellStart"/>
+      <w:r>
+        <w:t>ligement</w:t>
+      </w:r>
+      <w:proofErr w:type="spellEnd"/>
+      <w:r>
+        <w:t xml:space="preserve"> and left hip compressing into stool tilting torso to left with slight </w:t>
+      </w:r>
+      <w:proofErr w:type="spellStart"/>
+      <w:r>
+        <w:t>wist</w:t>
+      </w:r>
+      <w:proofErr w:type="spellEnd"/>
+      <w:r>
+        <w:t xml:space="preserve">, activating tightness between shoulder blades. </w:t>
       </w:r>
     </w:p>
     <w:p>
@@ -2195,210 +2406,324 @@
     </w:p>
     <w:p/>
     <w:p>
-      <w:r>
-        <w:t xml:space="preserve">Havearrived at a strange new breath of direction in my stretching. Much of it has become intuitive. I am seeking out surfaces, counter weights, solid floors or ground to root down upon. Drawing sweat in extension through to my palms several times a day. Unconsciously setting up my tennis ball and lacross toes rest (activating my feet and ankles and calves) Sitting on low stool backless stool, but back feels supported because core is engaged as well as legs (which are also being used as a desk to support a </w:t>
-      </w:r>
+      <w:proofErr w:type="spellStart"/>
+      <w:r>
+        <w:t>Havearrived</w:t>
+      </w:r>
+      <w:proofErr w:type="spellEnd"/>
+      <w:r>
+        <w:t xml:space="preserve"> at a strange new breath of direction in my stretching. Much of it has become intuitive. I am seeking out surfaces, counter weights, solid floors or ground to root down upon. Drawing sweat in extension through to my palms several times a day. Unconsciously setting up my tennis ball and </w:t>
+      </w:r>
+      <w:proofErr w:type="spellStart"/>
+      <w:r>
+        <w:t>lacross</w:t>
+      </w:r>
+      <w:proofErr w:type="spellEnd"/>
+      <w:r>
+        <w:t xml:space="preserve"> toes rest (activating my feet and ankles and calves) Sitting on low stool backless stool, but back feels supported because core is engaged as well as legs (which are also being used as a desk to support a wireless keyboard-- can push down on keyboard/</w:t>
+      </w:r>
+      <w:proofErr w:type="spellStart"/>
+      <w:r>
+        <w:t>lapdesk</w:t>
+      </w:r>
+      <w:proofErr w:type="spellEnd"/>
+      <w:r>
+        <w:t xml:space="preserve"> to increase acute pressure and pull on calves and legs. </w:t>
+      </w:r>
+    </w:p>
+    <w:p>
+      <w:r>
+        <w:t xml:space="preserve">This most recent </w:t>
+      </w:r>
+      <w:proofErr w:type="spellStart"/>
+      <w:r>
+        <w:t>platurea</w:t>
+      </w:r>
+      <w:proofErr w:type="spellEnd"/>
+      <w:r>
+        <w:t xml:space="preserve"> was heralded by an extra squishy stretching session, with some really deep pulling accompanied by some deep squirting sensations. </w:t>
+      </w:r>
+    </w:p>
+    <w:p>
+      <w:pPr>
+        <w:rPr>
+          <w:b/>
+          <w:bCs/>
+        </w:rPr>
+      </w:pPr>
+    </w:p>
+    <w:p>
+      <w:pPr>
+        <w:rPr>
+          <w:b/>
+          <w:bCs/>
+        </w:rPr>
+      </w:pPr>
+      <w:r>
+        <w:rPr>
+          <w:b/>
+          <w:bCs/>
+        </w:rPr>
+        <w:t>03/22/2022</w:t>
+      </w:r>
+    </w:p>
+    <w:p>
+      <w:r>
+        <w:t>Evening of the 21</w:t>
+      </w:r>
+      <w:r>
+        <w:rPr>
+          <w:vertAlign w:val="superscript"/>
+        </w:rPr>
+        <w:t>st</w:t>
+      </w:r>
+      <w:r>
+        <w:t xml:space="preserve"> had insomnia…couldn’t sleep for a long time after 2 a.m. </w:t>
+      </w:r>
+    </w:p>
+    <w:p>
+      <w:r>
+        <w:t>Evening of the 22</w:t>
+      </w:r>
+      <w:r>
+        <w:rPr>
+          <w:vertAlign w:val="superscript"/>
+        </w:rPr>
+        <w:t>nd</w:t>
+      </w:r>
+      <w:r>
+        <w:t xml:space="preserve"> also had insomnia…but then got up, smoked a bit of herb and stretched for a good long time. This is something that I used to do when I first started making this transformation. I should do more late hour stretching if I am up. In a very down cycle of programming suddenly. Had the breakthrough with my writing organizational software and then just started getting bogged down in that. What I really need to be doing is more TDD.  TDD is what is going to get me out of this. TDD and stretching. I need the writing to come along, to chronicle, to make sense of this new chapter, to drive some of the inquiry that will round out my tech skills. </w:t>
+      </w:r>
+    </w:p>
+    <w:p/>
+    <w:p>
+      <w:r>
+        <w:t>Settling, rooting, overcoming my digital dislocation.</w:t>
+      </w:r>
+    </w:p>
+    <w:p>
       <w:r>
         <w:lastRenderedPageBreak/>
-        <w:t xml:space="preserve">wireless keyboard-- can push down on keyboard/lapdesk to increase acute pressure and pull on calves and legs. </w:t>
-      </w:r>
-    </w:p>
-    <w:p>
-      <w:r>
-        <w:t xml:space="preserve">This most recent platurea was heralded by an extra squishy stretching session, with some really deep pulling accompanied by some deep squirting sensations. </w:t>
-      </w:r>
-    </w:p>
-    <w:p>
-      <w:pPr>
-        <w:rPr>
-          <w:b/>
-          <w:bCs/>
-        </w:rPr>
-      </w:pPr>
-    </w:p>
-    <w:p>
-      <w:pPr>
-        <w:rPr>
-          <w:b/>
-          <w:bCs/>
-        </w:rPr>
-      </w:pPr>
-      <w:r>
-        <w:rPr>
-          <w:b/>
-          <w:bCs/>
-        </w:rPr>
-        <w:t>03/22/2022</w:t>
-      </w:r>
-    </w:p>
-    <w:p>
-      <w:r>
-        <w:t>Evening of the 21</w:t>
-      </w:r>
-      <w:r>
-        <w:rPr>
-          <w:vertAlign w:val="superscript"/>
-        </w:rPr>
-        <w:t>st</w:t>
-      </w:r>
-      <w:r>
-        <w:t xml:space="preserve"> had insomnia…couldn’t sleep for a long time after 2 a.m. </w:t>
-      </w:r>
-    </w:p>
-    <w:p>
-      <w:r>
-        <w:t>Evening of the 22</w:t>
-      </w:r>
-      <w:r>
-        <w:rPr>
-          <w:vertAlign w:val="superscript"/>
-        </w:rPr>
-        <w:t>nd</w:t>
-      </w:r>
-      <w:r>
-        <w:t xml:space="preserve"> also had insomnia…but then got up, smoked a bit of herb and stretched for a good long time. This is something that I used to do when I first started making this transformation. I should do more late hour stretching if I am up. In a very down cycle of programming suddenly. Had the breakthrough with my writing organizational software and then just started getting bogged down in that. What I really need to be doing is more TDD.  TDD is what is going to get me out of this. TDD and stretching. I need the writing to come along, to chronicle, to make sense of this new chapter, to drive some of the inquiry that will round out my tech skills. </w:t>
+        <w:t>Finding order in chaos</w:t>
+      </w:r>
+    </w:p>
+    <w:p>
+      <w:r>
+        <w:t xml:space="preserve">Finding procedure in chaos. </w:t>
+      </w:r>
+    </w:p>
+    <w:p>
+      <w:r>
+        <w:t>Be tree like-- being, growing, organization, connectivity.</w:t>
+      </w:r>
+    </w:p>
+    <w:p>
+      <w:r>
+        <w:t xml:space="preserve">Extension -- flexibility is strength-- a strength grown in stillness and silence. </w:t>
+      </w:r>
+    </w:p>
+    <w:p>
+      <w:r>
+        <w:t xml:space="preserve">Flexibility is a strength that can be grown sustainably. </w:t>
+      </w:r>
+    </w:p>
+    <w:p>
+      <w:r>
+        <w:t>Systematic -- functional</w:t>
+      </w:r>
+    </w:p>
+    <w:p>
+      <w:pPr>
+        <w:rPr>
+          <w:b/>
+          <w:bCs/>
+        </w:rPr>
+      </w:pPr>
+      <w:r>
+        <w:rPr>
+          <w:b/>
+          <w:bCs/>
+        </w:rPr>
+        <w:t xml:space="preserve">03/20/2022: </w:t>
+      </w:r>
+    </w:p>
+    <w:p>
+      <w:pPr>
+        <w:rPr>
+          <w:b/>
+          <w:bCs/>
+        </w:rPr>
+      </w:pPr>
+      <w:r>
+        <w:rPr>
+          <w:b/>
+          <w:bCs/>
+        </w:rPr>
+        <w:t>Solid stretching day-- stances, hanging, settling, floor, porch rail, loft. Flexibility is strength.</w:t>
+      </w:r>
+    </w:p>
+    <w:p>
+      <w:pPr>
+        <w:rPr>
+          <w:b/>
+          <w:bCs/>
+        </w:rPr>
+      </w:pPr>
+    </w:p>
+    <w:p>
+      <w:pPr>
+        <w:rPr>
+          <w:b/>
+          <w:bCs/>
+        </w:rPr>
+      </w:pPr>
+      <w:r>
+        <w:rPr>
+          <w:b/>
+          <w:bCs/>
+        </w:rPr>
+        <w:t xml:space="preserve">Gentle. Stationary, but using sustained, subtle strength to </w:t>
+      </w:r>
+      <w:proofErr w:type="spellStart"/>
+      <w:r>
+        <w:rPr>
+          <w:b/>
+          <w:bCs/>
+        </w:rPr>
+        <w:t>built</w:t>
+      </w:r>
+      <w:proofErr w:type="spellEnd"/>
+      <w:r>
+        <w:rPr>
+          <w:b/>
+          <w:bCs/>
+        </w:rPr>
+        <w:t xml:space="preserve"> connections. Grow like a tree. Counter contraction, gravity, hunching.</w:t>
+      </w:r>
+    </w:p>
+    <w:p>
+      <w:pPr>
+        <w:rPr>
+          <w:b/>
+          <w:bCs/>
+        </w:rPr>
+      </w:pPr>
+    </w:p>
+    <w:p>
+      <w:pPr>
+        <w:rPr>
+          <w:b/>
+          <w:bCs/>
+        </w:rPr>
+      </w:pPr>
+      <w:r>
+        <w:rPr>
+          <w:b/>
+          <w:bCs/>
+        </w:rPr>
+        <w:t>03/19/2022</w:t>
+      </w:r>
+    </w:p>
+    <w:p>
+      <w:pPr>
+        <w:rPr>
+          <w:b/>
+          <w:bCs/>
+        </w:rPr>
+      </w:pPr>
+      <w:r>
+        <w:rPr>
+          <w:b/>
+          <w:bCs/>
+        </w:rPr>
+        <w:t xml:space="preserve">Begin and end you day on the floor stretching. </w:t>
+      </w:r>
+    </w:p>
+    <w:p>
+      <w:pPr>
+        <w:rPr>
+          <w:b/>
+          <w:bCs/>
+        </w:rPr>
+      </w:pPr>
+      <w:r>
+        <w:rPr>
+          <w:b/>
+          <w:bCs/>
+        </w:rPr>
+        <w:t xml:space="preserve">Begin and end your day by achieving extension. </w:t>
+      </w:r>
+    </w:p>
+    <w:p>
+      <w:pPr>
+        <w:rPr>
+          <w:b/>
+          <w:bCs/>
+        </w:rPr>
+      </w:pPr>
+    </w:p>
+    <w:p>
+      <w:pPr>
+        <w:rPr>
+          <w:b/>
+          <w:bCs/>
+        </w:rPr>
+      </w:pPr>
+      <w:r>
+        <w:rPr>
+          <w:b/>
+          <w:bCs/>
+        </w:rPr>
+        <w:t>03/18/2022</w:t>
+      </w:r>
+    </w:p>
+    <w:p>
+      <w:pPr>
+        <w:rPr>
+          <w:b/>
+          <w:bCs/>
+        </w:rPr>
+      </w:pPr>
+    </w:p>
+    <w:p>
+      <w:r>
+        <w:t xml:space="preserve">I am ready to open it. </w:t>
+      </w:r>
+    </w:p>
+    <w:p>
+      <w:r>
+        <w:t xml:space="preserve">Tightness: left shoulder blade, left hip, left foot/ankle </w:t>
       </w:r>
     </w:p>
     <w:p/>
     <w:p>
       <w:r>
-        <w:t>Settling, rooting, overcoming my digital dislocation.</w:t>
-      </w:r>
-    </w:p>
-    <w:p>
-      <w:r>
-        <w:t>Finding order in chaos</w:t>
-      </w:r>
-    </w:p>
-    <w:p>
-      <w:r>
-        <w:t xml:space="preserve">Finding procedure in chaos. </w:t>
-      </w:r>
-    </w:p>
-    <w:p>
-      <w:r>
-        <w:t>Be tree like-- being, growing, organization, connectivity.</w:t>
-      </w:r>
-    </w:p>
-    <w:p>
-      <w:r>
-        <w:t xml:space="preserve">Extension -- flexibility is strength-- a strength grown in stillness and silence. </w:t>
-      </w:r>
-    </w:p>
-    <w:p>
-      <w:r>
-        <w:t xml:space="preserve">Flexibility is a strength that can be grown sustainably. </w:t>
-      </w:r>
-    </w:p>
-    <w:p>
-      <w:r>
-        <w:t>Systematic -- functional</w:t>
-      </w:r>
-    </w:p>
-    <w:p>
-      <w:pPr>
-        <w:rPr>
-          <w:b/>
-          <w:bCs/>
-        </w:rPr>
-      </w:pPr>
-      <w:r>
-        <w:rPr>
-          <w:b/>
-          <w:bCs/>
-        </w:rPr>
-        <w:t xml:space="preserve">03/20/2022: </w:t>
-      </w:r>
-    </w:p>
-    <w:p>
-      <w:pPr>
-        <w:rPr>
-          <w:b/>
-          <w:bCs/>
-        </w:rPr>
-      </w:pPr>
-      <w:r>
-        <w:rPr>
-          <w:b/>
-          <w:bCs/>
-        </w:rPr>
-        <w:t>Solid stretching day-- stances, hanging, settling, floor, porch rail, loft. Flexibility is strength.</w:t>
-      </w:r>
-    </w:p>
-    <w:p>
-      <w:pPr>
-        <w:rPr>
-          <w:b/>
-          <w:bCs/>
-        </w:rPr>
-      </w:pPr>
-    </w:p>
-    <w:p>
-      <w:pPr>
-        <w:rPr>
-          <w:b/>
-          <w:bCs/>
-        </w:rPr>
-      </w:pPr>
-      <w:r>
-        <w:rPr>
-          <w:b/>
-          <w:bCs/>
-        </w:rPr>
-        <w:t>Gentle. Stationary, but using sustained, subtle strength to built connections. Grow like a tree. Counter contraction, gravity, hunching.</w:t>
-      </w:r>
-    </w:p>
-    <w:p>
-      <w:pPr>
-        <w:rPr>
-          <w:b/>
-          <w:bCs/>
-        </w:rPr>
-      </w:pPr>
-    </w:p>
-    <w:p>
-      <w:pPr>
-        <w:rPr>
-          <w:b/>
-          <w:bCs/>
-        </w:rPr>
-      </w:pPr>
-      <w:r>
-        <w:rPr>
-          <w:b/>
-          <w:bCs/>
-        </w:rPr>
-        <w:t>03/19/2022</w:t>
-      </w:r>
-    </w:p>
-    <w:p>
-      <w:pPr>
-        <w:rPr>
-          <w:b/>
-          <w:bCs/>
-        </w:rPr>
-      </w:pPr>
-      <w:r>
-        <w:rPr>
-          <w:b/>
-          <w:bCs/>
-        </w:rPr>
-        <w:t xml:space="preserve">Begin and end you day on the floor stretching. </w:t>
-      </w:r>
-    </w:p>
-    <w:p>
-      <w:pPr>
-        <w:rPr>
-          <w:b/>
-          <w:bCs/>
-        </w:rPr>
-      </w:pPr>
-      <w:r>
-        <w:rPr>
-          <w:b/>
-          <w:bCs/>
-        </w:rPr>
-        <w:t xml:space="preserve">Begin and end your day by achieving extension. </w:t>
+        <w:t xml:space="preserve">Standing plant with left foot, left arm at a 45 degree, locked and pointing down, right arm comes over the top, aerobics style compressing-- planted foot/ankle, calf/knee through left hip and shoulder, look for extension in neck as well. </w:t>
+      </w:r>
+    </w:p>
+    <w:p/>
+    <w:p>
+      <w:r>
+        <w:t xml:space="preserve">Planting with right foot and leaning forward, left foot on toe point or raised behind body.  </w:t>
+      </w:r>
+    </w:p>
+    <w:p/>
+    <w:p>
+      <w:r>
+        <w:t xml:space="preserve">We had ceased eating most kinds of flesh  </w:t>
+      </w:r>
+      <w:proofErr w:type="spellStart"/>
+      <w:r>
+        <w:t>awhile</w:t>
+      </w:r>
+      <w:proofErr w:type="spellEnd"/>
+      <w:r>
+        <w:t xml:space="preserve"> ago. </w:t>
+      </w:r>
+    </w:p>
+    <w:p>
+      <w:r>
+        <w:t xml:space="preserve">Been out of the flesh eating habit for ages. </w:t>
       </w:r>
     </w:p>
     <w:p>
@@ -2422,70 +2747,6 @@
           <w:bCs/>
         </w:rPr>
         <w:lastRenderedPageBreak/>
-        <w:t>03/18/2022</w:t>
-      </w:r>
-    </w:p>
-    <w:p>
-      <w:pPr>
-        <w:rPr>
-          <w:b/>
-          <w:bCs/>
-        </w:rPr>
-      </w:pPr>
-    </w:p>
-    <w:p>
-      <w:r>
-        <w:t xml:space="preserve">I am ready to open it. </w:t>
-      </w:r>
-    </w:p>
-    <w:p>
-      <w:r>
-        <w:t xml:space="preserve">Tightness: left shoulder blade, left hip, left foot/ankle </w:t>
-      </w:r>
-    </w:p>
-    <w:p/>
-    <w:p>
-      <w:r>
-        <w:t xml:space="preserve">Standing plant with left foot, left arm at a 45 degree, locked and pointing down, right arm comes over the top, aerobics style compressing-- planted foot/ankle, calf/knee through left hip and shoulder, look for extension in neck as well. </w:t>
-      </w:r>
-    </w:p>
-    <w:p/>
-    <w:p>
-      <w:r>
-        <w:t xml:space="preserve">Planting with right foot and leaning forward, left foot on toe point or raised behind body.  </w:t>
-      </w:r>
-    </w:p>
-    <w:p/>
-    <w:p>
-      <w:r>
-        <w:t xml:space="preserve">We had ceased eating most kinds of flesh  awhile ago. </w:t>
-      </w:r>
-    </w:p>
-    <w:p>
-      <w:r>
-        <w:t xml:space="preserve">Been out of the flesh eating habit for ages. </w:t>
-      </w:r>
-    </w:p>
-    <w:p>
-      <w:pPr>
-        <w:rPr>
-          <w:b/>
-          <w:bCs/>
-        </w:rPr>
-      </w:pPr>
-    </w:p>
-    <w:p>
-      <w:pPr>
-        <w:rPr>
-          <w:b/>
-          <w:bCs/>
-        </w:rPr>
-      </w:pPr>
-      <w:r>
-        <w:rPr>
-          <w:b/>
-          <w:bCs/>
-        </w:rPr>
         <w:t>02/15/2022</w:t>
       </w:r>
     </w:p>
@@ -2608,9 +2869,13 @@
           <w:numId w:val="11"/>
         </w:numPr>
       </w:pPr>
-      <w:r>
-        <w:lastRenderedPageBreak/>
-        <w:t xml:space="preserve">Self massage </w:t>
+      <w:proofErr w:type="spellStart"/>
+      <w:r>
+        <w:t>Self massage</w:t>
+      </w:r>
+      <w:proofErr w:type="spellEnd"/>
+      <w:r>
+        <w:t xml:space="preserve"> </w:t>
       </w:r>
     </w:p>
     <w:p>
@@ -2640,7 +2905,23 @@
     <w:p/>
     <w:p>
       <w:r>
-        <w:t xml:space="preserve">Know you body. Maintain your body. Potentially add years of [orductive years to your life. Not to mention life to your years. </w:t>
+        <w:t xml:space="preserve">Know </w:t>
+      </w:r>
+      <w:proofErr w:type="spellStart"/>
+      <w:r>
+        <w:t>you</w:t>
+      </w:r>
+      <w:proofErr w:type="spellEnd"/>
+      <w:r>
+        <w:t xml:space="preserve"> body. Maintain your body. Potentially add years of [</w:t>
+      </w:r>
+      <w:proofErr w:type="spellStart"/>
+      <w:r>
+        <w:t>orductive</w:t>
+      </w:r>
+      <w:proofErr w:type="spellEnd"/>
+      <w:r>
+        <w:t xml:space="preserve"> years to your life. Not to mention life to your years. </w:t>
       </w:r>
     </w:p>
     <w:p/>
@@ -2757,6 +3038,7 @@
           <w:sz w:val="16"/>
           <w:szCs w:val="16"/>
         </w:rPr>
+        <w:lastRenderedPageBreak/>
         <w:t>Within the next four to six hours, rigor mortis spreads to additional muscles, including internal organs. The age, sex, physical condition, and muscle build of a person can all influence the onset of rigor mortis. Rigor mortis usually peaks after 12 hours and fades after 48. Because of their lesser muscular mass, rigor mortis may be undetectable in many newborn and child bodies.</w:t>
       </w:r>
     </w:p>
@@ -2857,7 +3139,6 @@
     <w:p/>
     <w:p>
       <w:r>
-        <w:lastRenderedPageBreak/>
         <w:t xml:space="preserve">Shiatsu </w:t>
       </w:r>
       <w:r>
@@ -3157,7 +3438,77 @@
         <w:rPr>
           <w:rFonts w:ascii="Times New Roman" w:eastAsia="Yu Mincho" w:hAnsi="Times New Roman" w:cs="Times New Roman"/>
         </w:rPr>
-        <w:t>Named the stretch of Damen between Irving Park and Lawerance -- that mile we travel back and forth on all the time to get esme to school, its one of my consistent jogging routes. Northin along Ravenswood and then over to Damen at Lawerance for a two mile loop or up another half mile to foster for a three mile out and back loop.</w:t>
+        <w:t xml:space="preserve">Named the stretch of Damen between Irving Park and </w:t>
+      </w:r>
+      <w:proofErr w:type="spellStart"/>
+      <w:r>
+        <w:rPr>
+          <w:rFonts w:ascii="Times New Roman" w:eastAsia="Yu Mincho" w:hAnsi="Times New Roman" w:cs="Times New Roman"/>
+        </w:rPr>
+        <w:t>Lawerance</w:t>
+      </w:r>
+      <w:proofErr w:type="spellEnd"/>
+      <w:r>
+        <w:rPr>
+          <w:rFonts w:ascii="Times New Roman" w:eastAsia="Yu Mincho" w:hAnsi="Times New Roman" w:cs="Times New Roman"/>
+        </w:rPr>
+        <w:t xml:space="preserve"> -- that mile we travel back and forth on all the time to get </w:t>
+      </w:r>
+      <w:proofErr w:type="spellStart"/>
+      <w:r>
+        <w:rPr>
+          <w:rFonts w:ascii="Times New Roman" w:eastAsia="Yu Mincho" w:hAnsi="Times New Roman" w:cs="Times New Roman"/>
+        </w:rPr>
+        <w:t>esme</w:t>
+      </w:r>
+      <w:proofErr w:type="spellEnd"/>
+      <w:r>
+        <w:rPr>
+          <w:rFonts w:ascii="Times New Roman" w:eastAsia="Yu Mincho" w:hAnsi="Times New Roman" w:cs="Times New Roman"/>
+        </w:rPr>
+        <w:t xml:space="preserve"> to school, </w:t>
+      </w:r>
+      <w:proofErr w:type="spellStart"/>
+      <w:r>
+        <w:rPr>
+          <w:rFonts w:ascii="Times New Roman" w:eastAsia="Yu Mincho" w:hAnsi="Times New Roman" w:cs="Times New Roman"/>
+        </w:rPr>
+        <w:t>its</w:t>
+      </w:r>
+      <w:proofErr w:type="spellEnd"/>
+      <w:r>
+        <w:rPr>
+          <w:rFonts w:ascii="Times New Roman" w:eastAsia="Yu Mincho" w:hAnsi="Times New Roman" w:cs="Times New Roman"/>
+        </w:rPr>
+        <w:t xml:space="preserve"> one of my consistent jogging routes. </w:t>
+      </w:r>
+      <w:proofErr w:type="spellStart"/>
+      <w:r>
+        <w:rPr>
+          <w:rFonts w:ascii="Times New Roman" w:eastAsia="Yu Mincho" w:hAnsi="Times New Roman" w:cs="Times New Roman"/>
+        </w:rPr>
+        <w:t>Northin</w:t>
+      </w:r>
+      <w:proofErr w:type="spellEnd"/>
+      <w:r>
+        <w:rPr>
+          <w:rFonts w:ascii="Times New Roman" w:eastAsia="Yu Mincho" w:hAnsi="Times New Roman" w:cs="Times New Roman"/>
+        </w:rPr>
+        <w:t xml:space="preserve"> along Ravenswood and then over to Damen at </w:t>
+      </w:r>
+      <w:proofErr w:type="spellStart"/>
+      <w:r>
+        <w:rPr>
+          <w:rFonts w:ascii="Times New Roman" w:eastAsia="Yu Mincho" w:hAnsi="Times New Roman" w:cs="Times New Roman"/>
+        </w:rPr>
+        <w:t>Lawerance</w:t>
+      </w:r>
+      <w:proofErr w:type="spellEnd"/>
+      <w:r>
+        <w:rPr>
+          <w:rFonts w:ascii="Times New Roman" w:eastAsia="Yu Mincho" w:hAnsi="Times New Roman" w:cs="Times New Roman"/>
+        </w:rPr>
+        <w:t xml:space="preserve"> for a two mile loop or up another half mile to foster for a three mile out and back loop.</w:t>
       </w:r>
     </w:p>
     <w:p/>
@@ -3249,7 +3600,15 @@
     <w:p>
       <w:r>
         <w:tab/>
-        <w:t>Stretching has been a huge difference. I stretch all the time now. I used to just maybe stretch a little bit right before I ran, but now I generally don’t even stretch out before I run and I feel good because I have this constant stretch going on. Its taken some doing and probably a pandemic and almost two years of being unemployed, but of all the Covid fallout, habits, and errata I truly hope the stretching sticks around. I think it will. It truly feels like a practice now.</w:t>
+        <w:t xml:space="preserve">Stretching has been a huge difference. I stretch all the time now. I used to just maybe stretch a little bit right before I ran, but now I generally don’t even stretch out before I run and I feel good because I have this constant stretch going on. </w:t>
+      </w:r>
+      <w:proofErr w:type="spellStart"/>
+      <w:r>
+        <w:t>Its</w:t>
+      </w:r>
+      <w:proofErr w:type="spellEnd"/>
+      <w:r>
+        <w:t xml:space="preserve"> taken some doing and probably a pandemic and almost two years of being unemployed, but of all the Covid fallout, habits, and errata I truly hope the stretching sticks around. I think it will. It truly feels like a practice now.</w:t>
       </w:r>
     </w:p>
     <w:p>
@@ -3297,7 +3656,15 @@
     </w:p>
     <w:p>
       <w:r>
-        <w:t>Fire energy, water energy (kan and li)</w:t>
+        <w:t>Fire energy, water energy (</w:t>
+      </w:r>
+      <w:proofErr w:type="spellStart"/>
+      <w:r>
+        <w:t>kan</w:t>
+      </w:r>
+      <w:proofErr w:type="spellEnd"/>
+      <w:r>
+        <w:t xml:space="preserve"> and li)</w:t>
       </w:r>
     </w:p>
     <w:p>
@@ -3338,7 +3705,15 @@
         </w:numPr>
       </w:pPr>
       <w:r>
-        <w:t xml:space="preserve">Engagement/stimulous </w:t>
+        <w:t>Engagement/</w:t>
+      </w:r>
+      <w:proofErr w:type="spellStart"/>
+      <w:r>
+        <w:t>stimulous</w:t>
+      </w:r>
+      <w:proofErr w:type="spellEnd"/>
+      <w:r>
+        <w:t xml:space="preserve"> </w:t>
       </w:r>
     </w:p>
     <w:p/>
@@ -3403,7 +3778,15 @@
     </w:p>
     <w:p>
       <w:r>
-        <w:t xml:space="preserve">Reclusive monkes (Hui nan) are referred disparagingly as rocks, lumps of wood. </w:t>
+        <w:t xml:space="preserve">Reclusive </w:t>
+      </w:r>
+      <w:proofErr w:type="spellStart"/>
+      <w:r>
+        <w:t>monkes</w:t>
+      </w:r>
+      <w:proofErr w:type="spellEnd"/>
+      <w:r>
+        <w:t xml:space="preserve"> (Hui nan) are referred disparagingly as rocks, lumps of wood. </w:t>
       </w:r>
     </w:p>
     <w:p>
@@ -3453,7 +3836,23 @@
     </w:p>
     <w:p>
       <w:r>
-        <w:t xml:space="preserve">I need a little Christmas describe our Christmas details, Thanksgiving, stretching in the living room. Some context for stretching-- aging, retail body brutality, injuries knee (child), Achillies, Tarot readings, Chinese, ruby, javascript, HTML, CSS, bash, rope, floor, doorway, ball… list and list and depict and if anything starts to seem a little to manic, then abstract it.   Theme of PRESSURE -- stretching attempting to defuse this tension. </w:t>
+        <w:t xml:space="preserve">I need a little Christmas describe our Christmas details, Thanksgiving, stretching in the living room. Some context for stretching-- aging, retail body brutality, injuries knee (child), </w:t>
+      </w:r>
+      <w:proofErr w:type="spellStart"/>
+      <w:r>
+        <w:t>Achillies</w:t>
+      </w:r>
+      <w:proofErr w:type="spellEnd"/>
+      <w:r>
+        <w:t xml:space="preserve">, Tarot readings, Chinese, ruby, </w:t>
+      </w:r>
+      <w:proofErr w:type="spellStart"/>
+      <w:r>
+        <w:t>javascript</w:t>
+      </w:r>
+      <w:proofErr w:type="spellEnd"/>
+      <w:r>
+        <w:t xml:space="preserve">, HTML, CSS, bash, rope, floor, doorway, ball… list and list and depict and if anything starts to seem a little to manic, then abstract it.   Theme of PRESSURE -- stretching attempting to defuse this tension. </w:t>
       </w:r>
     </w:p>
     <w:p>
@@ -3563,8 +3962,13 @@
         </w:numPr>
       </w:pPr>
       <w:r>
-        <w:t>Getting let go by the Razny’s</w:t>
-      </w:r>
+        <w:t xml:space="preserve">Getting let go by the </w:t>
+      </w:r>
+      <w:proofErr w:type="spellStart"/>
+      <w:r>
+        <w:t>Razny’s</w:t>
+      </w:r>
+      <w:proofErr w:type="spellEnd"/>
     </w:p>
     <w:p>
       <w:pPr>
@@ -3587,7 +3991,15 @@
         </w:numPr>
       </w:pPr>
       <w:r>
-        <w:t>Burnt out September-- feeling alcoholic, pot hazed, not good shape physically, not running much, not writing, suddenly come September 2020 I am writing like crazy-- a flooding burst-- the Obsidian stone has rolled over and we make some advancements and listen to “Carrie &amp; Lowell” and start to gain distance from my mother and then blow up with my brother and my mother feeling attacked by them in the boiling run up to the 2020 election. All the stupid rhetoric and I am trying to track it, stoned, alone, in my room trying to purge myself of passion so I can dispassionately study computer programming. Amerikana, Mother, and A failed attempt and all these scattered thoughts (PIECES) that I have attempted to sweep along with me</w:t>
+        <w:t xml:space="preserve">Burnt out September-- feeling alcoholic, pot hazed, not good shape physically, not running much, not writing, suddenly come September 2020 I am writing like crazy-- a flooding burst-- the Obsidian stone has rolled over and we make some advancements and listen to “Carrie &amp; Lowell” and start to gain distance from my mother and then blow up with my brother and my mother feeling attacked by them in the boiling run up to the 2020 election. All the stupid rhetoric and I am trying to track it, stoned, alone, in my room trying to purge myself of passion so I can dispassionately study computer programming. </w:t>
+      </w:r>
+      <w:proofErr w:type="spellStart"/>
+      <w:r>
+        <w:t>Amerikana</w:t>
+      </w:r>
+      <w:proofErr w:type="spellEnd"/>
+      <w:r>
+        <w:t>, Mother, and A failed attempt and all these scattered thoughts (PIECES) that I have attempted to sweep along with me</w:t>
       </w:r>
     </w:p>
     <w:p>
@@ -3627,8 +4039,13 @@
           <w:numId w:val="11"/>
         </w:numPr>
       </w:pPr>
-      <w:r>
-        <w:t xml:space="preserve">Gluteous maximus </w:t>
+      <w:proofErr w:type="spellStart"/>
+      <w:r>
+        <w:t>Gluteous</w:t>
+      </w:r>
+      <w:proofErr w:type="spellEnd"/>
+      <w:r>
+        <w:t xml:space="preserve"> maximus </w:t>
       </w:r>
     </w:p>
     <w:p>
@@ -3648,7 +4065,15 @@
     </w:p>
     <w:p>
       <w:r>
-        <w:t xml:space="preserve">Physical crisis-- the sores on my legs from sitting tensely too long, my back and neck tension, my knee injury, my Achilles, my costochondritis, my crash diets, my weight lose (30 lbs. down at one point), weird tongue growth thing.  </w:t>
+        <w:t xml:space="preserve">Physical crisis-- the sores on my legs from sitting tensely too long, my back and neck tension, my knee injury, my Achilles, my costochondritis, my crash diets, my weight </w:t>
+      </w:r>
+      <w:proofErr w:type="spellStart"/>
+      <w:r>
+        <w:t>lose</w:t>
+      </w:r>
+      <w:proofErr w:type="spellEnd"/>
+      <w:r>
+        <w:t xml:space="preserve"> (30 lbs. down at one point), weird tongue growth thing.  </w:t>
       </w:r>
     </w:p>
     <w:p>
@@ -3916,8 +4341,13 @@
     </w:p>
     <w:p>
       <w:r>
-        <w:t>Tight Achillies</w:t>
-      </w:r>
+        <w:t xml:space="preserve">Tight </w:t>
+      </w:r>
+      <w:proofErr w:type="spellStart"/>
+      <w:r>
+        <w:t>Achillies</w:t>
+      </w:r>
+      <w:proofErr w:type="spellEnd"/>
     </w:p>
     <w:p>
       <w:r>
@@ -3957,7 +4387,15 @@
         <w:t>Stretch Coding</w:t>
       </w:r>
       <w:r>
-        <w:t xml:space="preserve">.  Making the act of working at a keyboard just a bit more athletic. Holding the block between your legs at different widths with your feet firmly planted below and yor core engaged.  Let’s see how long I can do this.  </w:t>
+        <w:t xml:space="preserve">.  Making the act of working at a keyboard just a bit more athletic. Holding the block between your legs at different widths with your feet firmly planted below and </w:t>
+      </w:r>
+      <w:proofErr w:type="spellStart"/>
+      <w:r>
+        <w:t>yor</w:t>
+      </w:r>
+      <w:proofErr w:type="spellEnd"/>
+      <w:r>
+        <w:t xml:space="preserve"> core engaged.  Let’s see how long I can do this.  </w:t>
       </w:r>
     </w:p>
     <w:p/>
@@ -4045,7 +4483,15 @@
     </w:p>
     <w:p>
       <w:r>
-        <w:t xml:space="preserve">Wei da mo </w:t>
+        <w:t xml:space="preserve">Wei da </w:t>
+      </w:r>
+      <w:proofErr w:type="spellStart"/>
+      <w:r>
+        <w:t>mo</w:t>
+      </w:r>
+      <w:proofErr w:type="spellEnd"/>
+      <w:r>
+        <w:t xml:space="preserve"> </w:t>
       </w:r>
     </w:p>
     <w:p>
@@ -4128,7 +4574,15 @@
     </w:p>
     <w:p>
       <w:r>
-        <w:t xml:space="preserve">Ran 3.1 around Graceland in flip-flops with rope securing them-  9:00, 8:40, 8:20—felt very good and exhilarated despite it being quite hot.  Looking forward to receiving Xeros!  </w:t>
+        <w:t xml:space="preserve">Ran 3.1 around Graceland in flip-flops with rope securing them-  9:00, 8:40, 8:20—felt very good and exhilarated despite it being quite hot.  Looking forward to receiving </w:t>
+      </w:r>
+      <w:proofErr w:type="spellStart"/>
+      <w:r>
+        <w:t>Xeros</w:t>
+      </w:r>
+      <w:proofErr w:type="spellEnd"/>
+      <w:r>
+        <w:t xml:space="preserve">!  </w:t>
       </w:r>
     </w:p>
     <w:p>
@@ -4412,7 +4866,31 @@
     </w:p>
     <w:p>
       <w:r>
-        <w:t>Compared to a year ago I am in such better shape. My left leg was all messed up because I had strained and full on popped my achilles heal onn the 4</w:t>
+        <w:t xml:space="preserve">Compared to a year ago I am in such better shape. My left leg was all messed up because I had strained and full on popped my </w:t>
+      </w:r>
+      <w:proofErr w:type="spellStart"/>
+      <w:r>
+        <w:t>achilles</w:t>
+      </w:r>
+      <w:proofErr w:type="spellEnd"/>
+      <w:r>
+        <w:t xml:space="preserve"> </w:t>
+      </w:r>
+      <w:proofErr w:type="spellStart"/>
+      <w:r>
+        <w:t>heal</w:t>
+      </w:r>
+      <w:proofErr w:type="spellEnd"/>
+      <w:r>
+        <w:t xml:space="preserve"> </w:t>
+      </w:r>
+      <w:proofErr w:type="spellStart"/>
+      <w:r>
+        <w:t>onn</w:t>
+      </w:r>
+      <w:proofErr w:type="spellEnd"/>
+      <w:r>
+        <w:t xml:space="preserve"> the 4</w:t>
       </w:r>
       <w:r>
         <w:rPr>
@@ -4421,13 +4899,53 @@
         <w:t>th</w:t>
       </w:r>
       <w:r>
-        <w:t xml:space="preserve"> of July thanks to being old and not stretching and happy day drinking, sipping beer and icing my Achilles. Recovering until evening when I in a moment of drunken buffoonery trot and jump ff the dock, springing off my injured achilles. The momentary alcohol numb is shattered the second my Achileis digs back to brace for the jolt forward into the water, I mange to keep my momentum heading forward but hardly get much life as mid spring my nervous system reminds my beer malaise mind that my achillies situation is pretty serious, my pain seized body goes.</w:t>
+        <w:t xml:space="preserve"> of July thanks to being old and not stretching and happy day drinking, sipping beer and icing my Achilles. Recovering until evening when I in a moment of drunken buffoonery trot and jump ff the dock, springing off my injured </w:t>
+      </w:r>
+      <w:proofErr w:type="spellStart"/>
+      <w:r>
+        <w:t>achilles</w:t>
+      </w:r>
+      <w:proofErr w:type="spellEnd"/>
+      <w:r>
+        <w:t xml:space="preserve">. The momentary alcohol numb is shattered the second my </w:t>
+      </w:r>
+      <w:proofErr w:type="spellStart"/>
+      <w:r>
+        <w:t>Achileis</w:t>
+      </w:r>
+      <w:proofErr w:type="spellEnd"/>
+      <w:r>
+        <w:t xml:space="preserve"> digs back to brace for the jolt forward into the water, I </w:t>
+      </w:r>
+      <w:proofErr w:type="spellStart"/>
+      <w:r>
+        <w:t>mange</w:t>
+      </w:r>
+      <w:proofErr w:type="spellEnd"/>
+      <w:r>
+        <w:t xml:space="preserve"> to keep my momentum heading forward but hardly get much life as mid spring my nervous system reminds my beer malaise mind that my </w:t>
+      </w:r>
+      <w:proofErr w:type="spellStart"/>
+      <w:r>
+        <w:t>achillies</w:t>
+      </w:r>
+      <w:proofErr w:type="spellEnd"/>
+      <w:r>
+        <w:t xml:space="preserve"> situation is pretty serious, my pain seized body goes.</w:t>
       </w:r>
     </w:p>
     <w:p>
       <w:r>
         <w:tab/>
-        <w:t xml:space="preserve">I’d been soaking my Achillies in ice and icy water all  day and sousing my skull in beer suds as I fielded </w:t>
+        <w:t xml:space="preserve">I’d been soaking my </w:t>
+      </w:r>
+      <w:proofErr w:type="spellStart"/>
+      <w:r>
+        <w:t>Achillies</w:t>
+      </w:r>
+      <w:proofErr w:type="spellEnd"/>
+      <w:r>
+        <w:t xml:space="preserve"> in ice and icy water all  day and sousing my skull in beer suds as I fielded </w:t>
       </w:r>
       <w:r>
         <w:tab/>
@@ -4772,7 +5290,15 @@
         </w:numPr>
       </w:pPr>
       <w:r>
-        <w:t xml:space="preserve">Addiction confliction—still the same old turmolt with alcohol and pot. </w:t>
+        <w:t xml:space="preserve">Addiction confliction—still the same old </w:t>
+      </w:r>
+      <w:proofErr w:type="spellStart"/>
+      <w:r>
+        <w:t>turmolt</w:t>
+      </w:r>
+      <w:proofErr w:type="spellEnd"/>
+      <w:r>
+        <w:t xml:space="preserve"> with alcohol and pot. </w:t>
       </w:r>
     </w:p>
     <w:p>
@@ -4784,7 +5310,15 @@
         </w:numPr>
       </w:pPr>
       <w:r>
-        <w:t xml:space="preserve">Money—osciallating between feeling like I have some things figured out and the feeling like I have nothing figured out at all. </w:t>
+        <w:t>Money—</w:t>
+      </w:r>
+      <w:proofErr w:type="spellStart"/>
+      <w:r>
+        <w:t>osciallating</w:t>
+      </w:r>
+      <w:proofErr w:type="spellEnd"/>
+      <w:r>
+        <w:t xml:space="preserve"> between feeling like I have some things figured out and the feeling like I have nothing figured out at all. </w:t>
       </w:r>
     </w:p>
     <w:p>
@@ -4893,7 +5427,15 @@
     </w:p>
     <w:p>
       <w:r>
-        <w:t>In the future I will have a new attitude towards substances. More relaxed and non-chalant, ultimately more sophisticated. Less dependent.</w:t>
+        <w:t>In the future I will have a new attitude towards substances. More relaxed and non-</w:t>
+      </w:r>
+      <w:proofErr w:type="spellStart"/>
+      <w:r>
+        <w:t>chalant</w:t>
+      </w:r>
+      <w:proofErr w:type="spellEnd"/>
+      <w:r>
+        <w:t>, ultimately more sophisticated. Less dependent.</w:t>
       </w:r>
     </w:p>
     <w:p>
@@ -5067,7 +5609,15 @@
     <w:p>
       <w:r>
         <w:lastRenderedPageBreak/>
-        <w:t>Sending my mind to faery, entering in the dark chambered room-- entering in the skeleton cupboard, digging a new well from the sediment of our undone existence. Ebb and flow-- water-- home-- being-- needs-- breath-- breath-- ground-- move…</w:t>
+        <w:t xml:space="preserve">Sending my mind to faery, entering in the dark chambered room-- entering in the skeleton cupboard, digging a new well from the sediment of our undone existence. Ebb and flow-- water-- home-- being-- needs-- breath-- </w:t>
+      </w:r>
+      <w:proofErr w:type="spellStart"/>
+      <w:r>
+        <w:t>breath</w:t>
+      </w:r>
+      <w:proofErr w:type="spellEnd"/>
+      <w:r>
+        <w:t>-- ground-- move…</w:t>
       </w:r>
     </w:p>
     <w:p>
@@ -5107,8 +5657,13 @@
       </w:r>
     </w:p>
     <w:p>
-      <w:r>
-        <w:t xml:space="preserve">Phatasia: imagine Alexandria (fictitious), imagine Carthage (real)  </w:t>
+      <w:proofErr w:type="spellStart"/>
+      <w:r>
+        <w:t>Phatasia</w:t>
+      </w:r>
+      <w:proofErr w:type="spellEnd"/>
+      <w:r>
+        <w:t xml:space="preserve">: imagine Alexandria (fictitious), imagine Carthage (real)  </w:t>
       </w:r>
     </w:p>
     <w:p>
@@ -5120,7 +5675,15 @@
     <w:p/>
     <w:p>
       <w:r>
-        <w:t>5 Aristotean senses</w:t>
+        <w:t xml:space="preserve">5 </w:t>
+      </w:r>
+      <w:proofErr w:type="spellStart"/>
+      <w:r>
+        <w:t>Aristotean</w:t>
+      </w:r>
+      <w:proofErr w:type="spellEnd"/>
+      <w:r>
+        <w:t xml:space="preserve"> senses</w:t>
       </w:r>
     </w:p>
     <w:p>
@@ -5462,7 +6025,15 @@
     </w:p>
     <w:p>
       <w:r>
-        <w:t xml:space="preserve">Stress—necessarily cloistering myself soff from the ones I love in order to get into a mindset to complete the work necessary to support their lives and provide for their future. Loving their present selves and loving their future selves as well.  </w:t>
+        <w:t xml:space="preserve">Stress—necessarily cloistering myself </w:t>
+      </w:r>
+      <w:proofErr w:type="spellStart"/>
+      <w:r>
+        <w:t>soff</w:t>
+      </w:r>
+      <w:proofErr w:type="spellEnd"/>
+      <w:r>
+        <w:t xml:space="preserve"> from the ones I love in order to get into a mindset to complete the work necessary to support their lives and provide for their future. Loving their present selves and loving their future selves as well.  </w:t>
       </w:r>
     </w:p>
     <w:p>
@@ -5844,12 +6415,28 @@
     </w:p>
     <w:p>
       <w:r>
-        <w:t xml:space="preserve">Tongue gets tingly when over-caffienated… whiteness still hanging on mid-tongue.  </w:t>
-      </w:r>
-    </w:p>
-    <w:p>
-      <w:r>
-        <w:t>Out of a super good stretching routine.  Feeling tired and fatigued. Haven’t even been out for a walk this week… since Monday maybe… is this part of the process or have I given up.  Trying to get over that conflicted feeling of this.. no this… no this… and simply allowing all needs and wants and desires to settle and for me to take them in stride and engage with them in furn, fully and with connection.</w:t>
+        <w:t>Tongue gets tingly when over-</w:t>
+      </w:r>
+      <w:proofErr w:type="spellStart"/>
+      <w:r>
+        <w:t>caffienated</w:t>
+      </w:r>
+      <w:proofErr w:type="spellEnd"/>
+      <w:r>
+        <w:t xml:space="preserve">… whiteness still hanging on mid-tongue.  </w:t>
+      </w:r>
+    </w:p>
+    <w:p>
+      <w:r>
+        <w:t xml:space="preserve">Out of a super good stretching routine.  Feeling tired and fatigued. Haven’t even been out for a walk this week… since Monday maybe… is this part of the process or have I given up.  Trying to get over that conflicted feeling of this.. no this… no this… and simply allowing all needs and wants and desires to settle and for me to take them in stride and engage with them in </w:t>
+      </w:r>
+      <w:proofErr w:type="spellStart"/>
+      <w:r>
+        <w:t>furn</w:t>
+      </w:r>
+      <w:proofErr w:type="spellEnd"/>
+      <w:r>
+        <w:t>, fully and with connection.</w:t>
       </w:r>
     </w:p>
     <w:p>
@@ -5864,7 +6451,15 @@
         <w:t>st</w:t>
       </w:r>
       <w:r>
-        <w:t xml:space="preserve"> and the Ides more or less did a THC, Caffiene, and Alcohol fast.  I really liked the results.  And found it interesting how caving on one brought on openness to the other two. I would like to get back to a stimulant/depressant free path.  I do believe that going for stretches without the influence of these substances is very healthful and is becoming more of a conviction that working in their absence is an important aspect of my maturity, development, and the process of becoming and being that I have been engaged in my entire life… that was accelerated a year ago when the shop closed, and then at the end of May when the shop was attacked, and then in July when I was given a hard layoff, and then in August when I decided not to pursue the Harry Winston opportunity, and then in September when after an intense July and August my need for writing and bringing my writing along with me exploded and the infinite notebook which had withered and all but disappeared redefined itself (it had been redefining itself all spring as it became the backbone of my web development curriculum).  The single flow.  The I/O stream.  The single I/O stream where I can learn and learn and compare and articulate and engage and find that sweet spot upon the spectrum of hope and ambition and complacency and uncertainty and second guesses and despair.  </w:t>
+        <w:t xml:space="preserve"> and the Ides more or less did a THC, </w:t>
+      </w:r>
+      <w:proofErr w:type="spellStart"/>
+      <w:r>
+        <w:t>Caffiene</w:t>
+      </w:r>
+      <w:proofErr w:type="spellEnd"/>
+      <w:r>
+        <w:t xml:space="preserve">, and Alcohol fast.  I really liked the results.  And found it interesting how caving on one brought on openness to the other two. I would like to get back to a stimulant/depressant free path.  I do believe that going for stretches without the influence of these substances is very healthful and is becoming more of a conviction that working in their absence is an important aspect of my maturity, development, and the process of becoming and being that I have been engaged in my entire life… that was accelerated a year ago when the shop closed, and then at the end of May when the shop was attacked, and then in July when I was given a hard layoff, and then in August when I decided not to pursue the Harry Winston opportunity, and then in September when after an intense July and August my need for writing and bringing my writing along with me exploded and the infinite notebook which had withered and all but disappeared redefined itself (it had been redefining itself all spring as it became the backbone of my web development curriculum).  The single flow.  The I/O stream.  The single I/O stream where I can learn and learn and compare and articulate and engage and find that sweet spot upon the spectrum of hope and ambition and complacency and uncertainty and second guesses and despair.  </w:t>
       </w:r>
     </w:p>
     <w:p>
@@ -5928,8 +6523,30 @@
         <w:rPr>
           <w:highlight w:val="yellow"/>
         </w:rPr>
-        <w:t>Chakras Vedas: 1500 b.c. – 1000 b.c</w:t>
-      </w:r>
+        <w:t xml:space="preserve">Chakras Vedas: 1500 </w:t>
+      </w:r>
+      <w:proofErr w:type="spellStart"/>
+      <w:r>
+        <w:rPr>
+          <w:highlight w:val="yellow"/>
+        </w:rPr>
+        <w:t>b.c.</w:t>
+      </w:r>
+      <w:proofErr w:type="spellEnd"/>
+      <w:r>
+        <w:rPr>
+          <w:highlight w:val="yellow"/>
+        </w:rPr>
+        <w:t xml:space="preserve"> – 1000 </w:t>
+      </w:r>
+      <w:proofErr w:type="spellStart"/>
+      <w:r>
+        <w:rPr>
+          <w:highlight w:val="yellow"/>
+        </w:rPr>
+        <w:t>b.c</w:t>
+      </w:r>
+      <w:proofErr w:type="spellEnd"/>
     </w:p>
     <w:p>
       <w:pPr>
@@ -6953,8 +7570,13 @@
       <w:pPr>
         <w:contextualSpacing/>
       </w:pPr>
-      <w:r>
-        <w:t xml:space="preserve">Groundedness on path.  </w:t>
+      <w:proofErr w:type="spellStart"/>
+      <w:r>
+        <w:t>Groundedness</w:t>
+      </w:r>
+      <w:proofErr w:type="spellEnd"/>
+      <w:r>
+        <w:t xml:space="preserve"> on path.  </w:t>
       </w:r>
     </w:p>
     <w:p>
@@ -7020,7 +7642,25 @@
           <w:sz w:val="22"/>
           <w:szCs w:val="22"/>
         </w:rPr>
-        <w:t>Stretching—pain, dwelling in pain.  Somehow it releases something.  Tension. Soreness. Endorphines.</w:t>
+        <w:t xml:space="preserve">Stretching—pain, dwelling in pain.  Somehow it releases something.  Tension. Soreness. </w:t>
+      </w:r>
+      <w:proofErr w:type="spellStart"/>
+      <w:r>
+        <w:rPr>
+          <w:color w:val="2C2D30"/>
+          <w:sz w:val="22"/>
+          <w:szCs w:val="22"/>
+        </w:rPr>
+        <w:t>Endorphines</w:t>
+      </w:r>
+      <w:proofErr w:type="spellEnd"/>
+      <w:r>
+        <w:rPr>
+          <w:color w:val="2C2D30"/>
+          <w:sz w:val="22"/>
+          <w:szCs w:val="22"/>
+        </w:rPr>
+        <w:t>.</w:t>
       </w:r>
     </w:p>
     <w:p>
@@ -7208,7 +7848,23 @@
         </w:numPr>
       </w:pPr>
       <w:r>
-        <w:t>Detecting abnormal texture of skin and sort tissue a diagnosis can be made an manipulative treatment can be employed to return the nerces and noral structures to their natural, healthy state, allowing the blood to flow freely.</w:t>
+        <w:t xml:space="preserve">Detecting abnormal texture of skin and sort tissue a diagnosis can be made an manipulative treatment can be employed to return the </w:t>
+      </w:r>
+      <w:proofErr w:type="spellStart"/>
+      <w:r>
+        <w:t>nerces</w:t>
+      </w:r>
+      <w:proofErr w:type="spellEnd"/>
+      <w:r>
+        <w:t xml:space="preserve"> and </w:t>
+      </w:r>
+      <w:proofErr w:type="spellStart"/>
+      <w:r>
+        <w:t>noral</w:t>
+      </w:r>
+      <w:proofErr w:type="spellEnd"/>
+      <w:r>
+        <w:t xml:space="preserve"> structures to their natural, healthy state, allowing the blood to flow freely.</w:t>
       </w:r>
     </w:p>
     <w:p>
@@ -7590,9 +8246,11 @@
           <w:numId w:val="3"/>
         </w:numPr>
       </w:pPr>
+      <w:proofErr w:type="spellStart"/>
       <w:r>
         <w:t>Sitali</w:t>
       </w:r>
+      <w:proofErr w:type="spellEnd"/>
     </w:p>
     <w:p>
       <w:pPr>
@@ -7663,7 +8321,15 @@
         </w:numPr>
       </w:pPr>
       <w:r>
-        <w:t xml:space="preserve">Humming Bee Brearh </w:t>
+        <w:t xml:space="preserve">Humming Bee </w:t>
+      </w:r>
+      <w:proofErr w:type="spellStart"/>
+      <w:r>
+        <w:t>Brearh</w:t>
+      </w:r>
+      <w:proofErr w:type="spellEnd"/>
+      <w:r>
+        <w:t xml:space="preserve"> </w:t>
       </w:r>
     </w:p>
     <w:p>
@@ -7761,8 +8427,13 @@
           <w:numId w:val="9"/>
         </w:numPr>
       </w:pPr>
-      <w:r>
-        <w:t>Breath deeply, let air out hold until need to breath</w:t>
+      <w:proofErr w:type="spellStart"/>
+      <w:r>
+        <w:t>Breath</w:t>
+      </w:r>
+      <w:proofErr w:type="spellEnd"/>
+      <w:r>
+        <w:t xml:space="preserve"> deeply, let air out hold until need to breath</w:t>
       </w:r>
     </w:p>
     <w:p>
@@ -7815,7 +8486,15 @@
         </w:numPr>
       </w:pPr>
       <w:r>
-        <w:t>What is Kyengar yoga?</w:t>
+        <w:t xml:space="preserve">What is </w:t>
+      </w:r>
+      <w:proofErr w:type="spellStart"/>
+      <w:r>
+        <w:t>Kyengar</w:t>
+      </w:r>
+      <w:proofErr w:type="spellEnd"/>
+      <w:r>
+        <w:t xml:space="preserve"> yoga?</w:t>
       </w:r>
     </w:p>
     <w:p>
@@ -7928,8 +8607,13 @@
     </w:p>
     <w:p/>
     <w:p>
-      <w:r>
-        <w:t xml:space="preserve">Muscloskeletal </w:t>
+      <w:proofErr w:type="spellStart"/>
+      <w:r>
+        <w:t>Muscloskeletal</w:t>
+      </w:r>
+      <w:proofErr w:type="spellEnd"/>
+      <w:r>
+        <w:t xml:space="preserve"> </w:t>
       </w:r>
     </w:p>
     <w:p>
@@ -7954,7 +8638,15 @@
     </w:p>
     <w:p>
       <w:r>
-        <w:t xml:space="preserve">Pete Egoscue </w:t>
+        <w:t xml:space="preserve">Pete </w:t>
+      </w:r>
+      <w:proofErr w:type="spellStart"/>
+      <w:r>
+        <w:t>Egoscue</w:t>
+      </w:r>
+      <w:proofErr w:type="spellEnd"/>
+      <w:r>
+        <w:t xml:space="preserve"> </w:t>
       </w:r>
     </w:p>
     <w:p>
@@ -7970,8 +8662,13 @@
     </w:p>
     <w:p>
       <w:bookmarkStart w:id="11" w:name="_Hlk72595244"/>
-      <w:r>
-        <w:t xml:space="preserve">Costocondritis/heart chakra very tight the last short week or so. Last two days pain/discomfort motivated me to get stretching again.  Feeling rewarded. Need to keep it up! </w:t>
+      <w:proofErr w:type="spellStart"/>
+      <w:r>
+        <w:t>Costocondritis</w:t>
+      </w:r>
+      <w:proofErr w:type="spellEnd"/>
+      <w:r>
+        <w:t xml:space="preserve">/heart chakra very tight the last short week or so. Last two days pain/discomfort motivated me to get stretching again.  Feeling rewarded. Need to keep it up! </w:t>
       </w:r>
     </w:p>
     <w:p>
@@ -8048,7 +8745,15 @@
         </w:numPr>
       </w:pPr>
       <w:r>
-        <w:t xml:space="preserve">Repeated topical word to coalese imagination and intellect around a particular theme or set of interrelated themes.  </w:t>
+        <w:t xml:space="preserve">Repeated topical word to </w:t>
+      </w:r>
+      <w:proofErr w:type="spellStart"/>
+      <w:r>
+        <w:t>coalese</w:t>
+      </w:r>
+      <w:proofErr w:type="spellEnd"/>
+      <w:r>
+        <w:t xml:space="preserve"> imagination and intellect around a particular theme or set of interrelated themes.  </w:t>
       </w:r>
     </w:p>
     <w:p>
@@ -8249,7 +8954,15 @@
     </w:p>
     <w:p>
       <w:r>
-        <w:t xml:space="preserve">Arms out straight, twisting, engaging Costochondritis.  (05/12/2020- Costochondritis has been resolved for months now, but lets not forget what a big fucking, uncomfortable deal that was!!! So uncomfortable, a very concrete expression of your anxiety and dragged with weight.  </w:t>
+        <w:t xml:space="preserve">Arms out straight, twisting, engaging Costochondritis.  (05/12/2020- Costochondritis has been resolved for months now, but </w:t>
+      </w:r>
+      <w:proofErr w:type="spellStart"/>
+      <w:r>
+        <w:t>lets</w:t>
+      </w:r>
+      <w:proofErr w:type="spellEnd"/>
+      <w:r>
+        <w:t xml:space="preserve"> not forget what a big fucking, uncomfortable deal that was!!! So uncomfortable, a very concrete expression of your anxiety and dragged with weight.  </w:t>
       </w:r>
     </w:p>
     <w:p/>
@@ -8389,7 +9102,15 @@
         </w:numPr>
       </w:pPr>
       <w:r>
-        <w:t>Home Guard of the Mission calvary (Union)- defacto surgeon</w:t>
+        <w:t xml:space="preserve">Home Guard of the Mission calvary (Union)- </w:t>
+      </w:r>
+      <w:proofErr w:type="spellStart"/>
+      <w:r>
+        <w:t>defacto</w:t>
+      </w:r>
+      <w:proofErr w:type="spellEnd"/>
+      <w:r>
+        <w:t xml:space="preserve"> surgeon</w:t>
       </w:r>
     </w:p>
     <w:p>
@@ -8401,7 +9122,15 @@
         </w:numPr>
       </w:pPr>
       <w:r>
-        <w:t>After civil war, wife and 3 children and an a adopted child died of spinal meninghitis (1864)</w:t>
+        <w:t xml:space="preserve">After civil war, wife and 3 children and an a adopted child died of spinal </w:t>
+      </w:r>
+      <w:proofErr w:type="spellStart"/>
+      <w:r>
+        <w:t>meninghitis</w:t>
+      </w:r>
+      <w:proofErr w:type="spellEnd"/>
+      <w:r>
+        <w:t xml:space="preserve"> (1864)</w:t>
       </w:r>
     </w:p>
     <w:p>
@@ -8512,9 +9241,11 @@
           <w:numId w:val="13"/>
         </w:numPr>
       </w:pPr>
+      <w:proofErr w:type="spellStart"/>
       <w:r>
         <w:t>Counterstrain</w:t>
       </w:r>
+      <w:proofErr w:type="spellEnd"/>
     </w:p>
     <w:p>
       <w:pPr>
@@ -8536,8 +9267,13 @@
           <w:numId w:val="13"/>
         </w:numPr>
       </w:pPr>
-      <w:r>
-        <w:t>Ligamentories articular release</w:t>
+      <w:proofErr w:type="spellStart"/>
+      <w:r>
+        <w:t>Ligamentories</w:t>
+      </w:r>
+      <w:proofErr w:type="spellEnd"/>
+      <w:r>
+        <w:t xml:space="preserve"> articular release</w:t>
       </w:r>
     </w:p>
     <w:p>
@@ -8687,7 +9423,15 @@
         </w:numPr>
       </w:pPr>
       <w:r>
-        <w:t>Spirit Rappings popular song from 1853</w:t>
+        <w:t xml:space="preserve">Spirit </w:t>
+      </w:r>
+      <w:proofErr w:type="spellStart"/>
+      <w:r>
+        <w:t>Rappings</w:t>
+      </w:r>
+      <w:proofErr w:type="spellEnd"/>
+      <w:r>
+        <w:t xml:space="preserve"> popular song from 1853</w:t>
       </w:r>
     </w:p>
     <w:p>
@@ -8995,6 +9739,7 @@
             <w:r>
               <w:t>Base/Root (</w:t>
             </w:r>
+            <w:proofErr w:type="spellStart"/>
             <w:r>
               <w:rPr>
                 <w:b/>
@@ -9002,6 +9747,7 @@
               </w:rPr>
               <w:t>Muladhara</w:t>
             </w:r>
+            <w:proofErr w:type="spellEnd"/>
             <w:r>
               <w:t>)</w:t>
             </w:r>
@@ -9063,6 +9809,7 @@
             <w:r>
               <w:t>Sacral(</w:t>
             </w:r>
+            <w:proofErr w:type="spellStart"/>
             <w:r>
               <w:rPr>
                 <w:b/>
@@ -9070,6 +9817,7 @@
               </w:rPr>
               <w:t>Svadisthana</w:t>
             </w:r>
+            <w:proofErr w:type="spellEnd"/>
             <w:r>
               <w:t>)</w:t>
             </w:r>
@@ -9098,8 +9846,13 @@
               <w:pStyle w:val="ListParagraph"/>
               <w:ind w:left="0"/>
             </w:pPr>
+            <w:proofErr w:type="spellStart"/>
             <w:r>
-              <w:t>Ostrogen/testosterone</w:t>
+              <w:t>Ostrogen</w:t>
+            </w:r>
+            <w:proofErr w:type="spellEnd"/>
+            <w:r>
+              <w:t>/testosterone</w:t>
             </w:r>
           </w:p>
         </w:tc>
@@ -9131,6 +9884,7 @@
             <w:r>
               <w:t>Stomach, navel, solar plexus (</w:t>
             </w:r>
+            <w:proofErr w:type="spellStart"/>
             <w:r>
               <w:rPr>
                 <w:b/>
@@ -9138,6 +9892,7 @@
               </w:rPr>
               <w:t>Manipura</w:t>
             </w:r>
+            <w:proofErr w:type="spellEnd"/>
             <w:r>
               <w:t>)</w:t>
             </w:r>
@@ -9199,6 +9954,7 @@
             <w:r>
               <w:t>Heart (</w:t>
             </w:r>
+            <w:proofErr w:type="spellStart"/>
             <w:r>
               <w:rPr>
                 <w:b/>
@@ -9206,6 +9962,7 @@
               </w:rPr>
               <w:t>Anahata</w:t>
             </w:r>
+            <w:proofErr w:type="spellEnd"/>
             <w:r>
               <w:t>)</w:t>
             </w:r>
@@ -9274,6 +10031,7 @@
             <w:r>
               <w:t>Throat(</w:t>
             </w:r>
+            <w:proofErr w:type="spellStart"/>
             <w:r>
               <w:rPr>
                 <w:b/>
@@ -9281,6 +10039,7 @@
               </w:rPr>
               <w:t>Vishuddha</w:t>
             </w:r>
+            <w:proofErr w:type="spellEnd"/>
             <w:r>
               <w:t>)</w:t>
             </w:r>
@@ -9336,6 +10095,7 @@
             <w:r>
               <w:t>Brow(</w:t>
             </w:r>
+            <w:proofErr w:type="spellStart"/>
             <w:r>
               <w:rPr>
                 <w:b/>
@@ -9343,6 +10103,7 @@
               </w:rPr>
               <w:t>Ajna</w:t>
             </w:r>
+            <w:proofErr w:type="spellEnd"/>
             <w:r>
               <w:t>)</w:t>
             </w:r>
@@ -9371,9 +10132,11 @@
               <w:pStyle w:val="ListParagraph"/>
               <w:ind w:left="0"/>
             </w:pPr>
+            <w:proofErr w:type="spellStart"/>
             <w:r>
               <w:t>Somatotraphin</w:t>
             </w:r>
+            <w:proofErr w:type="spellEnd"/>
           </w:p>
         </w:tc>
         <w:tc>
@@ -9408,12 +10171,21 @@
             <w:r>
               <w:t>Crown(</w:t>
             </w:r>
+            <w:proofErr w:type="spellStart"/>
             <w:r>
               <w:rPr>
                 <w:b/>
                 <w:bCs/>
               </w:rPr>
-              <w:t>Sahsrara)</w:t>
+              <w:t>Sahsrara</w:t>
+            </w:r>
+            <w:proofErr w:type="spellEnd"/>
+            <w:r>
+              <w:rPr>
+                <w:b/>
+                <w:bCs/>
+              </w:rPr>
+              <w:t>)</w:t>
             </w:r>
           </w:p>
         </w:tc>
@@ -9645,8 +10417,13 @@
       </w:r>
     </w:p>
     <w:p>
-      <w:r>
-        <w:t xml:space="preserve">Vam  </w:t>
+      <w:proofErr w:type="spellStart"/>
+      <w:r>
+        <w:t>Vam</w:t>
+      </w:r>
+      <w:proofErr w:type="spellEnd"/>
+      <w:r>
+        <w:t xml:space="preserve">  </w:t>
       </w:r>
       <w:r>
         <w:rPr>
@@ -9916,12 +10693,14 @@
         </w:rPr>
         <w:t xml:space="preserve">  </w:t>
       </w:r>
+      <w:proofErr w:type="spellStart"/>
       <w:r>
         <w:rPr>
           <w:highlight w:val="green"/>
         </w:rPr>
         <w:t>Anahata</w:t>
       </w:r>
+      <w:proofErr w:type="spellEnd"/>
       <w:r>
         <w:t xml:space="preserve">  </w:t>
       </w:r>
@@ -10018,12 +10797,14 @@
         </w:rPr>
         <w:t xml:space="preserve">  </w:t>
       </w:r>
+      <w:proofErr w:type="spellStart"/>
       <w:r>
         <w:rPr>
           <w:highlight w:val="blue"/>
         </w:rPr>
         <w:t>Vishuddha</w:t>
       </w:r>
+      <w:proofErr w:type="spellEnd"/>
       <w:r>
         <w:t xml:space="preserve">  </w:t>
       </w:r>
@@ -10123,12 +10904,14 @@
         </w:rPr>
         <w:t xml:space="preserve">  </w:t>
       </w:r>
+      <w:proofErr w:type="spellStart"/>
       <w:r>
         <w:rPr>
           <w:highlight w:val="darkBlue"/>
         </w:rPr>
         <w:t>Ajna</w:t>
       </w:r>
+      <w:proofErr w:type="spellEnd"/>
       <w:r>
         <w:t xml:space="preserve">  </w:t>
       </w:r>
@@ -10254,12 +11037,14 @@
         </w:rPr>
         <w:t xml:space="preserve">  </w:t>
       </w:r>
+      <w:proofErr w:type="spellStart"/>
       <w:r>
         <w:rPr>
           <w:highlight w:val="darkMagenta"/>
         </w:rPr>
         <w:t>Sahasrara</w:t>
       </w:r>
+      <w:proofErr w:type="spellEnd"/>
       <w:r>
         <w:t xml:space="preserve">  </w:t>
       </w:r>
@@ -10299,8 +11084,13 @@
         <w:contextualSpacing/>
       </w:pPr>
       <w:r>
-        <w:t>Ah / Sohan</w:t>
-      </w:r>
+        <w:t xml:space="preserve">Ah / </w:t>
+      </w:r>
+      <w:proofErr w:type="spellStart"/>
+      <w:r>
+        <w:t>Sohan</w:t>
+      </w:r>
+      <w:proofErr w:type="spellEnd"/>
     </w:p>
     <w:p>
       <w:pPr>
@@ -10529,8 +11319,13 @@
           <w:numId w:val="1"/>
         </w:numPr>
       </w:pPr>
-      <w:r>
-        <w:t>Sucasina =&gt; neutral</w:t>
+      <w:proofErr w:type="spellStart"/>
+      <w:r>
+        <w:t>Sucasina</w:t>
+      </w:r>
+      <w:proofErr w:type="spellEnd"/>
+      <w:r>
+        <w:t xml:space="preserve"> =&gt; neutral</w:t>
       </w:r>
     </w:p>
     <w:p>
@@ -10542,7 +11337,15 @@
         </w:numPr>
       </w:pPr>
       <w:r>
-        <w:t xml:space="preserve">Give self permission to feel.  </w:t>
+        <w:t xml:space="preserve">Give </w:t>
+      </w:r>
+      <w:proofErr w:type="spellStart"/>
+      <w:r>
+        <w:t>self permission</w:t>
+      </w:r>
+      <w:proofErr w:type="spellEnd"/>
+      <w:r>
+        <w:t xml:space="preserve"> to feel.  </w:t>
       </w:r>
     </w:p>
     <w:p>
@@ -10556,7 +11359,31 @@
         <w:contextualSpacing/>
       </w:pPr>
       <w:r>
-        <w:t xml:space="preserve">Sobriety- my piety, my variety of virtuous pagan. You ever read Beowolf? Its Christian, but all biblical references are to theOld Testement.  </w:t>
+        <w:t xml:space="preserve">Sobriety- my piety, my variety of virtuous pagan. You ever read </w:t>
+      </w:r>
+      <w:proofErr w:type="spellStart"/>
+      <w:r>
+        <w:t>Beowolf</w:t>
+      </w:r>
+      <w:proofErr w:type="spellEnd"/>
+      <w:r>
+        <w:t xml:space="preserve">? Its Christian, but all biblical references are to </w:t>
+      </w:r>
+      <w:proofErr w:type="spellStart"/>
+      <w:r>
+        <w:t>theOld</w:t>
+      </w:r>
+      <w:proofErr w:type="spellEnd"/>
+      <w:r>
+        <w:t xml:space="preserve"> </w:t>
+      </w:r>
+      <w:proofErr w:type="spellStart"/>
+      <w:r>
+        <w:t>Testement</w:t>
+      </w:r>
+      <w:proofErr w:type="spellEnd"/>
+      <w:r>
+        <w:t xml:space="preserve">.  </w:t>
       </w:r>
     </w:p>
     <w:p>
@@ -10712,20 +11539,42 @@
         <w:rPr>
           <w:rFonts w:ascii="Times New Roman" w:hAnsi="Times New Roman" w:cs="Times New Roman"/>
         </w:rPr>
-        <w:t xml:space="preserve">I’ve discovered that if I eat and drink indiscriminantly I can pack on the pounds pretty quickly, but if I go easy on the liquid calories-- alcohol, sugary drinks and chose to eat lots of greens, my weight drops like a stone.  Why do we eat-- I have been feeling pretty ambivalent about food lately. </w:t>
-      </w:r>
-    </w:p>
-    <w:p>
-      <w:pPr>
-        <w:rPr>
-          <w:b/>
-          <w:bCs/>
-        </w:rPr>
-      </w:pPr>
-    </w:p>
-    <w:p>
-      <w:r>
-        <w:t>Uncle Ari’s Ginger-Turmeric Elixer “Ginger gets you out of your seat, Turmeric keeps you on your feet”</w:t>
+        <w:t xml:space="preserve">I’ve discovered that if I eat and drink </w:t>
+      </w:r>
+      <w:proofErr w:type="spellStart"/>
+      <w:r>
+        <w:rPr>
+          <w:rFonts w:ascii="Times New Roman" w:hAnsi="Times New Roman" w:cs="Times New Roman"/>
+        </w:rPr>
+        <w:t>indiscriminantly</w:t>
+      </w:r>
+      <w:proofErr w:type="spellEnd"/>
+      <w:r>
+        <w:rPr>
+          <w:rFonts w:ascii="Times New Roman" w:hAnsi="Times New Roman" w:cs="Times New Roman"/>
+        </w:rPr>
+        <w:t xml:space="preserve"> I can pack on the pounds pretty quickly, but if I go easy on the liquid calories-- alcohol, sugary drinks and chose to eat lots of greens, my weight drops like a stone.  Why do we eat-- I have been feeling pretty ambivalent about food lately. </w:t>
+      </w:r>
+    </w:p>
+    <w:p>
+      <w:pPr>
+        <w:rPr>
+          <w:b/>
+          <w:bCs/>
+        </w:rPr>
+      </w:pPr>
+    </w:p>
+    <w:p>
+      <w:r>
+        <w:t xml:space="preserve">Uncle Ari’s Ginger-Turmeric </w:t>
+      </w:r>
+      <w:proofErr w:type="spellStart"/>
+      <w:r>
+        <w:t>Elixer</w:t>
+      </w:r>
+      <w:proofErr w:type="spellEnd"/>
+      <w:r>
+        <w:t xml:space="preserve"> “Ginger gets you out of your seat, Turmeric keeps you on your feet”</w:t>
       </w:r>
     </w:p>
     <w:p>
@@ -10797,7 +11646,15 @@
         </w:numPr>
       </w:pPr>
       <w:r>
-        <w:t>Simmer ginger turnmeric and honey</w:t>
+        <w:t xml:space="preserve">Simmer ginger </w:t>
+      </w:r>
+      <w:proofErr w:type="spellStart"/>
+      <w:r>
+        <w:t>turnmeric</w:t>
+      </w:r>
+      <w:proofErr w:type="spellEnd"/>
+      <w:r>
+        <w:t xml:space="preserve"> and honey</w:t>
       </w:r>
     </w:p>
     <w:p>
@@ -11008,7 +11865,15 @@
         </w:r>
       </w:hyperlink>
       <w:r>
-        <w:t xml:space="preserve">, Yoga, Feldenkrais, Egoscue, Pilates, T-tap, Aerobics, body weight workouts, calisthenics, general athletic stretching, massage, acupressure, tai qi, the various martial arts, circus arts, dance, body control philosophies. </w:t>
+        <w:t xml:space="preserve">, Yoga, Feldenkrais, </w:t>
+      </w:r>
+      <w:proofErr w:type="spellStart"/>
+      <w:r>
+        <w:t>Egoscue</w:t>
+      </w:r>
+      <w:proofErr w:type="spellEnd"/>
+      <w:r>
+        <w:t xml:space="preserve">, Pilates, T-tap, Aerobics, body weight workouts, calisthenics, general athletic stretching, massage, acupressure, tai qi, the various martial arts, circus arts, dance, body control philosophies. </w:t>
       </w:r>
     </w:p>
     <w:p>
@@ -11136,20 +12001,19 @@
           <w:sz w:val="18"/>
           <w:szCs w:val="18"/>
         </w:rPr>
-        <w:t>Static stretching relies on basic stretch-ing movements and muscle contractions. These exercises, performed slowly over time, help you discover your deep (postur-al) muscles. They allow you to work your entire body while increasing awareness of your flexibility.</w:t>
-      </w:r>
-    </w:p>
-    <w:p>
-      <w:pPr>
-        <w:shd w:val="clear" w:color="auto" w:fill="F5F5F5"/>
-        <w:spacing w:after="225" w:line="240" w:lineRule="auto"/>
+        <w:t>Static stretching relies on basic stretch-</w:t>
+      </w:r>
+      <w:proofErr w:type="spellStart"/>
+      <w:r>
         <w:rPr>
           <w:rFonts w:ascii="Poppins" w:eastAsia="Times New Roman" w:hAnsi="Poppins" w:cs="Poppins"/>
           <w:color w:val="000000"/>
           <w:sz w:val="18"/>
           <w:szCs w:val="18"/>
         </w:rPr>
-      </w:pPr>
+        <w:t>ing</w:t>
+      </w:r>
+      <w:proofErr w:type="spellEnd"/>
       <w:r>
         <w:rPr>
           <w:rFonts w:ascii="Poppins" w:eastAsia="Times New Roman" w:hAnsi="Poppins" w:cs="Poppins"/>
@@ -11157,20 +12021,19 @@
           <w:sz w:val="18"/>
           <w:szCs w:val="18"/>
         </w:rPr>
-        <w:t>Muscles are lengthened using bending, extending, or twisting positions. These stretches must be done slowly so that the antagonistic muscles are not stimulated. Once you are comfortable in a stretched position, you hold the position for about 15 to 20 seconds to relax, lengthen, and oxygenate the muscle fibers.</w:t>
-      </w:r>
-    </w:p>
-    <w:p>
-      <w:pPr>
-        <w:shd w:val="clear" w:color="auto" w:fill="F5F5F5"/>
-        <w:spacing w:after="225" w:line="240" w:lineRule="auto"/>
+        <w:t xml:space="preserve"> movements and muscle contractions. These exercises, performed slowly over time, help you discover your deep (</w:t>
+      </w:r>
+      <w:proofErr w:type="spellStart"/>
+      <w:r>
         <w:rPr>
           <w:rFonts w:ascii="Poppins" w:eastAsia="Times New Roman" w:hAnsi="Poppins" w:cs="Poppins"/>
           <w:color w:val="000000"/>
           <w:sz w:val="18"/>
           <w:szCs w:val="18"/>
         </w:rPr>
-      </w:pPr>
+        <w:t>postur</w:t>
+      </w:r>
+      <w:proofErr w:type="spellEnd"/>
       <w:r>
         <w:rPr>
           <w:rFonts w:ascii="Poppins" w:eastAsia="Times New Roman" w:hAnsi="Poppins" w:cs="Poppins"/>
@@ -11178,7 +12041,7 @@
           <w:sz w:val="18"/>
           <w:szCs w:val="18"/>
         </w:rPr>
-        <w:t>2. DYNAMIC STRETCHING</w:t>
+        <w:t>-al) muscles. They allow you to work your entire body while increasing awareness of your flexibility.</w:t>
       </w:r>
     </w:p>
     <w:p>
@@ -11199,7 +12062,7 @@
           <w:sz w:val="18"/>
           <w:szCs w:val="18"/>
         </w:rPr>
-        <w:t>Dynamic stretching is often recommended in athletic training programs. It increases energy and power because it acts on the elasticity of muscles and tendons. It relies on swinging movements done with a certain amount of speed. The technique consists of swinging the legs or arms in a specific direction in a controlled manner without bouncing or jerky movements. The agonist muscle contracts rapidly, which lengthens the antagonist muscle, thereby stretching it.</w:t>
+        <w:t>Muscles are lengthened using bending, extending, or twisting positions. These stretches must be done slowly so that the antagonistic muscles are not stimulated. Once you are comfortable in a stretched position, you hold the position for about 15 to 20 seconds to relax, lengthen, and oxygenate the muscle fibers.</w:t>
       </w:r>
     </w:p>
     <w:p>
@@ -11220,7 +12083,7 @@
           <w:sz w:val="18"/>
           <w:szCs w:val="18"/>
         </w:rPr>
-        <w:t>3. PNF STRETCHING</w:t>
+        <w:t>2. DYNAMIC STRETCHING</w:t>
       </w:r>
     </w:p>
     <w:p>
@@ -11241,18 +12104,13 @@
           <w:sz w:val="18"/>
           <w:szCs w:val="18"/>
         </w:rPr>
-        <w:lastRenderedPageBreak/>
-        <w:t>PNF stands for proprioceptive neuromuscular facilitation. The PNF stretching technique is widely used in reeducation therapy. PNF stretching involves four steps:</w:t>
-      </w:r>
-    </w:p>
-    <w:p>
-      <w:pPr>
-        <w:numPr>
-          <w:ilvl w:val="0"/>
-          <w:numId w:val="23"/>
-        </w:numPr>
+        <w:t>Dynamic stretching is often recommended in athletic training programs. It increases energy and power because it acts on the elasticity of muscles and tendons. It relies on swinging movements done with a certain amount of speed. The technique consists of swinging the legs or arms in a specific direction in a controlled manner without bouncing or jerky movements. The agonist muscle contracts rapidly, which lengthens the antagonist muscle, thereby stretching it.</w:t>
+      </w:r>
+    </w:p>
+    <w:p>
+      <w:pPr>
         <w:shd w:val="clear" w:color="auto" w:fill="F5F5F5"/>
-        <w:spacing w:before="100" w:beforeAutospacing="1" w:after="100" w:afterAutospacing="1" w:line="240" w:lineRule="auto"/>
+        <w:spacing w:after="225" w:line="240" w:lineRule="auto"/>
         <w:rPr>
           <w:rFonts w:ascii="Poppins" w:eastAsia="Times New Roman" w:hAnsi="Poppins" w:cs="Poppins"/>
           <w:color w:val="000000"/>
@@ -11267,17 +12125,13 @@
           <w:sz w:val="18"/>
           <w:szCs w:val="18"/>
         </w:rPr>
-        <w:t>Gradually stretch a muscle to its maximum.</w:t>
-      </w:r>
-    </w:p>
-    <w:p>
-      <w:pPr>
-        <w:numPr>
-          <w:ilvl w:val="0"/>
-          <w:numId w:val="23"/>
-        </w:numPr>
+        <w:t>3. PNF STRETCHING</w:t>
+      </w:r>
+    </w:p>
+    <w:p>
+      <w:pPr>
         <w:shd w:val="clear" w:color="auto" w:fill="F5F5F5"/>
-        <w:spacing w:before="100" w:beforeAutospacing="1" w:after="100" w:afterAutospacing="1" w:line="240" w:lineRule="auto"/>
+        <w:spacing w:after="225" w:line="240" w:lineRule="auto"/>
         <w:rPr>
           <w:rFonts w:ascii="Poppins" w:eastAsia="Times New Roman" w:hAnsi="Poppins" w:cs="Poppins"/>
           <w:color w:val="000000"/>
@@ -11292,7 +12146,8 @@
           <w:sz w:val="18"/>
           <w:szCs w:val="18"/>
         </w:rPr>
-        <w:t>Perform an isometric contraction for about 15 to 20 seconds (while still in the lengthened position).</w:t>
+        <w:lastRenderedPageBreak/>
+        <w:t>PNF stands for proprioceptive neuromuscular facilitation. The PNF stretching technique is widely used in reeducation therapy. PNF stretching involves four steps:</w:t>
       </w:r>
     </w:p>
     <w:p>
@@ -11317,7 +12172,7 @@
           <w:sz w:val="18"/>
           <w:szCs w:val="18"/>
         </w:rPr>
-        <w:t>Relax the muscle for about 5 seconds.</w:t>
+        <w:t>Gradually stretch a muscle to its maximum.</w:t>
       </w:r>
     </w:p>
     <w:p>
@@ -11342,7 +12197,68 @@
           <w:sz w:val="18"/>
           <w:szCs w:val="18"/>
         </w:rPr>
-        <w:t>Restretch that same muscle for about 30 seconds.</w:t>
+        <w:t>Perform an isometric contraction for about 15 to 20 seconds (while still in the lengthened position).</w:t>
+      </w:r>
+    </w:p>
+    <w:p>
+      <w:pPr>
+        <w:numPr>
+          <w:ilvl w:val="0"/>
+          <w:numId w:val="23"/>
+        </w:numPr>
+        <w:shd w:val="clear" w:color="auto" w:fill="F5F5F5"/>
+        <w:spacing w:before="100" w:beforeAutospacing="1" w:after="100" w:afterAutospacing="1" w:line="240" w:lineRule="auto"/>
+        <w:rPr>
+          <w:rFonts w:ascii="Poppins" w:eastAsia="Times New Roman" w:hAnsi="Poppins" w:cs="Poppins"/>
+          <w:color w:val="000000"/>
+          <w:sz w:val="18"/>
+          <w:szCs w:val="18"/>
+        </w:rPr>
+      </w:pPr>
+      <w:r>
+        <w:rPr>
+          <w:rFonts w:ascii="Poppins" w:eastAsia="Times New Roman" w:hAnsi="Poppins" w:cs="Poppins"/>
+          <w:color w:val="000000"/>
+          <w:sz w:val="18"/>
+          <w:szCs w:val="18"/>
+        </w:rPr>
+        <w:t>Relax the muscle for about 5 seconds.</w:t>
+      </w:r>
+    </w:p>
+    <w:p>
+      <w:pPr>
+        <w:numPr>
+          <w:ilvl w:val="0"/>
+          <w:numId w:val="23"/>
+        </w:numPr>
+        <w:shd w:val="clear" w:color="auto" w:fill="F5F5F5"/>
+        <w:spacing w:before="100" w:beforeAutospacing="1" w:after="100" w:afterAutospacing="1" w:line="240" w:lineRule="auto"/>
+        <w:rPr>
+          <w:rFonts w:ascii="Poppins" w:eastAsia="Times New Roman" w:hAnsi="Poppins" w:cs="Poppins"/>
+          <w:color w:val="000000"/>
+          <w:sz w:val="18"/>
+          <w:szCs w:val="18"/>
+        </w:rPr>
+      </w:pPr>
+      <w:proofErr w:type="spellStart"/>
+      <w:r>
+        <w:rPr>
+          <w:rFonts w:ascii="Poppins" w:eastAsia="Times New Roman" w:hAnsi="Poppins" w:cs="Poppins"/>
+          <w:color w:val="000000"/>
+          <w:sz w:val="18"/>
+          <w:szCs w:val="18"/>
+        </w:rPr>
+        <w:t>Restretch</w:t>
+      </w:r>
+      <w:proofErr w:type="spellEnd"/>
+      <w:r>
+        <w:rPr>
+          <w:rFonts w:ascii="Poppins" w:eastAsia="Times New Roman" w:hAnsi="Poppins" w:cs="Poppins"/>
+          <w:color w:val="000000"/>
+          <w:sz w:val="18"/>
+          <w:szCs w:val="18"/>
+        </w:rPr>
+        <w:t xml:space="preserve"> that same muscle for about 30 seconds.</w:t>
       </w:r>
     </w:p>
     <w:p>
@@ -11365,19 +12281,50 @@
         </w:rPr>
         <w:t>Read more about </w:t>
       </w:r>
-      <w:hyperlink r:id="rId20" w:tgtFrame="_blank" w:history="1">
-        <w:r>
-          <w:rPr>
-            <w:rFonts w:ascii="Poppins" w:eastAsia="Times New Roman" w:hAnsi="Poppins" w:cs="Poppins"/>
-            <w:i/>
-            <w:iCs/>
-            <w:color w:val="064EC1"/>
-            <w:sz w:val="24"/>
-            <w:szCs w:val="24"/>
-          </w:rPr>
-          <w:t>Delavier's Stretching Anatomy</w:t>
-        </w:r>
-      </w:hyperlink>
+      <w:proofErr w:type="spellStart"/>
+      <w:r>
+        <w:fldChar w:fldCharType="begin"/>
+      </w:r>
+      <w:r>
+        <w:instrText xml:space="preserve"> HYPERLINK "http://www.humankinetics.com/products/all-products/Teaching-Children-Gymnastics-3rd-Edition" \t "_blank" </w:instrText>
+      </w:r>
+      <w:r>
+        <w:fldChar w:fldCharType="separate"/>
+      </w:r>
+      <w:r>
+        <w:rPr>
+          <w:rFonts w:ascii="Poppins" w:eastAsia="Times New Roman" w:hAnsi="Poppins" w:cs="Poppins"/>
+          <w:i/>
+          <w:iCs/>
+          <w:color w:val="064EC1"/>
+          <w:sz w:val="24"/>
+          <w:szCs w:val="24"/>
+        </w:rPr>
+        <w:t>Delavier's</w:t>
+      </w:r>
+      <w:proofErr w:type="spellEnd"/>
+      <w:r>
+        <w:rPr>
+          <w:rFonts w:ascii="Poppins" w:eastAsia="Times New Roman" w:hAnsi="Poppins" w:cs="Poppins"/>
+          <w:i/>
+          <w:iCs/>
+          <w:color w:val="064EC1"/>
+          <w:sz w:val="24"/>
+          <w:szCs w:val="24"/>
+        </w:rPr>
+        <w:t xml:space="preserve"> Stretching Anatomy</w:t>
+      </w:r>
+      <w:r>
+        <w:rPr>
+          <w:rFonts w:ascii="Poppins" w:eastAsia="Times New Roman" w:hAnsi="Poppins" w:cs="Poppins"/>
+          <w:i/>
+          <w:iCs/>
+          <w:color w:val="064EC1"/>
+          <w:sz w:val="24"/>
+          <w:szCs w:val="24"/>
+        </w:rPr>
+        <w:fldChar w:fldCharType="end"/>
+      </w:r>
       <w:r>
         <w:rPr>
           <w:rFonts w:ascii="Poppins" w:eastAsia="Times New Roman" w:hAnsi="Poppins" w:cs="Poppins"/>
@@ -11385,7 +12332,47 @@
           <w:sz w:val="24"/>
           <w:szCs w:val="24"/>
         </w:rPr>
-        <w:t> by Frederic Delavier, Jean-Pierre Clemenceau, Michael Gundill.</w:t>
+        <w:t xml:space="preserve"> by Frederic </w:t>
+      </w:r>
+      <w:proofErr w:type="spellStart"/>
+      <w:r>
+        <w:rPr>
+          <w:rFonts w:ascii="Poppins" w:eastAsia="Times New Roman" w:hAnsi="Poppins" w:cs="Poppins"/>
+          <w:color w:val="000000"/>
+          <w:sz w:val="24"/>
+          <w:szCs w:val="24"/>
+        </w:rPr>
+        <w:t>Delavier</w:t>
+      </w:r>
+      <w:proofErr w:type="spellEnd"/>
+      <w:r>
+        <w:rPr>
+          <w:rFonts w:ascii="Poppins" w:eastAsia="Times New Roman" w:hAnsi="Poppins" w:cs="Poppins"/>
+          <w:color w:val="000000"/>
+          <w:sz w:val="24"/>
+          <w:szCs w:val="24"/>
+        </w:rPr>
+        <w:t xml:space="preserve">, Jean-Pierre Clemenceau, Michael </w:t>
+      </w:r>
+      <w:proofErr w:type="spellStart"/>
+      <w:r>
+        <w:rPr>
+          <w:rFonts w:ascii="Poppins" w:eastAsia="Times New Roman" w:hAnsi="Poppins" w:cs="Poppins"/>
+          <w:color w:val="000000"/>
+          <w:sz w:val="24"/>
+          <w:szCs w:val="24"/>
+        </w:rPr>
+        <w:t>Gundill</w:t>
+      </w:r>
+      <w:proofErr w:type="spellEnd"/>
+      <w:r>
+        <w:rPr>
+          <w:rFonts w:ascii="Poppins" w:eastAsia="Times New Roman" w:hAnsi="Poppins" w:cs="Poppins"/>
+          <w:color w:val="000000"/>
+          <w:sz w:val="24"/>
+          <w:szCs w:val="24"/>
+        </w:rPr>
+        <w:t>.</w:t>
       </w:r>
     </w:p>
     <w:p>
@@ -11429,12 +12416,10 @@
           <w:szCs w:val="21"/>
           <w:shd w:val="clear" w:color="auto" w:fill="FFFFFF"/>
         </w:rPr>
-        <w:t>Overcoming debauched kineasthetia-- sharpening third eye / sixth sense -- kinesthetia-- awareness of body, both of tension and relaxation</w:t>
-      </w:r>
-    </w:p>
-    <w:p>
-      <w:pPr>
-        <w:ind w:left="720"/>
+        <w:t xml:space="preserve">Overcoming debauched </w:t>
+      </w:r>
+      <w:proofErr w:type="spellStart"/>
+      <w:r>
         <w:rPr>
           <w:rFonts w:ascii="Arial" w:hAnsi="Arial" w:cs="Arial"/>
           <w:color w:val="202122"/>
@@ -11442,7 +12427,9 @@
           <w:szCs w:val="21"/>
           <w:shd w:val="clear" w:color="auto" w:fill="FFFFFF"/>
         </w:rPr>
-      </w:pPr>
+        <w:t>kineasthetia</w:t>
+      </w:r>
+      <w:proofErr w:type="spellEnd"/>
       <w:r>
         <w:rPr>
           <w:rFonts w:ascii="Arial" w:hAnsi="Arial" w:cs="Arial"/>
@@ -11451,12 +12438,10 @@
           <w:szCs w:val="21"/>
           <w:shd w:val="clear" w:color="auto" w:fill="FFFFFF"/>
         </w:rPr>
-        <w:t>Language and coding ALEXANDER qigong, yoga, running.</w:t>
-      </w:r>
-    </w:p>
-    <w:p>
-      <w:pPr>
-        <w:ind w:left="720"/>
+        <w:t xml:space="preserve">-- sharpening third eye / sixth sense -- </w:t>
+      </w:r>
+      <w:proofErr w:type="spellStart"/>
+      <w:r>
         <w:rPr>
           <w:rFonts w:ascii="Arial" w:hAnsi="Arial" w:cs="Arial"/>
           <w:color w:val="202122"/>
@@ -11464,7 +12449,9 @@
           <w:szCs w:val="21"/>
           <w:shd w:val="clear" w:color="auto" w:fill="FFFFFF"/>
         </w:rPr>
-      </w:pPr>
+        <w:t>kinesthetia</w:t>
+      </w:r>
+      <w:proofErr w:type="spellEnd"/>
       <w:r>
         <w:rPr>
           <w:rFonts w:ascii="Arial" w:hAnsi="Arial" w:cs="Arial"/>
@@ -11473,7 +12460,7 @@
           <w:szCs w:val="21"/>
           <w:shd w:val="clear" w:color="auto" w:fill="FFFFFF"/>
         </w:rPr>
-        <w:t>Alexander is the empty middle of it all</w:t>
+        <w:t>-- awareness of body, both of tension and relaxation</w:t>
       </w:r>
     </w:p>
     <w:p>
@@ -11495,7 +12482,7 @@
           <w:szCs w:val="21"/>
           <w:shd w:val="clear" w:color="auto" w:fill="FFFFFF"/>
         </w:rPr>
-        <w:t xml:space="preserve">Working from abundance, working from a place of ease. Intense, but not tense. </w:t>
+        <w:t>Language and coding ALEXANDER qigong, yoga, running.</w:t>
       </w:r>
     </w:p>
     <w:p>
@@ -11517,7 +12504,7 @@
           <w:szCs w:val="21"/>
           <w:shd w:val="clear" w:color="auto" w:fill="FFFFFF"/>
         </w:rPr>
-        <w:t>Attention, tenuous, inspiration, intensity, intuition-- unified, harmonized, in tune, connected</w:t>
+        <w:t>Alexander is the empty middle of it all</w:t>
       </w:r>
     </w:p>
     <w:p>
@@ -11539,7 +12526,7 @@
           <w:szCs w:val="21"/>
           <w:shd w:val="clear" w:color="auto" w:fill="FFFFFF"/>
         </w:rPr>
-        <w:t>There is a significant difference between collapsing, dysfunctional release (uncontrolled) and mindful, controlled, letting go, releasing and relaxation (Constructive rest)</w:t>
+        <w:t xml:space="preserve">Working from abundance, working from a place of ease. Intense, but not tense. </w:t>
       </w:r>
     </w:p>
     <w:p>
@@ -11561,7 +12548,7 @@
           <w:szCs w:val="21"/>
           <w:shd w:val="clear" w:color="auto" w:fill="FFFFFF"/>
         </w:rPr>
-        <w:t xml:space="preserve">Doing things in an Alexander way is engaging body and mind in a kinder, smarter, more considered way. This is possible because you are acting from a place of attentive ease. </w:t>
+        <w:t>Attention, tenuous, inspiration, intensity, intuition-- unified, harmonized, in tune, connected</w:t>
       </w:r>
     </w:p>
     <w:p>
@@ -11583,16 +12570,12 @@
           <w:szCs w:val="21"/>
           <w:shd w:val="clear" w:color="auto" w:fill="FFFFFF"/>
         </w:rPr>
-        <w:t xml:space="preserve">Vulgar eyebrows </w:t>
-      </w:r>
-    </w:p>
-    <w:p>
-      <w:pPr>
-        <w:pStyle w:val="ListParagraph"/>
-        <w:numPr>
-          <w:ilvl w:val="0"/>
-          <w:numId w:val="24"/>
-        </w:numPr>
+        <w:t>There is a significant difference between collapsing, dysfunctional release (uncontrolled) and mindful, controlled, letting go, releasing and relaxation (Constructive rest)</w:t>
+      </w:r>
+    </w:p>
+    <w:p>
+      <w:pPr>
+        <w:ind w:left="720"/>
         <w:rPr>
           <w:rFonts w:ascii="Arial" w:hAnsi="Arial" w:cs="Arial"/>
           <w:color w:val="202122"/>
@@ -11609,16 +12592,12 @@
           <w:szCs w:val="21"/>
           <w:shd w:val="clear" w:color="auto" w:fill="FFFFFF"/>
         </w:rPr>
-        <w:t>Rooted feet-- three points (big toe, little toe, heel)</w:t>
-      </w:r>
-    </w:p>
-    <w:p>
-      <w:pPr>
-        <w:pStyle w:val="ListParagraph"/>
-        <w:numPr>
-          <w:ilvl w:val="0"/>
-          <w:numId w:val="24"/>
-        </w:numPr>
+        <w:t xml:space="preserve">Doing things in an Alexander way is engaging body and mind in a kinder, smarter, more considered way. This is possible because you are acting from a place of attentive ease. </w:t>
+      </w:r>
+    </w:p>
+    <w:p>
+      <w:pPr>
+        <w:ind w:left="720"/>
         <w:rPr>
           <w:rFonts w:ascii="Arial" w:hAnsi="Arial" w:cs="Arial"/>
           <w:color w:val="202122"/>
@@ -11635,7 +12614,7 @@
           <w:szCs w:val="21"/>
           <w:shd w:val="clear" w:color="auto" w:fill="FFFFFF"/>
         </w:rPr>
-        <w:t>Rooted legs-- three points (ankle, knee, pelvis-- surprisingly low)</w:t>
+        <w:t xml:space="preserve">Vulgar eyebrows </w:t>
       </w:r>
     </w:p>
     <w:p>
@@ -11661,12 +12640,16 @@
           <w:szCs w:val="21"/>
           <w:shd w:val="clear" w:color="auto" w:fill="FFFFFF"/>
         </w:rPr>
-        <w:t xml:space="preserve">Rooted head-- floating -- finding place in space </w:t>
-      </w:r>
-    </w:p>
-    <w:p>
-      <w:pPr>
-        <w:ind w:left="720"/>
+        <w:t>Rooted feet-- three points (big toe, little toe, heel)</w:t>
+      </w:r>
+    </w:p>
+    <w:p>
+      <w:pPr>
+        <w:pStyle w:val="ListParagraph"/>
+        <w:numPr>
+          <w:ilvl w:val="0"/>
+          <w:numId w:val="24"/>
+        </w:numPr>
         <w:rPr>
           <w:rFonts w:ascii="Arial" w:hAnsi="Arial" w:cs="Arial"/>
           <w:color w:val="202122"/>
@@ -11683,12 +12666,16 @@
           <w:szCs w:val="21"/>
           <w:shd w:val="clear" w:color="auto" w:fill="FFFFFF"/>
         </w:rPr>
-        <w:t xml:space="preserve">Move more consciously and more kindly (to your body and others). </w:t>
-      </w:r>
-    </w:p>
-    <w:p>
-      <w:pPr>
-        <w:ind w:left="720"/>
+        <w:t>Rooted legs-- three points (ankle, knee, pelvis-- surprisingly low)</w:t>
+      </w:r>
+    </w:p>
+    <w:p>
+      <w:pPr>
+        <w:pStyle w:val="ListParagraph"/>
+        <w:numPr>
+          <w:ilvl w:val="0"/>
+          <w:numId w:val="24"/>
+        </w:numPr>
         <w:rPr>
           <w:rFonts w:ascii="Arial" w:hAnsi="Arial" w:cs="Arial"/>
           <w:color w:val="202122"/>
@@ -11705,16 +12692,12 @@
           <w:szCs w:val="21"/>
           <w:shd w:val="clear" w:color="auto" w:fill="FFFFFF"/>
         </w:rPr>
-        <w:t>Encouraging the Mind -- body connection</w:t>
-      </w:r>
-    </w:p>
-    <w:p>
-      <w:pPr>
-        <w:pStyle w:val="ListParagraph"/>
-        <w:numPr>
-          <w:ilvl w:val="0"/>
-          <w:numId w:val="21"/>
-        </w:numPr>
+        <w:t xml:space="preserve">Rooted head-- floating -- finding place in space </w:t>
+      </w:r>
+    </w:p>
+    <w:p>
+      <w:pPr>
+        <w:ind w:left="720"/>
         <w:rPr>
           <w:rFonts w:ascii="Arial" w:hAnsi="Arial" w:cs="Arial"/>
           <w:color w:val="202122"/>
@@ -11731,7 +12714,7 @@
           <w:szCs w:val="21"/>
           <w:shd w:val="clear" w:color="auto" w:fill="FFFFFF"/>
         </w:rPr>
-        <w:t xml:space="preserve">Fingers make contact with the instrument, but the whole body is making the music. </w:t>
+        <w:t xml:space="preserve">Move more consciously and more kindly (to your body and others). </w:t>
       </w:r>
     </w:p>
     <w:p>
@@ -11753,12 +12736,16 @@
           <w:szCs w:val="21"/>
           <w:shd w:val="clear" w:color="auto" w:fill="FFFFFF"/>
         </w:rPr>
-        <w:t>Legs balanced on feet, torso balanced on and in pelvis, head hanging in air, lengthening and widening spine and back.</w:t>
-      </w:r>
-    </w:p>
-    <w:p>
-      <w:pPr>
-        <w:ind w:left="720"/>
+        <w:t>Encouraging the Mind -- body connection</w:t>
+      </w:r>
+    </w:p>
+    <w:p>
+      <w:pPr>
+        <w:pStyle w:val="ListParagraph"/>
+        <w:numPr>
+          <w:ilvl w:val="0"/>
+          <w:numId w:val="21"/>
+        </w:numPr>
         <w:rPr>
           <w:rFonts w:ascii="Arial" w:hAnsi="Arial" w:cs="Arial"/>
           <w:color w:val="202122"/>
@@ -11775,9 +12762,53 @@
           <w:szCs w:val="21"/>
           <w:shd w:val="clear" w:color="auto" w:fill="FFFFFF"/>
         </w:rPr>
+        <w:t xml:space="preserve">Fingers make contact with the instrument, but the whole body is making the music. </w:t>
+      </w:r>
+    </w:p>
+    <w:p>
+      <w:pPr>
+        <w:ind w:left="720"/>
+        <w:rPr>
+          <w:rFonts w:ascii="Arial" w:hAnsi="Arial" w:cs="Arial"/>
+          <w:color w:val="202122"/>
+          <w:sz w:val="21"/>
+          <w:szCs w:val="21"/>
+          <w:shd w:val="clear" w:color="auto" w:fill="FFFFFF"/>
+        </w:rPr>
+      </w:pPr>
+      <w:r>
+        <w:rPr>
+          <w:rFonts w:ascii="Arial" w:hAnsi="Arial" w:cs="Arial"/>
+          <w:color w:val="202122"/>
+          <w:sz w:val="21"/>
+          <w:szCs w:val="21"/>
+          <w:shd w:val="clear" w:color="auto" w:fill="FFFFFF"/>
+        </w:rPr>
+        <w:t>Legs balanced on feet, torso balanced on and in pelvis, head hanging in air, lengthening and widening spine and back.</w:t>
+      </w:r>
+    </w:p>
+    <w:p>
+      <w:pPr>
+        <w:ind w:left="720"/>
+        <w:rPr>
+          <w:rFonts w:ascii="Arial" w:hAnsi="Arial" w:cs="Arial"/>
+          <w:color w:val="202122"/>
+          <w:sz w:val="21"/>
+          <w:szCs w:val="21"/>
+          <w:shd w:val="clear" w:color="auto" w:fill="FFFFFF"/>
+        </w:rPr>
+      </w:pPr>
+      <w:r>
+        <w:rPr>
+          <w:rFonts w:ascii="Arial" w:hAnsi="Arial" w:cs="Arial"/>
+          <w:color w:val="202122"/>
+          <w:sz w:val="21"/>
+          <w:szCs w:val="21"/>
+          <w:shd w:val="clear" w:color="auto" w:fill="FFFFFF"/>
+        </w:rPr>
         <w:t>Frederick Matthias Alexander (1869–1955) was a </w:t>
       </w:r>
-      <w:hyperlink r:id="rId21" w:tooltip="Shakespearean" w:history="1">
+      <w:hyperlink r:id="rId20" w:tooltip="Shakespearean" w:history="1">
         <w:r>
           <w:rPr>
             <w:rStyle w:val="Hyperlink"/>
@@ -11800,7 +12831,7 @@
         </w:rPr>
         <w:t> </w:t>
       </w:r>
-      <w:hyperlink r:id="rId22" w:tooltip="Orator" w:history="1">
+      <w:hyperlink r:id="rId21" w:tooltip="Orator" w:history="1">
         <w:r>
           <w:rPr>
             <w:rStyle w:val="Hyperlink"/>
@@ -11823,7 +12854,7 @@
         </w:rPr>
         <w:t> from </w:t>
       </w:r>
-      <w:hyperlink r:id="rId23" w:tooltip="Tasmania" w:history="1">
+      <w:hyperlink r:id="rId22" w:tooltip="Tasmania" w:history="1">
         <w:r>
           <w:rPr>
             <w:rStyle w:val="Hyperlink"/>
@@ -11869,7 +12900,7 @@
         <w:lastRenderedPageBreak/>
         <w:t>While on a recital tour in </w:t>
       </w:r>
-      <w:hyperlink r:id="rId24" w:tooltip="New Zealand" w:history="1">
+      <w:hyperlink r:id="rId23" w:tooltip="New Zealand" w:history="1">
         <w:r>
           <w:rPr>
             <w:rStyle w:val="Hyperlink"/>
@@ -11926,7 +12957,7 @@
         </w:rPr>
         <w:t>Sessions include chair work – often in front of a mirror – during which the instructor will guide the student while the student stands, sits and walks, learning to move efficiently while maintaining a comfortable relationship between the head, neck and spine, and table work or </w:t>
       </w:r>
-      <w:hyperlink r:id="rId25" w:tooltip="Physical manipulation" w:history="1">
+      <w:hyperlink r:id="rId24" w:tooltip="Physical manipulation" w:history="1">
         <w:r>
           <w:rPr>
             <w:rStyle w:val="Hyperlink"/>
@@ -12015,7 +13046,7 @@
         </w:rPr>
         <w:t>Exercise as a teaching tool is deliberately omitted because of a common mistaken assumption that there exists a "correct" position. There are only two specific procedures that are practiced by the student; the first is lying </w:t>
       </w:r>
-      <w:hyperlink r:id="rId26" w:anchor="Semi-supine" w:tooltip="Supine position" w:history="1">
+      <w:hyperlink r:id="rId25" w:anchor="Semi-supine" w:tooltip="Supine position" w:history="1">
         <w:r>
           <w:rPr>
             <w:rStyle w:val="Hyperlink"/>
@@ -12038,7 +13069,7 @@
         </w:rPr>
         <w:t>. Resting in this way uses "mechanical advantage" as a means of redirecting long-term and short-term accumulated muscular tension into a more integrated and balanced state. This position is sometimes referred to as "constructive rest", or "the balanced resting state". It's also a specific time to practice Alexander's principle of </w:t>
       </w:r>
-      <w:hyperlink r:id="rId27" w:tooltip="Conscious" w:history="1">
+      <w:hyperlink r:id="rId26" w:tooltip="Conscious" w:history="1">
         <w:r>
           <w:rPr>
             <w:rStyle w:val="Hyperlink"/>
@@ -12149,7 +13180,7 @@
         </w:rPr>
         <w:t>The hands-on skill requires Alexander teachers to maintain in themselves from moment-to-moment their own improved psycho-physical co-ordination that the teacher is </w:t>
       </w:r>
-      <w:hyperlink r:id="rId28" w:tooltip="Communicating" w:history="1">
+      <w:hyperlink r:id="rId27" w:tooltip="Communicating" w:history="1">
         <w:r>
           <w:rPr>
             <w:rStyle w:val="Hyperlink"/>
@@ -12210,49 +13241,103 @@
           <w:color w:val="000000"/>
           <w:shd w:val="clear" w:color="auto" w:fill="FFFFFF"/>
         </w:rPr>
-        <w:t>Renowned performers who have studied the Alexander Technique include: Dame Judi Dench, Sir Ben Kingsley, Julie Andrews, William Hurt, Jeremy Irons, James Earl Jones, Paul McCartney, Kelly McGillis, Lupita Nyong’o, Benedict Cumberbatch, Hilary Swank, Annette Bening, Patti Lupone, Paul Newman, Sting, Maggie Smith, Mary Steenburgen, Robin Williams, Joanne Woodward and Trisha Brown (choreographer).</w:t>
-      </w:r>
-    </w:p>
-    <w:p>
-      <w:pPr>
+        <w:t xml:space="preserve">Renowned performers who have studied the Alexander Technique include: Dame Judi Dench, Sir Ben Kingsley, Julie Andrews, William Hurt, Jeremy Irons, James Earl Jones, Paul McCartney, Kelly McGillis, Lupita Nyong’o, Benedict Cumberbatch, Hilary Swank, Annette </w:t>
+      </w:r>
+      <w:proofErr w:type="spellStart"/>
+      <w:r>
         <w:rPr>
           <w:rFonts w:ascii="Roboto" w:hAnsi="Roboto"/>
           <w:color w:val="000000"/>
           <w:shd w:val="clear" w:color="auto" w:fill="FFFFFF"/>
         </w:rPr>
-      </w:pPr>
-    </w:p>
-    <w:p>
-      <w:pPr>
+        <w:t>Bening</w:t>
+      </w:r>
+      <w:proofErr w:type="spellEnd"/>
+      <w:r>
         <w:rPr>
           <w:rFonts w:ascii="Roboto" w:hAnsi="Roboto"/>
           <w:color w:val="000000"/>
           <w:shd w:val="clear" w:color="auto" w:fill="FFFFFF"/>
         </w:rPr>
-      </w:pPr>
+        <w:t xml:space="preserve">, Patti </w:t>
+      </w:r>
+      <w:proofErr w:type="spellStart"/>
       <w:r>
         <w:rPr>
           <w:rFonts w:ascii="Roboto" w:hAnsi="Roboto"/>
           <w:color w:val="000000"/>
           <w:shd w:val="clear" w:color="auto" w:fill="FFFFFF"/>
         </w:rPr>
-        <w:t xml:space="preserve">Doing and concentration -- state of tensity (concetration, tenaciousness) </w:t>
-      </w:r>
-    </w:p>
-    <w:p>
-      <w:pPr>
+        <w:t>Lupone</w:t>
+      </w:r>
+      <w:proofErr w:type="spellEnd"/>
+      <w:r>
         <w:rPr>
           <w:rFonts w:ascii="Roboto" w:hAnsi="Roboto"/>
           <w:color w:val="000000"/>
           <w:shd w:val="clear" w:color="auto" w:fill="FFFFFF"/>
         </w:rPr>
-      </w:pPr>
-      <w:r>
+        <w:t>, Paul Newman, Sting, Maggie Smith, Mary Steenburgen, Robin Williams, Joanne Woodward and Trisha Brown (choreographer).</w:t>
+      </w:r>
+    </w:p>
+    <w:p>
+      <w:pPr>
         <w:rPr>
           <w:rFonts w:ascii="Roboto" w:hAnsi="Roboto"/>
           <w:color w:val="000000"/>
           <w:shd w:val="clear" w:color="auto" w:fill="FFFFFF"/>
         </w:rPr>
+      </w:pPr>
+    </w:p>
+    <w:p>
+      <w:pPr>
+        <w:rPr>
+          <w:rFonts w:ascii="Roboto" w:hAnsi="Roboto"/>
+          <w:color w:val="000000"/>
+          <w:shd w:val="clear" w:color="auto" w:fill="FFFFFF"/>
+        </w:rPr>
+      </w:pPr>
+      <w:r>
+        <w:rPr>
+          <w:rFonts w:ascii="Roboto" w:hAnsi="Roboto"/>
+          <w:color w:val="000000"/>
+          <w:shd w:val="clear" w:color="auto" w:fill="FFFFFF"/>
+        </w:rPr>
+        <w:t>Doing and concentration -- state of tensity (</w:t>
+      </w:r>
+      <w:proofErr w:type="spellStart"/>
+      <w:r>
+        <w:rPr>
+          <w:rFonts w:ascii="Roboto" w:hAnsi="Roboto"/>
+          <w:color w:val="000000"/>
+          <w:shd w:val="clear" w:color="auto" w:fill="FFFFFF"/>
+        </w:rPr>
+        <w:t>concetration</w:t>
+      </w:r>
+      <w:proofErr w:type="spellEnd"/>
+      <w:r>
+        <w:rPr>
+          <w:rFonts w:ascii="Roboto" w:hAnsi="Roboto"/>
+          <w:color w:val="000000"/>
+          <w:shd w:val="clear" w:color="auto" w:fill="FFFFFF"/>
+        </w:rPr>
+        <w:t xml:space="preserve">, tenaciousness) </w:t>
+      </w:r>
+    </w:p>
+    <w:p>
+      <w:pPr>
+        <w:rPr>
+          <w:rFonts w:ascii="Roboto" w:hAnsi="Roboto"/>
+          <w:color w:val="000000"/>
+          <w:shd w:val="clear" w:color="auto" w:fill="FFFFFF"/>
+        </w:rPr>
+      </w:pPr>
+      <w:r>
+        <w:rPr>
+          <w:rFonts w:ascii="Roboto" w:hAnsi="Roboto"/>
+          <w:color w:val="000000"/>
+          <w:shd w:val="clear" w:color="auto" w:fill="FFFFFF"/>
+        </w:rPr>
         <w:lastRenderedPageBreak/>
         <w:t xml:space="preserve">Tensity vs. intensity </w:t>
       </w:r>
@@ -12391,7 +13476,25 @@
           <w:color w:val="000000"/>
           <w:shd w:val="clear" w:color="auto" w:fill="FFFFFF"/>
         </w:rPr>
-        <w:t>Anti-Alexander -- Losing temper with Helena and spanking her and then raising my hand again to threaten her compliance. A few nights later slapping the door after she throws her head back and whacks it against the sink right after I had warned her about that exact thing happening. A few weeks ago, a week ago(?), punching the fridge after inadequately committing to crouching down in front of it, trying to accommodate for betsy trying to get by in our tight kitchen, my left pinkly and ring finder knuckles bruising and swelling that evening and remaining tender into the next day and the next. (Tender is the night for a broke heart…</w:t>
+        <w:t xml:space="preserve">Anti-Alexander -- Losing temper with Helena and spanking her and then raising my hand again to threaten her compliance. A few nights later slapping the door after she throws her head back and whacks it against the sink right after I had warned her about that exact thing happening. A few weeks ago, a week ago(?), punching the fridge after inadequately committing to crouching down in front of it, trying to accommodate for </w:t>
+      </w:r>
+      <w:proofErr w:type="spellStart"/>
+      <w:r>
+        <w:rPr>
+          <w:rFonts w:ascii="Roboto" w:hAnsi="Roboto"/>
+          <w:color w:val="000000"/>
+          <w:shd w:val="clear" w:color="auto" w:fill="FFFFFF"/>
+        </w:rPr>
+        <w:t>betsy</w:t>
+      </w:r>
+      <w:proofErr w:type="spellEnd"/>
+      <w:r>
+        <w:rPr>
+          <w:rFonts w:ascii="Roboto" w:hAnsi="Roboto"/>
+          <w:color w:val="000000"/>
+          <w:shd w:val="clear" w:color="auto" w:fill="FFFFFF"/>
+        </w:rPr>
+        <w:t xml:space="preserve"> trying to get by in our tight kitchen, my left pinkly and ring finder knuckles bruising and swelling that evening and remaining tender into the next day and the next. (Tender is the night for a broke heart…</w:t>
       </w:r>
       <w:r>
         <w:rPr>
@@ -12604,7 +13707,25 @@
           <w:color w:val="000000"/>
           <w:shd w:val="clear" w:color="auto" w:fill="FFFFFF"/>
         </w:rPr>
-        <w:t xml:space="preserve">My penmenship continues to be erratic. Lighter and looser, but pretty wild and uncontrolled and inconsistent. </w:t>
+        <w:t xml:space="preserve">My </w:t>
+      </w:r>
+      <w:proofErr w:type="spellStart"/>
+      <w:r>
+        <w:rPr>
+          <w:rFonts w:ascii="Roboto" w:hAnsi="Roboto"/>
+          <w:color w:val="000000"/>
+          <w:shd w:val="clear" w:color="auto" w:fill="FFFFFF"/>
+        </w:rPr>
+        <w:t>penmenship</w:t>
+      </w:r>
+      <w:proofErr w:type="spellEnd"/>
+      <w:r>
+        <w:rPr>
+          <w:rFonts w:ascii="Roboto" w:hAnsi="Roboto"/>
+          <w:color w:val="000000"/>
+          <w:shd w:val="clear" w:color="auto" w:fill="FFFFFF"/>
+        </w:rPr>
+        <w:t xml:space="preserve"> continues to be erratic. Lighter and looser, but pretty wild and uncontrolled and inconsistent. </w:t>
       </w:r>
     </w:p>
     <w:p>
@@ -12829,41 +13950,43 @@
           <w:color w:val="000000"/>
           <w:shd w:val="clear" w:color="auto" w:fill="FFFFFF"/>
         </w:rPr>
-        <w:t xml:space="preserve">Beginning to get around the nen built up in my body, the nen built up in my mind. </w:t>
-      </w:r>
-    </w:p>
-    <w:p>
-      <w:pPr>
+        <w:t xml:space="preserve">Beginning to get around the </w:t>
+      </w:r>
+      <w:proofErr w:type="spellStart"/>
+      <w:r>
         <w:rPr>
           <w:rFonts w:ascii="Roboto" w:hAnsi="Roboto"/>
           <w:color w:val="000000"/>
           <w:shd w:val="clear" w:color="auto" w:fill="FFFFFF"/>
         </w:rPr>
-      </w:pPr>
+        <w:t>nen</w:t>
+      </w:r>
+      <w:proofErr w:type="spellEnd"/>
       <w:r>
         <w:rPr>
           <w:rFonts w:ascii="Roboto" w:hAnsi="Roboto"/>
           <w:color w:val="000000"/>
           <w:shd w:val="clear" w:color="auto" w:fill="FFFFFF"/>
         </w:rPr>
-        <w:t>More playful and creative while running, more relaxed. Releasing left hip, back, calf-- mid stride stretching, dervish running, backwards running, curb/balance beam running.</w:t>
-      </w:r>
-    </w:p>
-    <w:p>
-      <w:pPr>
+        <w:t xml:space="preserve"> built up in my body, the </w:t>
+      </w:r>
+      <w:proofErr w:type="spellStart"/>
+      <w:r>
         <w:rPr>
           <w:rFonts w:ascii="Roboto" w:hAnsi="Roboto"/>
           <w:color w:val="000000"/>
           <w:shd w:val="clear" w:color="auto" w:fill="FFFFFF"/>
         </w:rPr>
-      </w:pPr>
+        <w:t>nen</w:t>
+      </w:r>
+      <w:proofErr w:type="spellEnd"/>
       <w:r>
         <w:rPr>
           <w:rFonts w:ascii="Roboto" w:hAnsi="Roboto"/>
           <w:color w:val="000000"/>
           <w:shd w:val="clear" w:color="auto" w:fill="FFFFFF"/>
         </w:rPr>
-        <w:t xml:space="preserve">Making more of an effort to observe through breath, mind accompanying body with breath. </w:t>
+        <w:t xml:space="preserve"> built up in my mind. </w:t>
       </w:r>
     </w:p>
     <w:p>
@@ -12880,7 +14003,7 @@
           <w:color w:val="000000"/>
           <w:shd w:val="clear" w:color="auto" w:fill="FFFFFF"/>
         </w:rPr>
-        <w:t>Operation Snatch Key -- took the $150 my mother gave me for the hotel room and went and bought weed with it up in Andersonville, walking past the boy clothes shop with the kinky short shorts and straps, Sodom and Gomorrah on your doorstep. Mystical drug shop on the corner. Walking through my neighborhood to buy drugs and look at gay clothes. Then I came home and did yoga and qigong and practiced the Alexander technique all day and smoked weed. In the evening I had a few beers and watched some basketball. This felt like a good productive day at the time.</w:t>
+        <w:t>More playful and creative while running, more relaxed. Releasing left hip, back, calf-- mid stride stretching, dervish running, backwards running, curb/balance beam running.</w:t>
       </w:r>
     </w:p>
     <w:p>
@@ -12897,10 +14020,9 @@
           <w:color w:val="000000"/>
           <w:shd w:val="clear" w:color="auto" w:fill="FFFFFF"/>
         </w:rPr>
-        <w:t>Wonderful CONSTRUCTIVE REST/constructive rest -- heart chakra release, great lower spine pop. Neck felt amazing after constructive rest session</w:t>
-      </w:r>
-    </w:p>
-    <w:bookmarkEnd w:id="15"/>
+        <w:t xml:space="preserve">Making more of an effort to observe through breath, mind accompanying body with breath. </w:t>
+      </w:r>
+    </w:p>
     <w:p>
       <w:pPr>
         <w:rPr>
@@ -12915,7 +14037,7 @@
           <w:color w:val="000000"/>
           <w:shd w:val="clear" w:color="auto" w:fill="FFFFFF"/>
         </w:rPr>
-        <w:t>04/24/2022</w:t>
+        <w:t>Operation Snatch Key -- took the $150 my mother gave me for the hotel room and went and bought weed with it up in Andersonville, walking past the boy clothes shop with the kinky short shorts and straps, Sodom and Gomorrah on your doorstep. Mystical drug shop on the corner. Walking through my neighborhood to buy drugs and look at gay clothes. Then I came home and did yoga and qigong and practiced the Alexander technique all day and smoked weed. In the evening I had a few beers and watched some basketball. This felt like a good productive day at the time.</w:t>
       </w:r>
     </w:p>
     <w:p>
@@ -12932,9 +14054,10 @@
           <w:color w:val="000000"/>
           <w:shd w:val="clear" w:color="auto" w:fill="FFFFFF"/>
         </w:rPr>
-        <w:t xml:space="preserve">Spontaneous moments of settling. Settling tension from base. Pushing down through hips and out calves.  </w:t>
-      </w:r>
-    </w:p>
+        <w:t>Wonderful CONSTRUCTIVE REST/constructive rest -- heart chakra release, great lower spine pop. Neck felt amazing after constructive rest session</w:t>
+      </w:r>
+    </w:p>
+    <w:bookmarkEnd w:id="15"/>
     <w:p>
       <w:pPr>
         <w:rPr>
@@ -12949,7 +14072,7 @@
           <w:color w:val="000000"/>
           <w:shd w:val="clear" w:color="auto" w:fill="FFFFFF"/>
         </w:rPr>
-        <w:t xml:space="preserve">What is tension? It is unconscious power. Necessary competing forces to keep us erect. Upright. “balanced”. The goal is lengthen, widen, settle, root, be. Take responsibility for your tension. Take responsibility for all those physic phantoms living rent free inside your body. </w:t>
+        <w:t>04/24/2022</w:t>
       </w:r>
     </w:p>
     <w:p>
@@ -12966,7 +14089,7 @@
           <w:color w:val="000000"/>
           <w:shd w:val="clear" w:color="auto" w:fill="FFFFFF"/>
         </w:rPr>
-        <w:t>Alexander moments</w:t>
+        <w:t xml:space="preserve">Spontaneous moments of settling. Settling tension from base. Pushing down through hips and out calves.  </w:t>
       </w:r>
     </w:p>
     <w:p>
@@ -12983,14 +14106,66 @@
           <w:color w:val="000000"/>
           <w:shd w:val="clear" w:color="auto" w:fill="FFFFFF"/>
         </w:rPr>
-        <w:t xml:space="preserve">Watching Adelaide and Madeline marching and chanting around the table in the pool area at the hotel where the hottub used to be before the pandemic with a hexagon on the floor, barefooted, balanced, engaged, so lightly balanced in the sea of gravity right between the earth and sky, </w:t>
-      </w:r>
-      <w:r>
+        <w:t xml:space="preserve">What is tension? It is unconscious power. Necessary competing forces to keep us erect. Upright. “balanced”. The goal is lengthen, widen, settle, root, be. Take responsibility for your tension. Take responsibility for all those physic phantoms living rent free inside your body. </w:t>
+      </w:r>
+    </w:p>
+    <w:p>
+      <w:pPr>
         <w:rPr>
           <w:rFonts w:ascii="Roboto" w:hAnsi="Roboto"/>
           <w:color w:val="000000"/>
           <w:shd w:val="clear" w:color="auto" w:fill="FFFFFF"/>
         </w:rPr>
+      </w:pPr>
+      <w:r>
+        <w:rPr>
+          <w:rFonts w:ascii="Roboto" w:hAnsi="Roboto"/>
+          <w:color w:val="000000"/>
+          <w:shd w:val="clear" w:color="auto" w:fill="FFFFFF"/>
+        </w:rPr>
+        <w:t>Alexander moments</w:t>
+      </w:r>
+    </w:p>
+    <w:p>
+      <w:pPr>
+        <w:rPr>
+          <w:rFonts w:ascii="Roboto" w:hAnsi="Roboto"/>
+          <w:color w:val="000000"/>
+          <w:shd w:val="clear" w:color="auto" w:fill="FFFFFF"/>
+        </w:rPr>
+      </w:pPr>
+      <w:r>
+        <w:rPr>
+          <w:rFonts w:ascii="Roboto" w:hAnsi="Roboto"/>
+          <w:color w:val="000000"/>
+          <w:shd w:val="clear" w:color="auto" w:fill="FFFFFF"/>
+        </w:rPr>
+        <w:t xml:space="preserve">Watching Adelaide and Madeline marching and chanting around the table in the pool area at the hotel where the </w:t>
+      </w:r>
+      <w:proofErr w:type="spellStart"/>
+      <w:r>
+        <w:rPr>
+          <w:rFonts w:ascii="Roboto" w:hAnsi="Roboto"/>
+          <w:color w:val="000000"/>
+          <w:shd w:val="clear" w:color="auto" w:fill="FFFFFF"/>
+        </w:rPr>
+        <w:t>hottub</w:t>
+      </w:r>
+      <w:proofErr w:type="spellEnd"/>
+      <w:r>
+        <w:rPr>
+          <w:rFonts w:ascii="Roboto" w:hAnsi="Roboto"/>
+          <w:color w:val="000000"/>
+          <w:shd w:val="clear" w:color="auto" w:fill="FFFFFF"/>
+        </w:rPr>
+        <w:t xml:space="preserve"> used to be before the pandemic with a hexagon on the floor, barefooted, balanced, engaged, so lightly balanced in the sea of gravity right between the earth and sky, </w:t>
+      </w:r>
+      <w:r>
+        <w:rPr>
+          <w:rFonts w:ascii="Roboto" w:hAnsi="Roboto"/>
+          <w:color w:val="000000"/>
+          <w:shd w:val="clear" w:color="auto" w:fill="FFFFFF"/>
+        </w:rPr>
         <w:lastRenderedPageBreak/>
         <w:t>unconsciously in ritual, conjuring life into the day, suffer the children to come, for this is the kingdom of heaven.</w:t>
       </w:r>
@@ -13077,24 +14252,25 @@
           <w:color w:val="000000"/>
           <w:shd w:val="clear" w:color="auto" w:fill="FFFFFF"/>
         </w:rPr>
-        <w:t xml:space="preserve">Not getting upset about betsy being upset and in a bad mood. </w:t>
-      </w:r>
-    </w:p>
-    <w:p>
-      <w:pPr>
+        <w:t xml:space="preserve">Not getting upset about </w:t>
+      </w:r>
+      <w:proofErr w:type="spellStart"/>
+      <w:r>
         <w:rPr>
           <w:rFonts w:ascii="Roboto" w:hAnsi="Roboto"/>
           <w:color w:val="000000"/>
           <w:shd w:val="clear" w:color="auto" w:fill="FFFFFF"/>
         </w:rPr>
-      </w:pPr>
+        <w:t>betsy</w:t>
+      </w:r>
+      <w:proofErr w:type="spellEnd"/>
       <w:r>
         <w:rPr>
           <w:rFonts w:ascii="Roboto" w:hAnsi="Roboto"/>
           <w:color w:val="000000"/>
           <w:shd w:val="clear" w:color="auto" w:fill="FFFFFF"/>
         </w:rPr>
-        <w:t xml:space="preserve">Surprising, relaxed, spinning Dervish run in the alley by McPherson and deciding that it was the Whirling P.O.W/scarecrow because I had my arms out like I had a restrictive pole securing my arms in an extended out position. And then seeing that flattened rat in the Alley between the school yard and Budacki’s and thinking about POWs eating rats in some jungle prison and Esme’s passion project about the good things about rats. </w:t>
+        <w:t xml:space="preserve"> being upset and in a bad mood. </w:t>
       </w:r>
     </w:p>
     <w:p>
@@ -13105,40 +14281,41 @@
           <w:shd w:val="clear" w:color="auto" w:fill="FFFFFF"/>
         </w:rPr>
       </w:pPr>
-    </w:p>
-    <w:p>
-      <w:pPr>
+      <w:r>
         <w:rPr>
           <w:rFonts w:ascii="Roboto" w:hAnsi="Roboto"/>
           <w:color w:val="000000"/>
           <w:shd w:val="clear" w:color="auto" w:fill="FFFFFF"/>
         </w:rPr>
-      </w:pPr>
+        <w:t xml:space="preserve">Surprising, relaxed, spinning Dervish run in the alley by McPherson and deciding that it was the Whirling P.O.W/scarecrow because I had my arms out like I had a restrictive pole securing my arms in an extended out position. And then seeing that flattened rat in the Alley between the school yard and </w:t>
+      </w:r>
+      <w:proofErr w:type="spellStart"/>
       <w:r>
         <w:rPr>
           <w:rFonts w:ascii="Roboto" w:hAnsi="Roboto"/>
           <w:color w:val="000000"/>
           <w:shd w:val="clear" w:color="auto" w:fill="FFFFFF"/>
         </w:rPr>
-        <w:t xml:space="preserve">Barefoot Alexander: running to stand still </w:t>
-      </w:r>
-    </w:p>
-    <w:p>
-      <w:pPr>
+        <w:t>Budacki’s</w:t>
+      </w:r>
+      <w:proofErr w:type="spellEnd"/>
+      <w:r>
         <w:rPr>
           <w:rFonts w:ascii="Roboto" w:hAnsi="Roboto"/>
           <w:color w:val="000000"/>
           <w:shd w:val="clear" w:color="auto" w:fill="FFFFFF"/>
         </w:rPr>
-      </w:pPr>
-      <w:r>
+        <w:t xml:space="preserve"> and thinking about POWs eating rats in some jungle prison and Esme’s passion project about the good things about rats. </w:t>
+      </w:r>
+    </w:p>
+    <w:p>
+      <w:pPr>
         <w:rPr>
           <w:rFonts w:ascii="Roboto" w:hAnsi="Roboto"/>
           <w:color w:val="000000"/>
           <w:shd w:val="clear" w:color="auto" w:fill="FFFFFF"/>
         </w:rPr>
-        <w:t xml:space="preserve">Slower, more relaxed poses without more awareness of next and feet and hips and head. </w:t>
-      </w:r>
+      </w:pPr>
     </w:p>
     <w:p>
       <w:pPr>
@@ -13154,7 +14331,7 @@
           <w:color w:val="000000"/>
           <w:shd w:val="clear" w:color="auto" w:fill="FFFFFF"/>
         </w:rPr>
-        <w:t>Neck releasing -- but more work is needed (still only 4 days in). Felt a significant neck and hip release doing the Mystical Scarecrow</w:t>
+        <w:t xml:space="preserve">Barefoot Alexander: running to stand still </w:t>
       </w:r>
     </w:p>
     <w:p>
@@ -13171,7 +14348,7 @@
           <w:color w:val="000000"/>
           <w:shd w:val="clear" w:color="auto" w:fill="FFFFFF"/>
         </w:rPr>
-        <w:t>Spontaneous wall stretch while running -- Carpenter’s Rule.</w:t>
+        <w:t xml:space="preserve">Slower, more relaxed poses without more awareness of next and feet and hips and head. </w:t>
       </w:r>
     </w:p>
     <w:p>
@@ -13188,7 +14365,7 @@
           <w:color w:val="000000"/>
           <w:shd w:val="clear" w:color="auto" w:fill="FFFFFF"/>
         </w:rPr>
-        <w:t xml:space="preserve">Getting in bed naked after a shower, getting under the covers and attempting to completely relax in the middle of the day. </w:t>
+        <w:t>Neck releasing -- but more work is needed (still only 4 days in). Felt a significant neck and hip release doing the Mystical Scarecrow</w:t>
       </w:r>
     </w:p>
     <w:p>
@@ -13205,7 +14382,7 @@
           <w:color w:val="000000"/>
           <w:shd w:val="clear" w:color="auto" w:fill="FFFFFF"/>
         </w:rPr>
-        <w:t xml:space="preserve">More consciously trying to do things unconsciously -- sending direction </w:t>
+        <w:t>Spontaneous wall stretch while running -- Carpenter’s Rule.</w:t>
       </w:r>
     </w:p>
     <w:p>
@@ -13219,64 +14396,72 @@
       <w:r>
         <w:rPr>
           <w:rFonts w:ascii="Roboto" w:hAnsi="Roboto"/>
-          <w:b/>
-          <w:bCs/>
           <w:color w:val="000000"/>
           <w:shd w:val="clear" w:color="auto" w:fill="FFFFFF"/>
         </w:rPr>
-        <w:t>Direction</w:t>
-      </w:r>
-      <w:r>
+        <w:t xml:space="preserve">Getting in bed naked after a shower, getting under the covers and attempting to completely relax in the middle of the day. </w:t>
+      </w:r>
+    </w:p>
+    <w:p>
+      <w:pPr>
         <w:rPr>
           <w:rFonts w:ascii="Roboto" w:hAnsi="Roboto"/>
           <w:color w:val="000000"/>
           <w:shd w:val="clear" w:color="auto" w:fill="FFFFFF"/>
         </w:rPr>
-        <w:t xml:space="preserve"> -- slow down cannabis to a less compulsive rhythm. </w:t>
-      </w:r>
-    </w:p>
-    <w:p>
-      <w:pPr>
+      </w:pPr>
+      <w:r>
         <w:rPr>
           <w:rFonts w:ascii="Roboto" w:hAnsi="Roboto"/>
           <w:color w:val="000000"/>
           <w:shd w:val="clear" w:color="auto" w:fill="FFFFFF"/>
         </w:rPr>
-      </w:pPr>
-      <w:r>
+        <w:t xml:space="preserve">More consciously trying to do things unconsciously -- sending direction </w:t>
+      </w:r>
+    </w:p>
+    <w:p>
+      <w:pPr>
         <w:rPr>
           <w:rFonts w:ascii="Roboto" w:hAnsi="Roboto"/>
           <w:color w:val="000000"/>
           <w:shd w:val="clear" w:color="auto" w:fill="FFFFFF"/>
         </w:rPr>
-        <w:t>Becoming more conscious of my tendency to bend neck down and forward when stretching or listening to people shorter than me.</w:t>
-      </w:r>
-    </w:p>
-    <w:p>
-      <w:pPr>
+      </w:pPr>
+      <w:r>
+        <w:rPr>
+          <w:rFonts w:ascii="Roboto" w:hAnsi="Roboto"/>
+          <w:b/>
+          <w:bCs/>
+          <w:color w:val="000000"/>
+          <w:shd w:val="clear" w:color="auto" w:fill="FFFFFF"/>
+        </w:rPr>
+        <w:t>Direction</w:t>
+      </w:r>
+      <w:r>
         <w:rPr>
           <w:rFonts w:ascii="Roboto" w:hAnsi="Roboto"/>
           <w:color w:val="000000"/>
           <w:shd w:val="clear" w:color="auto" w:fill="FFFFFF"/>
         </w:rPr>
-      </w:pPr>
-      <w:r>
+        <w:t xml:space="preserve"> -- slow down cannabis to a less compulsive rhythm. </w:t>
+      </w:r>
+    </w:p>
+    <w:p>
+      <w:pPr>
         <w:rPr>
           <w:rFonts w:ascii="Roboto" w:hAnsi="Roboto"/>
           <w:color w:val="000000"/>
           <w:shd w:val="clear" w:color="auto" w:fill="FFFFFF"/>
         </w:rPr>
-        <w:t xml:space="preserve">Balloon ascent up the stairs -- head is a balloon floating up and ahead, body firmly, but freely following. </w:t>
-      </w:r>
-    </w:p>
-    <w:p>
-      <w:pPr>
+      </w:pPr>
+      <w:r>
         <w:rPr>
           <w:rFonts w:ascii="Roboto" w:hAnsi="Roboto"/>
           <w:color w:val="000000"/>
           <w:shd w:val="clear" w:color="auto" w:fill="FFFFFF"/>
         </w:rPr>
-      </w:pPr>
+        <w:t>Becoming more conscious of my tendency to bend neck down and forward when stretching or listening to people shorter than me.</w:t>
+      </w:r>
     </w:p>
     <w:p>
       <w:pPr>
@@ -13292,7 +14477,7 @@
           <w:color w:val="000000"/>
           <w:shd w:val="clear" w:color="auto" w:fill="FFFFFF"/>
         </w:rPr>
-        <w:t>4/20/2022</w:t>
+        <w:t xml:space="preserve">Balloon ascent up the stairs -- head is a balloon floating up and ahead, body firmly, but freely following. </w:t>
       </w:r>
     </w:p>
     <w:p>
@@ -13303,23 +14488,23 @@
           <w:shd w:val="clear" w:color="auto" w:fill="FFFFFF"/>
         </w:rPr>
       </w:pPr>
-      <w:r>
+    </w:p>
+    <w:p>
+      <w:pPr>
         <w:rPr>
           <w:rFonts w:ascii="Roboto" w:hAnsi="Roboto"/>
           <w:color w:val="000000"/>
           <w:shd w:val="clear" w:color="auto" w:fill="FFFFFF"/>
         </w:rPr>
-        <w:t>Discovered Alexander</w:t>
-      </w:r>
-    </w:p>
-    <w:p>
-      <w:pPr>
+      </w:pPr>
+      <w:r>
         <w:rPr>
           <w:rFonts w:ascii="Roboto" w:hAnsi="Roboto"/>
           <w:color w:val="000000"/>
           <w:shd w:val="clear" w:color="auto" w:fill="FFFFFF"/>
         </w:rPr>
-      </w:pPr>
+        <w:t>4/20/2022</w:t>
+      </w:r>
     </w:p>
     <w:p>
       <w:pPr>
@@ -13335,6 +14520,32 @@
           <w:color w:val="000000"/>
           <w:shd w:val="clear" w:color="auto" w:fill="FFFFFF"/>
         </w:rPr>
+        <w:t>Discovered Alexander</w:t>
+      </w:r>
+    </w:p>
+    <w:p>
+      <w:pPr>
+        <w:rPr>
+          <w:rFonts w:ascii="Roboto" w:hAnsi="Roboto"/>
+          <w:color w:val="000000"/>
+          <w:shd w:val="clear" w:color="auto" w:fill="FFFFFF"/>
+        </w:rPr>
+      </w:pPr>
+    </w:p>
+    <w:p>
+      <w:pPr>
+        <w:rPr>
+          <w:rFonts w:ascii="Roboto" w:hAnsi="Roboto"/>
+          <w:color w:val="000000"/>
+          <w:shd w:val="clear" w:color="auto" w:fill="FFFFFF"/>
+        </w:rPr>
+      </w:pPr>
+      <w:r>
+        <w:rPr>
+          <w:rFonts w:ascii="Roboto" w:hAnsi="Roboto"/>
+          <w:color w:val="000000"/>
+          <w:shd w:val="clear" w:color="auto" w:fill="FFFFFF"/>
+        </w:rPr>
         <w:lastRenderedPageBreak/>
         <w:t xml:space="preserve">Restricted and joyless -----------------------------------------------------------  joyful and free </w:t>
       </w:r>
@@ -13532,8 +14743,13 @@
           <w:numId w:val="15"/>
         </w:numPr>
       </w:pPr>
-      <w:r>
-        <w:t xml:space="preserve">Helio’s embrace—expand, embrace, affirm, actively love, contract, consolidate, </w:t>
+      <w:proofErr w:type="spellStart"/>
+      <w:r>
+        <w:t>Helio’s</w:t>
+      </w:r>
+      <w:proofErr w:type="spellEnd"/>
+      <w:r>
+        <w:t xml:space="preserve"> embrace—expand, embrace, affirm, actively love, contract, consolidate, </w:t>
       </w:r>
     </w:p>
     <w:p>
@@ -13568,8 +14784,13 @@
           <w:numId w:val="16"/>
         </w:numPr>
       </w:pPr>
-      <w:r>
-        <w:t>Breath deeply and embrace the warmth offered by the sun and draw it close to you in an embrace. Embrace yourself.</w:t>
+      <w:proofErr w:type="spellStart"/>
+      <w:r>
+        <w:t>Breath</w:t>
+      </w:r>
+      <w:proofErr w:type="spellEnd"/>
+      <w:r>
+        <w:t xml:space="preserve"> deeply and embrace the warmth offered by the sun and draw it close to you in an embrace. Embrace yourself.</w:t>
       </w:r>
     </w:p>
     <w:p>
@@ -13641,7 +14862,15 @@
         </w:numPr>
       </w:pPr>
       <w:r>
-        <w:t>Extending stretch through back, along spine, through hip and into same side leg, settle weight down through opposite foot, shift weight between feet. Extend by raising ffoot off the ground or on to toes, roll ankles for counter stretch</w:t>
+        <w:t xml:space="preserve">Extending stretch through back, along spine, through hip and into same side leg, settle weight down through opposite foot, shift weight between feet. Extend by raising </w:t>
+      </w:r>
+      <w:proofErr w:type="spellStart"/>
+      <w:r>
+        <w:t>ffoot</w:t>
+      </w:r>
+      <w:proofErr w:type="spellEnd"/>
+      <w:r>
+        <w:t xml:space="preserve"> off the ground or on to toes, roll ankles for counter stretch</w:t>
       </w:r>
     </w:p>
     <w:p>
@@ -13678,7 +14907,15 @@
       </w:pPr>
       <w:r>
         <w:lastRenderedPageBreak/>
-        <w:t xml:space="preserve">Working from pushup position run through numerous stretches and extensions. Finding tension throughout body while gently building arm and upper body strength. Can optional incorporate full push ups at various arm widths as well as general planking. </w:t>
+        <w:t xml:space="preserve">Working from pushup position run through numerous stretches and extensions. Finding tension throughout body while gently building arm and upper body strength. Can optional incorporate full </w:t>
+      </w:r>
+      <w:proofErr w:type="spellStart"/>
+      <w:r>
+        <w:t>push ups</w:t>
+      </w:r>
+      <w:proofErr w:type="spellEnd"/>
+      <w:r>
+        <w:t xml:space="preserve"> at various arm widths as well as general planking. </w:t>
       </w:r>
     </w:p>
     <w:p>
@@ -13858,7 +15095,23 @@
         </w:numPr>
       </w:pPr>
       <w:r>
-        <w:t xml:space="preserve">Hanging leg into the tub and rolling back planted on right foot. Ended up getting sa lot of stiff tissue moving up and around my left hip and up my left side as well as movement in my shoulder blade and mid-back, and then had a few very nourishing pops in my right calf as I straighted up.  </w:t>
+        <w:t xml:space="preserve">Hanging leg into the tub and rolling back planted on right foot. Ended up getting </w:t>
+      </w:r>
+      <w:proofErr w:type="spellStart"/>
+      <w:r>
+        <w:t>sa</w:t>
+      </w:r>
+      <w:proofErr w:type="spellEnd"/>
+      <w:r>
+        <w:t xml:space="preserve"> lot of stiff tissue moving up and around my left hip and up my left side as well as movement in my shoulder blade and mid-back, and then had a few very nourishing pops in my right calf as I </w:t>
+      </w:r>
+      <w:proofErr w:type="spellStart"/>
+      <w:r>
+        <w:t>straighted</w:t>
+      </w:r>
+      <w:proofErr w:type="spellEnd"/>
+      <w:r>
+        <w:t xml:space="preserve"> up.  </w:t>
       </w:r>
     </w:p>
     <w:p>
@@ -13869,8 +15122,13 @@
           <w:numId w:val="15"/>
         </w:numPr>
       </w:pPr>
-      <w:r>
-        <w:t xml:space="preserve">Door ways-- counter weight. </w:t>
+      <w:proofErr w:type="spellStart"/>
+      <w:r>
+        <w:t>Door ways</w:t>
+      </w:r>
+      <w:proofErr w:type="spellEnd"/>
+      <w:r>
+        <w:t xml:space="preserve">-- counter weight. </w:t>
       </w:r>
     </w:p>
     <w:p>
@@ -13966,7 +15224,15 @@
         </w:numPr>
       </w:pPr>
       <w:r>
-        <w:t xml:space="preserve">The carpenter’s rule -- progression of leaning to the right and left, finding right angles and other angles, connecting top to bottom, feeling atuned to the vertical plan up and down and the horizontal plane left and right, forward and back. </w:t>
+        <w:t xml:space="preserve">The carpenter’s rule -- progression of leaning to the right and left, finding right angles and other angles, connecting top to bottom, feeling </w:t>
+      </w:r>
+      <w:proofErr w:type="spellStart"/>
+      <w:r>
+        <w:t>atuned</w:t>
+      </w:r>
+      <w:proofErr w:type="spellEnd"/>
+      <w:r>
+        <w:t xml:space="preserve"> to the vertical plan up and down and the horizontal plane left and right, forward and back. </w:t>
       </w:r>
     </w:p>
     <w:p>
@@ -14123,7 +15389,15 @@
         </w:numPr>
       </w:pPr>
       <w:r>
-        <w:t xml:space="preserve">Zombie Lawnchair </w:t>
+        <w:t xml:space="preserve">Zombie </w:t>
+      </w:r>
+      <w:proofErr w:type="spellStart"/>
+      <w:r>
+        <w:t>Lawnchair</w:t>
+      </w:r>
+      <w:proofErr w:type="spellEnd"/>
+      <w:r>
+        <w:t xml:space="preserve"> </w:t>
       </w:r>
     </w:p>
     <w:p>
@@ -14484,7 +15758,15 @@
         </w:numPr>
       </w:pPr>
       <w:r>
-        <w:t>Great connection with mid back -- Lateral Dorssi?</w:t>
+        <w:t xml:space="preserve">Great connection with mid back -- Lateral </w:t>
+      </w:r>
+      <w:proofErr w:type="spellStart"/>
+      <w:r>
+        <w:t>Dorssi</w:t>
+      </w:r>
+      <w:proofErr w:type="spellEnd"/>
+      <w:r>
+        <w:t>?</w:t>
       </w:r>
     </w:p>
     <w:p>
@@ -14808,7 +16090,14 @@
     <w:p>
       <w:r>
         <w:tab/>
-        <w:t>Stressage: focus myofascial release</w:t>
+      </w:r>
+      <w:proofErr w:type="spellStart"/>
+      <w:r>
+        <w:t>Stressage</w:t>
+      </w:r>
+      <w:proofErr w:type="spellEnd"/>
+      <w:r>
+        <w:t>: focus myofascial release</w:t>
       </w:r>
     </w:p>
     <w:p>
@@ -14970,8 +16259,13 @@
           <w:numId w:val="19"/>
         </w:numPr>
       </w:pPr>
-      <w:r>
-        <w:t xml:space="preserve">Acurpressure balls </w:t>
+      <w:proofErr w:type="spellStart"/>
+      <w:r>
+        <w:t>Acurpressure</w:t>
+      </w:r>
+      <w:proofErr w:type="spellEnd"/>
+      <w:r>
+        <w:t xml:space="preserve"> balls </w:t>
       </w:r>
     </w:p>
     <w:p>
@@ -15483,7 +16777,7 @@
             <wp:cNvGraphicFramePr/>
             <a:graphic xmlns:a="http://schemas.openxmlformats.org/drawingml/2006/main">
               <a:graphicData uri="http://schemas.openxmlformats.org/drawingml/2006/diagram">
-                <dgm:relIds xmlns:dgm="http://schemas.openxmlformats.org/drawingml/2006/diagram" xmlns:r="http://schemas.openxmlformats.org/officeDocument/2006/relationships" r:dm="rId29" r:lo="rId30" r:qs="rId31" r:cs="rId32"/>
+                <dgm:relIds xmlns:dgm="http://schemas.openxmlformats.org/drawingml/2006/diagram" xmlns:r="http://schemas.openxmlformats.org/officeDocument/2006/relationships" r:dm="rId28" r:lo="rId29" r:qs="rId30" r:cs="rId31"/>
               </a:graphicData>
             </a:graphic>
           </wp:inline>
@@ -15557,29 +16851,73 @@
       </w:r>
     </w:p>
     <w:p>
-      <w:r>
-        <w:t>Puraka: inhalation</w:t>
-      </w:r>
-    </w:p>
-    <w:p>
-      <w:r>
-        <w:t>Antara Kumbhaka: retention, full</w:t>
-      </w:r>
-    </w:p>
-    <w:p>
-      <w:r>
-        <w:t>Rechaka: Exhalation</w:t>
-      </w:r>
-    </w:p>
-    <w:p>
-      <w:r>
-        <w:t>Bahya Kumhaka: Retention, empty</w:t>
+      <w:proofErr w:type="spellStart"/>
+      <w:r>
+        <w:t>Puraka</w:t>
+      </w:r>
+      <w:proofErr w:type="spellEnd"/>
+      <w:r>
+        <w:t>: inhalation</w:t>
+      </w:r>
+    </w:p>
+    <w:p>
+      <w:r>
+        <w:t xml:space="preserve">Antara </w:t>
+      </w:r>
+      <w:proofErr w:type="spellStart"/>
+      <w:r>
+        <w:t>Kumbhaka</w:t>
+      </w:r>
+      <w:proofErr w:type="spellEnd"/>
+      <w:r>
+        <w:t>: retention, full</w:t>
+      </w:r>
+    </w:p>
+    <w:p>
+      <w:proofErr w:type="spellStart"/>
+      <w:r>
+        <w:t>Rechaka</w:t>
+      </w:r>
+      <w:proofErr w:type="spellEnd"/>
+      <w:r>
+        <w:t>: Exhalation</w:t>
+      </w:r>
+    </w:p>
+    <w:p>
+      <w:proofErr w:type="spellStart"/>
+      <w:r>
+        <w:t>Bahya</w:t>
+      </w:r>
+      <w:proofErr w:type="spellEnd"/>
+      <w:r>
+        <w:t xml:space="preserve"> </w:t>
+      </w:r>
+      <w:proofErr w:type="spellStart"/>
+      <w:r>
+        <w:t>Kumhaka</w:t>
+      </w:r>
+      <w:proofErr w:type="spellEnd"/>
+      <w:r>
+        <w:t>: Retention, empty</w:t>
       </w:r>
     </w:p>
     <w:p/>
     <w:p>
-      <w:r>
-        <w:t>Purah Kumbhaka: take in, return it.  INDIVIDUAL energy to COSMIC energy</w:t>
+      <w:proofErr w:type="spellStart"/>
+      <w:r>
+        <w:t>Purah</w:t>
+      </w:r>
+      <w:proofErr w:type="spellEnd"/>
+      <w:r>
+        <w:t xml:space="preserve"> </w:t>
+      </w:r>
+      <w:proofErr w:type="spellStart"/>
+      <w:r>
+        <w:t>Kumbhaka</w:t>
+      </w:r>
+      <w:proofErr w:type="spellEnd"/>
+      <w:r>
+        <w:t>: take in, return it.  INDIVIDUAL energy to COSMIC energy</w:t>
       </w:r>
     </w:p>
     <w:p>
@@ -15601,7 +16939,15 @@
     </w:p>
     <w:p>
       <w:r>
-        <w:t>Why haven’t I been doing more concentrated breathing? I was for awhile and it was really feeling productive.</w:t>
+        <w:t xml:space="preserve">Why haven’t I been doing more concentrated breathing? I was for </w:t>
+      </w:r>
+      <w:proofErr w:type="spellStart"/>
+      <w:r>
+        <w:t>awhile</w:t>
+      </w:r>
+      <w:proofErr w:type="spellEnd"/>
+      <w:r>
+        <w:t xml:space="preserve"> and it was really feeling productive.</w:t>
       </w:r>
     </w:p>
     <w:p>
@@ -15628,7 +16974,15 @@
     </w:p>
     <w:p>
       <w:r>
-        <w:t xml:space="preserve">All the oxygen sucked right out of the room. You gotta BYOO when the atmosphere gets inhospitable. Hot ear time. Stiffness. Slouching. Sipping. Lip biting. </w:t>
+        <w:t xml:space="preserve">All the oxygen sucked right out of the room. You </w:t>
+      </w:r>
+      <w:proofErr w:type="spellStart"/>
+      <w:r>
+        <w:t>gotta</w:t>
+      </w:r>
+      <w:proofErr w:type="spellEnd"/>
+      <w:r>
+        <w:t xml:space="preserve"> BYOO when the atmosphere gets inhospitable. Hot ear time. Stiffness. Slouching. Sipping. Lip biting. </w:t>
       </w:r>
     </w:p>
     <w:p>
@@ -15742,7 +17096,7 @@
                     </pic:cNvPicPr>
                   </pic:nvPicPr>
                   <pic:blipFill>
-                    <a:blip r:embed="rId34">
+                    <a:blip r:embed="rId33">
                       <a:extLst>
                         <a:ext uri="{28A0092B-C50C-407E-A947-70E740481C1C}">
                           <a14:useLocalDpi xmlns:a14="http://schemas.microsoft.com/office/drawing/2010/main" val="0"/>
@@ -15798,7 +17152,7 @@
                     </pic:cNvPicPr>
                   </pic:nvPicPr>
                   <pic:blipFill>
-                    <a:blip r:embed="rId35" cstate="print">
+                    <a:blip r:embed="rId34" cstate="print">
                       <a:extLst>
                         <a:ext uri="{28A0092B-C50C-407E-A947-70E740481C1C}">
                           <a14:useLocalDpi xmlns:a14="http://schemas.microsoft.com/office/drawing/2010/main" val="0"/>
@@ -15833,7 +17187,15 @@
     <w:p/>
     <w:p>
       <w:r>
-        <w:t xml:space="preserve">“Spring Forest Qigong” Chunyi Lin (Grandmaster-- still living in MN) -- popular, “simplified” Qigong that can be done anywhere by anyone. </w:t>
+        <w:t xml:space="preserve">“Spring Forest Qigong” </w:t>
+      </w:r>
+      <w:proofErr w:type="spellStart"/>
+      <w:r>
+        <w:t>Chunyi</w:t>
+      </w:r>
+      <w:proofErr w:type="spellEnd"/>
+      <w:r>
+        <w:t xml:space="preserve"> Lin (Grandmaster-- still living in MN) -- popular, “simplified” Qigong that can be done anywhere by anyone. </w:t>
       </w:r>
     </w:p>
     <w:p/>
@@ -20253,7 +21615,7 @@
   <dgm:whole/>
   <dgm:extLst>
     <a:ext uri="http://schemas.microsoft.com/office/drawing/2008/diagram">
-      <dsp:dataModelExt xmlns:dsp="http://schemas.microsoft.com/office/drawing/2008/diagram" relId="rId33" minVer="http://schemas.openxmlformats.org/drawingml/2006/diagram"/>
+      <dsp:dataModelExt xmlns:dsp="http://schemas.microsoft.com/office/drawing/2008/diagram" relId="rId32" minVer="http://schemas.openxmlformats.org/drawingml/2006/diagram"/>
     </a:ext>
   </dgm:extLst>
 </dgm:dataModel>

</xml_diff>

<commit_message>
implementing index with regex match to expand search results
</commit_message>
<xml_diff>
--- a/doc_files/fitness.docx
+++ b/doc_files/fitness.docx
@@ -983,7 +983,15 @@
     <w:p>
       <w:r>
         <w:tab/>
-        <w:t xml:space="preserve">The real progress really only began when I turned to the weakness and accepted it as a guide. </w:t>
+        <w:t xml:space="preserve">The real progress </w:t>
+      </w:r>
+      <w:proofErr w:type="gramStart"/>
+      <w:r>
+        <w:t>really only</w:t>
+      </w:r>
+      <w:proofErr w:type="gramEnd"/>
+      <w:r>
+        <w:t xml:space="preserve"> began when I turned to the weakness and accepted it as a guide. </w:t>
       </w:r>
     </w:p>
     <w:p>
@@ -1027,7 +1035,15 @@
     </w:p>
     <w:p>
       <w:r>
-        <w:t>All in all you are but what you are in the all.</w:t>
+        <w:t xml:space="preserve">All in </w:t>
+      </w:r>
+      <w:proofErr w:type="gramStart"/>
+      <w:r>
+        <w:t>all</w:t>
+      </w:r>
+      <w:proofErr w:type="gramEnd"/>
+      <w:r>
+        <w:t xml:space="preserve"> you are but what you are in the all.</w:t>
       </w:r>
     </w:p>
     <w:p>
@@ -1146,57 +1162,69 @@
           <w:i/>
           <w:iCs/>
         </w:rPr>
-        <w:t>engage being</w:t>
-      </w:r>
-      <w:r>
-        <w:t>: root into the moment</w:t>
-      </w:r>
-    </w:p>
-    <w:p>
-      <w:pPr>
-        <w:jc w:val="center"/>
-      </w:pPr>
+        <w:t xml:space="preserve">engage </w:t>
+      </w:r>
+      <w:proofErr w:type="gramStart"/>
       <w:r>
         <w:rPr>
           <w:i/>
           <w:iCs/>
         </w:rPr>
-        <w:t>c</w:t>
-      </w:r>
+        <w:t>being</w:t>
+      </w:r>
+      <w:r>
+        <w:t>:</w:t>
+      </w:r>
+      <w:proofErr w:type="gramEnd"/>
+      <w:r>
+        <w:t xml:space="preserve"> root into the moment</w:t>
+      </w:r>
+    </w:p>
+    <w:p>
+      <w:pPr>
+        <w:jc w:val="center"/>
+      </w:pPr>
       <w:r>
         <w:rPr>
           <w:i/>
           <w:iCs/>
         </w:rPr>
-        <w:t>onfron</w:t>
+        <w:t>c</w:t>
       </w:r>
       <w:r>
         <w:rPr>
           <w:i/>
           <w:iCs/>
         </w:rPr>
-        <w:t>t</w:t>
+        <w:t>onfron</w:t>
       </w:r>
       <w:r>
         <w:rPr>
           <w:i/>
           <w:iCs/>
         </w:rPr>
-        <w:t xml:space="preserve"> pain</w:t>
-      </w:r>
-      <w:r>
-        <w:t>:  draw it out</w:t>
-      </w:r>
-    </w:p>
-    <w:p>
-      <w:pPr>
-        <w:jc w:val="center"/>
-      </w:pPr>
+        <w:t>t</w:t>
+      </w:r>
       <w:r>
         <w:rPr>
           <w:i/>
           <w:iCs/>
         </w:rPr>
+        <w:t xml:space="preserve"> pain</w:t>
+      </w:r>
+      <w:r>
+        <w:t>:  draw it out</w:t>
+      </w:r>
+    </w:p>
+    <w:p>
+      <w:pPr>
+        <w:jc w:val="center"/>
+      </w:pPr>
+      <w:r>
+        <w:rPr>
+          <w:i/>
+          <w:iCs/>
+        </w:rPr>
         <w:lastRenderedPageBreak/>
         <w:t>welcome</w:t>
       </w:r>
@@ -1458,7 +1486,31 @@
     </w:p>
     <w:p>
       <w:r>
-        <w:t xml:space="preserve">The Harry Potter filibuster, my sore middle finger knuckle from scraping on something and now it looks and feels a little infected. My itchy foot bottom. My backed up digestion. My second day hangover – feeling dehydrated in mouth, body stiffness from indulging in too much beer on the ides. All in all we are in a good place. Just wish I was a little more chipper. </w:t>
+        <w:t xml:space="preserve">The Harry Potter filibuster, my sore middle finger knuckle from scraping on something and now it looks and feels a little infected. My itchy foot </w:t>
+      </w:r>
+      <w:proofErr w:type="gramStart"/>
+      <w:r>
+        <w:t>bottom</w:t>
+      </w:r>
+      <w:proofErr w:type="gramEnd"/>
+      <w:r>
+        <w:t xml:space="preserve">. My </w:t>
+      </w:r>
+      <w:proofErr w:type="gramStart"/>
+      <w:r>
+        <w:t>backed up</w:t>
+      </w:r>
+      <w:proofErr w:type="gramEnd"/>
+      <w:r>
+        <w:t xml:space="preserve"> digestion. My second day hangover – feeling dehydrated in mouth, body stiffness from indulging in too much beer on the ides. All in </w:t>
+      </w:r>
+      <w:proofErr w:type="gramStart"/>
+      <w:r>
+        <w:t>all</w:t>
+      </w:r>
+      <w:proofErr w:type="gramEnd"/>
+      <w:r>
+        <w:t xml:space="preserve"> we are in a good place. Just wish I was a little more chipper. </w:t>
       </w:r>
       <w:r>
         <w:t xml:space="preserve">A lot of human communication is just aimed at reassuring one another. </w:t>
@@ -1476,7 +1528,15 @@
     <w:p>
       <w:r>
         <w:lastRenderedPageBreak/>
-        <w:t xml:space="preserve">Shoulder tendonitis(?) much improved. Sleeping so much better. Slept very well last night. Woke naturally very early. Feeling sick. Chills and heavy head. Neck feeling marginally more released. Awareness of posture improving. Awareness of touching face, covering nose improving. Why do I feel the need to talk and lecture? Why do I feel the need to articulate my thoughts? Kvetch about what annoys me about things. This week has been excellent from my coding. Making wonderful strides with regards to configuring Sinatra. Getting things connected together. Getting things under test. Excited about BASH, going deeper with Ruby. </w:t>
+        <w:t xml:space="preserve">Shoulder tendonitis(?) much improved. Sleeping so much better. Slept very well last night. Woke naturally very early. Feeling sick. Chills and heavy head. Neck feeling marginally more released. Awareness of posture improving. Awareness of touching face, covering nose improving. Why do I feel the need to talk and lecture? Why do I feel the need to articulate my thoughts? Kvetch about what annoys me about things. This week has been excellent from my coding. Making wonderful strides with regards to configuring Sinatra. Getting things </w:t>
+      </w:r>
+      <w:proofErr w:type="gramStart"/>
+      <w:r>
+        <w:t>connected together</w:t>
+      </w:r>
+      <w:proofErr w:type="gramEnd"/>
+      <w:r>
+        <w:t xml:space="preserve">. Getting things under test. Excited about BASH, going deeper with Ruby. </w:t>
       </w:r>
     </w:p>
     <w:p>
@@ -1496,12 +1556,36 @@
     </w:p>
     <w:p>
       <w:r>
-        <w:t xml:space="preserve">Solid OMT work on left shoulder—inflamed tendon (?) running 45 degree angle from spine to shoulder. </w:t>
-      </w:r>
-    </w:p>
-    <w:p>
-      <w:r>
-        <w:t xml:space="preserve">Chicken wings above head, arm weight pushing head forward chin to chest more or less felt very good. And then expressing with left hand hooked over shoulder. Also general neck, spine, sub-occipital myofascial release, compressing sides of neck, not chocking self, but engaging very tight </w:t>
+        <w:t xml:space="preserve">Solid OMT work on left shoulder—inflamed tendon (?) running </w:t>
+      </w:r>
+      <w:proofErr w:type="gramStart"/>
+      <w:r>
+        <w:t>45 degree</w:t>
+      </w:r>
+      <w:proofErr w:type="gramEnd"/>
+      <w:r>
+        <w:t xml:space="preserve"> angle from spine to shoulder. </w:t>
+      </w:r>
+    </w:p>
+    <w:p>
+      <w:r>
+        <w:t xml:space="preserve">Chicken wings above head, arm weight pushing head forward chin to chest </w:t>
+      </w:r>
+      <w:proofErr w:type="gramStart"/>
+      <w:r>
+        <w:t>more or less felt</w:t>
+      </w:r>
+      <w:proofErr w:type="gramEnd"/>
+      <w:r>
+        <w:t xml:space="preserve"> very good. And then expressing with left hand hooked over shoulder. </w:t>
+      </w:r>
+      <w:proofErr w:type="gramStart"/>
+      <w:r>
+        <w:t>Also</w:t>
+      </w:r>
+      <w:proofErr w:type="gramEnd"/>
+      <w:r>
+        <w:t xml:space="preserve"> general neck, spine, sub-occipital myofascial release, compressing sides of neck, not chocking self, but engaging very tight </w:t>
       </w:r>
       <w:proofErr w:type="spellStart"/>
       <w:r>
@@ -1512,6 +1596,32 @@
         <w:t>. Neck feels more comfortable, resting arms as I type are not exacerbating left shoulder. I’d say it was a successful express!</w:t>
       </w:r>
     </w:p>
+    <w:p/>
+    <w:p>
+      <w:r>
+        <w:t>06/02/2022</w:t>
+      </w:r>
+    </w:p>
+    <w:p>
+      <w:r>
+        <w:t xml:space="preserve">Left shoulder blade tightness still significant – helped by weight and rope work – more stretching.  </w:t>
+      </w:r>
+    </w:p>
+    <w:p>
+      <w:r>
+        <w:t xml:space="preserve">Does my father have an </w:t>
+      </w:r>
+      <w:proofErr w:type="spellStart"/>
+      <w:proofErr w:type="gramStart"/>
+      <w:r>
+        <w:t>ipubrofen</w:t>
+      </w:r>
+      <w:proofErr w:type="spellEnd"/>
+      <w:proofErr w:type="gramEnd"/>
+      <w:r>
+        <w:t xml:space="preserve"> </w:t>
+      </w:r>
+    </w:p>
     <w:p>
       <w:pPr>
         <w:rPr>
@@ -1550,7 +1660,21 @@
         <w:rPr>
           <w:rFonts w:ascii="Times New Roman" w:hAnsi="Times New Roman" w:cs="Times New Roman"/>
         </w:rPr>
-        <w:t xml:space="preserve">Went out of my mind trying to find my body. Got lost in time trying to open up my body. </w:t>
+        <w:t xml:space="preserve">Went out of my mind trying to find my body. Got lost in time trying to </w:t>
+      </w:r>
+      <w:proofErr w:type="gramStart"/>
+      <w:r>
+        <w:rPr>
+          <w:rFonts w:ascii="Times New Roman" w:hAnsi="Times New Roman" w:cs="Times New Roman"/>
+        </w:rPr>
+        <w:t>open up</w:t>
+      </w:r>
+      <w:proofErr w:type="gramEnd"/>
+      <w:r>
+        <w:rPr>
+          <w:rFonts w:ascii="Times New Roman" w:hAnsi="Times New Roman" w:cs="Times New Roman"/>
+        </w:rPr>
+        <w:t xml:space="preserve"> my body. </w:t>
       </w:r>
     </w:p>
     <w:p>
@@ -1608,6 +1732,7 @@
     </w:p>
     <w:p>
       <w:r>
+        <w:lastRenderedPageBreak/>
         <w:t>Spine tightness feeling slightly lower. Send direction. Release. Widen. Lengthen.</w:t>
       </w:r>
     </w:p>
@@ -1623,200 +1748,207 @@
           <w:b/>
           <w:bCs/>
         </w:rPr>
-        <w:t>05/2</w:t>
-      </w:r>
-      <w:r>
-        <w:rPr>
-          <w:b/>
-          <w:bCs/>
-        </w:rPr>
-        <w:t>7</w:t>
-      </w:r>
-      <w:r>
-        <w:rPr>
-          <w:b/>
-          <w:bCs/>
-        </w:rPr>
-        <w:t>/2022</w:t>
-      </w:r>
-    </w:p>
-    <w:p>
-      <w:r>
-        <w:t xml:space="preserve">What to make of this? What to do with this?  Direction without doing, says Alexander.  Emotional trauma stored in form. Your body is just a big form to fill. A case for other people to scrawl upon. Cast in </w:t>
-      </w:r>
-      <w:r>
+        <w:t>05/27/2022</w:t>
+      </w:r>
+    </w:p>
+    <w:p>
+      <w:r>
+        <w:t xml:space="preserve">What to make of this? What to do with this?  Direction without doing, says Alexander.  Emotional trauma stored in form. Your body is just a big form to fill. A case for other people to scrawl upon. Cast in the mold of your ancestors. An experienced, encoded body and mind. A looping, buggy suite of software and an </w:t>
+      </w:r>
+      <w:proofErr w:type="gramStart"/>
+      <w:r>
+        <w:t>ever compacting</w:t>
+      </w:r>
+      <w:proofErr w:type="gramEnd"/>
+      <w:r>
+        <w:t xml:space="preserve"> cache of </w:t>
+      </w:r>
+      <w:proofErr w:type="spellStart"/>
+      <w:r>
+        <w:t>nen</w:t>
+      </w:r>
+      <w:proofErr w:type="spellEnd"/>
+      <w:r>
+        <w:t xml:space="preserve">. Updates to assist in the process. Patch things through. Updates to contradict (speak against) and confuse (break connections, make leaps, falsely drawn conclusions. </w:t>
+      </w:r>
+    </w:p>
+    <w:p>
+      <w:r>
+        <w:t xml:space="preserve">The weirdness and wildness of it all seemed worth exploring.  </w:t>
+      </w:r>
+    </w:p>
+    <w:p>
+      <w:pPr>
+        <w:rPr>
+          <w:b/>
+          <w:bCs/>
+        </w:rPr>
+      </w:pPr>
+      <w:r>
+        <w:rPr>
+          <w:b/>
+          <w:bCs/>
+        </w:rPr>
+        <w:t>05/25/2022</w:t>
+      </w:r>
+    </w:p>
+    <w:p>
+      <w:r>
+        <w:t xml:space="preserve">Started sitting with </w:t>
+      </w:r>
+      <w:proofErr w:type="gramStart"/>
+      <w:r>
+        <w:t>1.5-2 inch</w:t>
+      </w:r>
+      <w:proofErr w:type="gramEnd"/>
+      <w:r>
+        <w:t xml:space="preserve"> block of wood under my feet to encourage my forefoot to root in as I sit, which pulls my posture up and encourages my head to float in the Alexander up and forward position. Tried the balls under my heels, but that felt a bit too elevated. Want to practice squatting with this board under me. Could try a thinner board/plank after a bit to see if I can slowly work towards full foot direct floor connection and rooting. </w:t>
+      </w:r>
+    </w:p>
+    <w:p>
+      <w:pPr>
+        <w:rPr>
+          <w:b/>
+          <w:bCs/>
+        </w:rPr>
+      </w:pPr>
+      <w:r>
+        <w:rPr>
+          <w:b/>
+          <w:bCs/>
+        </w:rPr>
+        <w:t>05/24/2022</w:t>
+      </w:r>
+    </w:p>
+    <w:p>
+      <w:r>
+        <w:t xml:space="preserve">Vasectomy success. Zero sperm count.  </w:t>
+      </w:r>
+    </w:p>
+    <w:p>
+      <w:r>
+        <w:rPr>
+          <w:b/>
+          <w:bCs/>
+        </w:rPr>
+        <w:t xml:space="preserve">5/23/2022 </w:t>
+      </w:r>
+      <w:r>
+        <w:t xml:space="preserve">-- ran 40 miles over the week including a </w:t>
+      </w:r>
+      <w:proofErr w:type="gramStart"/>
+      <w:r>
+        <w:t>9.5 mile</w:t>
+      </w:r>
+      <w:proofErr w:type="gramEnd"/>
+      <w:r>
+        <w:t xml:space="preserve"> run (plus 8 mile bike ride) down and back from the Medical district near UIC. </w:t>
+      </w:r>
+    </w:p>
+    <w:p>
+      <w:r>
+        <w:t>4/26/2022</w:t>
+      </w:r>
+    </w:p>
+    <w:p>
+      <w:r>
+        <w:t xml:space="preserve">Left hip is feeling less restricted. Instead of hammering on it I am focusing on just relaxing it, everything is just a breathing exercise, everything is just breath, rooting. </w:t>
+      </w:r>
+    </w:p>
+    <w:p>
+      <w:r>
+        <w:t>4/25/2022</w:t>
+      </w:r>
+    </w:p>
+    <w:p>
+      <w:r>
+        <w:t xml:space="preserve">Releasing pops in elbow and shoulder doing the trippy scarecrow.  Weird throbbing </w:t>
+      </w:r>
+      <w:proofErr w:type="spellStart"/>
+      <w:r>
+        <w:t>testical</w:t>
+      </w:r>
+      <w:proofErr w:type="spellEnd"/>
+      <w:r>
+        <w:t xml:space="preserve"> at dinner with pubic area feeling tight. Rolled it with the foam roller to good effect. </w:t>
+      </w:r>
+    </w:p>
+    <w:p>
+      <w:r>
+        <w:t xml:space="preserve">First coding session with Alexander on my mind. Still have tingling, tension feeling in my spine, trying to let that go. Send direction -- let spine and neck release. </w:t>
+      </w:r>
+    </w:p>
+    <w:p>
+      <w:r>
+        <w:t xml:space="preserve">Wonderful releasing popping pull in ribs just below right </w:t>
+      </w:r>
+      <w:proofErr w:type="spellStart"/>
+      <w:r>
+        <w:t>clavical</w:t>
+      </w:r>
+      <w:proofErr w:type="spellEnd"/>
+      <w:r>
+        <w:t xml:space="preserve">, nourishing movement on right side as well. </w:t>
+      </w:r>
+    </w:p>
+    <w:p>
+      <w:pPr>
+        <w:rPr>
+          <w:b/>
+          <w:bCs/>
+        </w:rPr>
+      </w:pPr>
+      <w:r>
+        <w:rPr>
+          <w:b/>
+          <w:bCs/>
+        </w:rPr>
+        <w:t>4/20/2022</w:t>
+      </w:r>
+    </w:p>
+    <w:p>
+      <w:r>
+        <w:t xml:space="preserve">Discovered Alexander -- within days experiencing my neck release, my energy tick up, my enthusiasm for movement expanding, my capacity for movement expanding. </w:t>
+      </w:r>
+    </w:p>
+    <w:p>
+      <w:pPr>
+        <w:rPr>
+          <w:b/>
+          <w:bCs/>
+        </w:rPr>
+      </w:pPr>
+      <w:r>
+        <w:rPr>
+          <w:b/>
+          <w:bCs/>
+        </w:rPr>
+        <w:t xml:space="preserve">4/17/2022 </w:t>
+      </w:r>
+    </w:p>
+    <w:p>
+      <w:r>
+        <w:t xml:space="preserve">Move more consciously, move more from your core. More intentional. Stretched and set.  </w:t>
+      </w:r>
+    </w:p>
+    <w:p>
+      <w:r>
+        <w:t xml:space="preserve">Economy of movement for safety and strength building. </w:t>
+      </w:r>
+    </w:p>
+    <w:p>
+      <w:pPr>
+        <w:rPr>
+          <w:b/>
+          <w:bCs/>
+        </w:rPr>
+      </w:pPr>
+      <w:r>
+        <w:rPr>
+          <w:b/>
+          <w:bCs/>
+        </w:rPr>
         <w:lastRenderedPageBreak/>
-        <w:t xml:space="preserve">the mold of your ancestors. An experienced, encoded body and mind. A looping, buggy suite of software and an ever compacting cache of </w:t>
-      </w:r>
-      <w:proofErr w:type="spellStart"/>
-      <w:r>
-        <w:t>nen</w:t>
-      </w:r>
-      <w:proofErr w:type="spellEnd"/>
-      <w:r>
-        <w:t xml:space="preserve">. Updates to assist in the process. Patch things through. Updates to contradict (speak against) and confuse (break connections, make leaps, falsely drawn conclusions. </w:t>
-      </w:r>
-    </w:p>
-    <w:p>
-      <w:r>
-        <w:t xml:space="preserve">The weirdness and wildness of it all seemed worth exploring.  </w:t>
-      </w:r>
-    </w:p>
-    <w:p>
-      <w:pPr>
-        <w:rPr>
-          <w:b/>
-          <w:bCs/>
-        </w:rPr>
-      </w:pPr>
-      <w:r>
-        <w:rPr>
-          <w:b/>
-          <w:bCs/>
-        </w:rPr>
-        <w:t>05/25/2022</w:t>
-      </w:r>
-    </w:p>
-    <w:p>
-      <w:r>
-        <w:t xml:space="preserve">Started sitting with 1.5-2 inch block of wood under my feet to encourage my forefoot to root in as I sit, which pulls my posture up and encourages my head to float in the Alexander up and forward position. Tried the balls under my heels, but that felt a bit too elevated. Want to practice squatting with this board under me. Could try a thinner board/plank after a bit to see if I can slowly work towards full foot direct floor connection and rooting. </w:t>
-      </w:r>
-    </w:p>
-    <w:p>
-      <w:pPr>
-        <w:rPr>
-          <w:b/>
-          <w:bCs/>
-        </w:rPr>
-      </w:pPr>
-      <w:r>
-        <w:rPr>
-          <w:b/>
-          <w:bCs/>
-        </w:rPr>
-        <w:t>05/24/2022</w:t>
-      </w:r>
-    </w:p>
-    <w:p>
-      <w:r>
-        <w:t xml:space="preserve">Vasectomy success. Zero sperm count.  </w:t>
-      </w:r>
-    </w:p>
-    <w:p>
-      <w:r>
-        <w:rPr>
-          <w:b/>
-          <w:bCs/>
-        </w:rPr>
-        <w:t xml:space="preserve">5/23/2022 </w:t>
-      </w:r>
-      <w:r>
-        <w:t xml:space="preserve">-- ran 40 miles over the week including a 9.5 mile run (plus 8 mile bike ride) down and back from the Medical district near UIC. </w:t>
-      </w:r>
-    </w:p>
-    <w:p>
-      <w:r>
-        <w:t>4/26/2022</w:t>
-      </w:r>
-    </w:p>
-    <w:p>
-      <w:r>
-        <w:t xml:space="preserve">Left hip is feeling less restricted. Instead of hammering on it I am focusing on just relaxing it, everything is just a breathing exercise, everything is just breath, rooting. </w:t>
-      </w:r>
-    </w:p>
-    <w:p>
-      <w:r>
-        <w:t>4/25/2022</w:t>
-      </w:r>
-    </w:p>
-    <w:p>
-      <w:r>
-        <w:t xml:space="preserve">Releasing pops in elbow and shoulder doing the trippy scarecrow.  Weird throbbing </w:t>
-      </w:r>
-      <w:proofErr w:type="spellStart"/>
-      <w:r>
-        <w:t>testical</w:t>
-      </w:r>
-      <w:proofErr w:type="spellEnd"/>
-      <w:r>
-        <w:t xml:space="preserve"> at dinner with pubic area feeling tight. Rolled it with the foam roller to good effect. </w:t>
-      </w:r>
-    </w:p>
-    <w:p>
-      <w:r>
-        <w:t xml:space="preserve">First coding session with Alexander on my mind. Still have tingling, tension feeling in my spine, trying to let that go. Send direction -- let spine and neck release. </w:t>
-      </w:r>
-    </w:p>
-    <w:p>
-      <w:r>
-        <w:t xml:space="preserve">Wonderful releasing popping pull in ribs just below right </w:t>
-      </w:r>
-      <w:proofErr w:type="spellStart"/>
-      <w:r>
-        <w:t>clavical</w:t>
-      </w:r>
-      <w:proofErr w:type="spellEnd"/>
-      <w:r>
-        <w:t xml:space="preserve">, nourishing movement on right side as well. </w:t>
-      </w:r>
-    </w:p>
-    <w:p>
-      <w:pPr>
-        <w:rPr>
-          <w:b/>
-          <w:bCs/>
-        </w:rPr>
-      </w:pPr>
-      <w:r>
-        <w:rPr>
-          <w:b/>
-          <w:bCs/>
-        </w:rPr>
-        <w:t>4/20/2022</w:t>
-      </w:r>
-    </w:p>
-    <w:p>
-      <w:r>
-        <w:t xml:space="preserve">Discovered Alexander -- within days experiencing my neck release, my energy tick up, my enthusiasm for movement expanding, my capacity for movement expanding. </w:t>
-      </w:r>
-    </w:p>
-    <w:p>
-      <w:pPr>
-        <w:rPr>
-          <w:b/>
-          <w:bCs/>
-        </w:rPr>
-      </w:pPr>
-      <w:r>
-        <w:rPr>
-          <w:b/>
-          <w:bCs/>
-        </w:rPr>
-        <w:t xml:space="preserve">4/17/2022 </w:t>
-      </w:r>
-    </w:p>
-    <w:p>
-      <w:r>
-        <w:t xml:space="preserve">Move more consciously, move more from your core. More intentional. Stretched and set.  </w:t>
-      </w:r>
-    </w:p>
-    <w:p>
-      <w:r>
-        <w:t xml:space="preserve">Economy of movement for safety and strength building. </w:t>
-      </w:r>
-    </w:p>
-    <w:p>
-      <w:pPr>
-        <w:rPr>
-          <w:b/>
-          <w:bCs/>
-        </w:rPr>
-      </w:pPr>
-      <w:r>
-        <w:rPr>
-          <w:b/>
-          <w:bCs/>
-        </w:rPr>
         <w:t>4/6/2022</w:t>
       </w:r>
     </w:p>
@@ -1855,7 +1987,6 @@
           <w:b/>
           <w:bCs/>
         </w:rPr>
-        <w:lastRenderedPageBreak/>
         <w:t xml:space="preserve">Root -- connect -- extend </w:t>
       </w:r>
     </w:p>
@@ -1886,7 +2017,23 @@
           <w:b/>
           <w:bCs/>
         </w:rPr>
-        <w:t xml:space="preserve">Attempting to give and care without completely fucking losing yourself in both the tasks, but also the emotional fallout as well. </w:t>
+        <w:t xml:space="preserve">Attempting to give and care without completely </w:t>
+      </w:r>
+      <w:proofErr w:type="gramStart"/>
+      <w:r>
+        <w:rPr>
+          <w:b/>
+          <w:bCs/>
+        </w:rPr>
+        <w:t>fucking losing</w:t>
+      </w:r>
+      <w:proofErr w:type="gramEnd"/>
+      <w:r>
+        <w:rPr>
+          <w:b/>
+          <w:bCs/>
+        </w:rPr>
+        <w:t xml:space="preserve"> yourself in both the tasks, but also the emotional fallout as well. </w:t>
       </w:r>
     </w:p>
     <w:p>
@@ -2067,7 +2214,23 @@
     </w:p>
     <w:p>
       <w:r>
-        <w:t xml:space="preserve">And what is the string, the line, the consistent force that draws all of these together -- it is nothing in your body -- it is the air all around. It is the “emptiness” all around. The emptiness which naturally fills up with oxygen  just waiting to fuel you, extend your existence, complete the circuit. </w:t>
+        <w:t xml:space="preserve">And what is the string, the line, the consistent force that draws </w:t>
+      </w:r>
+      <w:proofErr w:type="gramStart"/>
+      <w:r>
+        <w:t>all of</w:t>
+      </w:r>
+      <w:proofErr w:type="gramEnd"/>
+      <w:r>
+        <w:t xml:space="preserve"> these together -- it is nothing in your body -- it is the air all around. It is the “emptiness” all around. The emptiness which naturally fills up with </w:t>
+      </w:r>
+      <w:proofErr w:type="gramStart"/>
+      <w:r>
+        <w:t>oxygen  just</w:t>
+      </w:r>
+      <w:proofErr w:type="gramEnd"/>
+      <w:r>
+        <w:t xml:space="preserve"> waiting to fuel you, extend your existence, complete the circuit. </w:t>
       </w:r>
     </w:p>
     <w:p>
@@ -2093,18 +2256,9 @@
           <w:szCs w:val="21"/>
           <w:shd w:val="clear" w:color="auto" w:fill="FFFFFF"/>
         </w:rPr>
-        <w:t>A person's habitual neuro-muscular relation to gravity is habitually sensed internally as "normal," despite being inefficient ( from wiki on Alexander Technique)</w:t>
-      </w:r>
-    </w:p>
-    <w:p>
-      <w:pPr>
-        <w:rPr>
-          <w:rFonts w:eastAsia="Yu Mincho"/>
-          <w:b/>
-          <w:bCs/>
-          <w:lang w:eastAsia="ja-JP"/>
-        </w:rPr>
-      </w:pPr>
+        <w:t xml:space="preserve">A person's habitual neuro-muscular relation to gravity is habitually sensed internally as "normal," despite being inefficient </w:t>
+      </w:r>
+      <w:proofErr w:type="gramStart"/>
       <w:r>
         <w:rPr>
           <w:rFonts w:ascii="Arial" w:hAnsi="Arial" w:cs="Arial"/>
@@ -2113,6 +2267,38 @@
           <w:szCs w:val="21"/>
           <w:shd w:val="clear" w:color="auto" w:fill="FFFFFF"/>
         </w:rPr>
+        <w:t>( from</w:t>
+      </w:r>
+      <w:proofErr w:type="gramEnd"/>
+      <w:r>
+        <w:rPr>
+          <w:rFonts w:ascii="Arial" w:hAnsi="Arial" w:cs="Arial"/>
+          <w:color w:val="202122"/>
+          <w:sz w:val="21"/>
+          <w:szCs w:val="21"/>
+          <w:shd w:val="clear" w:color="auto" w:fill="FFFFFF"/>
+        </w:rPr>
+        <w:t xml:space="preserve"> wiki on Alexander Technique)</w:t>
+      </w:r>
+    </w:p>
+    <w:p>
+      <w:pPr>
+        <w:rPr>
+          <w:rFonts w:eastAsia="Yu Mincho"/>
+          <w:b/>
+          <w:bCs/>
+          <w:lang w:eastAsia="ja-JP"/>
+        </w:rPr>
+      </w:pPr>
+      <w:r>
+        <w:rPr>
+          <w:rFonts w:ascii="Arial" w:hAnsi="Arial" w:cs="Arial"/>
+          <w:color w:val="202122"/>
+          <w:sz w:val="21"/>
+          <w:szCs w:val="21"/>
+          <w:shd w:val="clear" w:color="auto" w:fill="FFFFFF"/>
+        </w:rPr>
+        <w:lastRenderedPageBreak/>
         <w:t xml:space="preserve">A series of intentions directed by nothing, strung together by nothing </w:t>
       </w:r>
       <w:r>
@@ -2158,160 +2344,183 @@
     </w:p>
     <w:p>
       <w:r>
+        <w:t xml:space="preserve">Wake -- stretch -- serve </w:t>
+      </w:r>
+    </w:p>
+    <w:p>
+      <w:r>
+        <w:t xml:space="preserve">Enter </w:t>
+      </w:r>
+      <w:proofErr w:type="gramStart"/>
+      <w:r>
+        <w:t>the we</w:t>
+      </w:r>
+      <w:proofErr w:type="gramEnd"/>
+      <w:r>
+        <w:t xml:space="preserve"> </w:t>
+      </w:r>
+    </w:p>
+    <w:p>
+      <w:r>
+        <w:t xml:space="preserve">Proceeding with a serve first attitude without making your serve first attitude such a big part of your persona. </w:t>
+      </w:r>
+    </w:p>
+    <w:p>
+      <w:r>
+        <w:t>Settling deeper into feet</w:t>
+      </w:r>
+      <w:r>
+        <w:t xml:space="preserve">, driving them into the ground while trying to relax. Subtle balance of relaxation and tension. </w:t>
+      </w:r>
+    </w:p>
+    <w:p>
+      <w:pPr>
+        <w:rPr>
+          <w:b/>
+          <w:bCs/>
+        </w:rPr>
+      </w:pPr>
+      <w:r>
+        <w:rPr>
+          <w:b/>
+          <w:bCs/>
+        </w:rPr>
+        <w:t xml:space="preserve">02/28/2022 </w:t>
+      </w:r>
+    </w:p>
+    <w:p>
+      <w:r>
+        <w:t>Different people over time. The Monarch taking several generations to complete the ancestral journey to the south and then back again.</w:t>
+      </w:r>
+    </w:p>
+    <w:p>
+      <w:r>
+        <w:t xml:space="preserve">Mountain Dew, Sunny D, all pop, but especially any sort of orange flavor pop, lemonade or orange juice from the frozen concentrate, chocolate milk, drunk by the quart on weekends, </w:t>
+      </w:r>
+      <w:proofErr w:type="spellStart"/>
+      <w:r>
+        <w:t>crusing</w:t>
+      </w:r>
+      <w:proofErr w:type="spellEnd"/>
+      <w:r>
+        <w:t xml:space="preserve"> around town in the </w:t>
+      </w:r>
+      <w:proofErr w:type="spellStart"/>
+      <w:r>
+        <w:t>shaggin</w:t>
+      </w:r>
+      <w:proofErr w:type="spellEnd"/>
+      <w:r>
+        <w:t xml:space="preserve">’ wagon. </w:t>
+      </w:r>
+    </w:p>
+    <w:p>
+      <w:r>
+        <w:t xml:space="preserve">Coffee, green tea, mint tea, sparkling water, beer, red wine, gin, whisky, water-- very cold, perhaps with big chunks of ice in it. </w:t>
+      </w:r>
+    </w:p>
+    <w:p>
+      <w:pPr>
+        <w:rPr>
+          <w:b/>
+          <w:bCs/>
+        </w:rPr>
+      </w:pPr>
+      <w:r>
+        <w:rPr>
+          <w:b/>
+          <w:bCs/>
+        </w:rPr>
+        <w:t xml:space="preserve">02/27/2022 </w:t>
+      </w:r>
+    </w:p>
+    <w:p>
+      <w:r>
+        <w:rPr>
+          <w:b/>
+          <w:bCs/>
+        </w:rPr>
+        <w:t xml:space="preserve">Exercise -- </w:t>
+      </w:r>
+      <w:r>
+        <w:t xml:space="preserve">mental and physical health promotion -- our spirt is found in the melding of the two. Yoga -- promoting this unity and balance -- barefoot jogging (grounded, rootedness, core building, breath, rejuvenating, water soothing source of </w:t>
+      </w:r>
+      <w:proofErr w:type="spellStart"/>
+      <w:r>
+        <w:t>firey</w:t>
+      </w:r>
+      <w:proofErr w:type="spellEnd"/>
+      <w:r>
+        <w:t xml:space="preserve"> engagement, the fire building sooths like a warmth to length and calm clumped nerves), static stretching, dynamic stretching, isometric stretching, connected stretching, extended stretching, seating stretch, standing stretching, doorway stretching, ceiling stretching, railing stretching, rope stretching, handing stretching, wall stretching, floor stretching, vertical stretching, Qi Gong-- both still and active -- rooting and motion/forms, </w:t>
+      </w:r>
+      <w:proofErr w:type="spellStart"/>
+      <w:r>
+        <w:t>acurpressure</w:t>
+      </w:r>
+      <w:proofErr w:type="spellEnd"/>
+      <w:r>
+        <w:t xml:space="preserve"> and massage to release tension, ensure recovery, increase awareness of where and when you carry tension, think about why, reading and writing need to be yoga as well. They cannot be </w:t>
+      </w:r>
+      <w:proofErr w:type="gramStart"/>
+      <w:r>
+        <w:t>these build</w:t>
+      </w:r>
+      <w:proofErr w:type="gramEnd"/>
+      <w:r>
+        <w:t xml:space="preserve"> and bust sort of practices. They must be consistent and steady and nourishing practices that are life-affirming and sustainable. </w:t>
+      </w:r>
+    </w:p>
+    <w:p>
+      <w:r>
+        <w:t>Lengthening nerves to release tension.</w:t>
+      </w:r>
+    </w:p>
+    <w:p>
+      <w:r>
+        <w:t xml:space="preserve">Nerve stretching -- </w:t>
+      </w:r>
+      <w:proofErr w:type="gramStart"/>
+      <w:r>
+        <w:t>i.e.</w:t>
+      </w:r>
+      <w:proofErr w:type="gramEnd"/>
+      <w:r>
+        <w:t xml:space="preserve"> sciatic nerve -- lower back down the leg to the foot. Length by lying on your back and pulling your knees one by one up to your chest. </w:t>
+      </w:r>
+    </w:p>
+    <w:p>
+      <w:pPr>
+        <w:rPr>
+          <w:b/>
+          <w:bCs/>
+        </w:rPr>
+      </w:pPr>
+      <w:r>
+        <w:rPr>
+          <w:b/>
+          <w:bCs/>
+        </w:rPr>
+        <w:t>3/23/2022</w:t>
+      </w:r>
+    </w:p>
+    <w:p>
+      <w:r>
+        <w:t>Injury / healing -- stiffness in ankle, acute soreness when touched.</w:t>
+      </w:r>
+    </w:p>
+    <w:p>
+      <w:r>
+        <w:t xml:space="preserve">Globby area @ about 10 or 11 o’clock from outer left ankle knot. </w:t>
+      </w:r>
+    </w:p>
+    <w:p>
+      <w:r>
         <w:lastRenderedPageBreak/>
-        <w:t xml:space="preserve">Wake -- stretch -- serve </w:t>
-      </w:r>
-    </w:p>
-    <w:p>
-      <w:r>
-        <w:t xml:space="preserve">Enter the we </w:t>
-      </w:r>
-    </w:p>
-    <w:p>
-      <w:r>
-        <w:t xml:space="preserve">Proceeding with a serve first attitude without making your serve first attitude such a big part of your persona. </w:t>
-      </w:r>
-    </w:p>
-    <w:p>
-      <w:r>
-        <w:t>Settling deeper into feet</w:t>
-      </w:r>
-      <w:r>
-        <w:t xml:space="preserve">, driving them into the ground while trying to relax. Subtle balance of relaxation and tension. </w:t>
-      </w:r>
-    </w:p>
-    <w:p>
-      <w:pPr>
-        <w:rPr>
-          <w:b/>
-          <w:bCs/>
-        </w:rPr>
-      </w:pPr>
-      <w:r>
-        <w:rPr>
-          <w:b/>
-          <w:bCs/>
-        </w:rPr>
-        <w:t xml:space="preserve">02/28/2022 </w:t>
-      </w:r>
-    </w:p>
-    <w:p>
-      <w:r>
-        <w:t>Different people over time. The Monarch taking several generations to complete the ancestral journey to the south and then back again.</w:t>
-      </w:r>
-    </w:p>
-    <w:p>
-      <w:r>
-        <w:t xml:space="preserve">Mountain Dew, Sunny D, all pop, but especially any sort of orange flavor pop, lemonade or orange juice from the frozen concentrate, chocolate milk, drunk by the quart on weekends, </w:t>
-      </w:r>
-      <w:proofErr w:type="spellStart"/>
-      <w:r>
-        <w:t>crusing</w:t>
-      </w:r>
-      <w:proofErr w:type="spellEnd"/>
-      <w:r>
-        <w:t xml:space="preserve"> around town in the </w:t>
-      </w:r>
-      <w:proofErr w:type="spellStart"/>
-      <w:r>
-        <w:t>shaggin</w:t>
-      </w:r>
-      <w:proofErr w:type="spellEnd"/>
-      <w:r>
-        <w:t xml:space="preserve">’ wagon. </w:t>
-      </w:r>
-    </w:p>
-    <w:p>
-      <w:r>
-        <w:t xml:space="preserve">Coffee, green tea, mint tea, sparkling water, beer, red wine, gin, whisky, water-- very cold, perhaps with big chunks of ice in it. </w:t>
-      </w:r>
-    </w:p>
-    <w:p>
-      <w:pPr>
-        <w:rPr>
-          <w:b/>
-          <w:bCs/>
-        </w:rPr>
-      </w:pPr>
-      <w:r>
-        <w:rPr>
-          <w:b/>
-          <w:bCs/>
-        </w:rPr>
-        <w:t xml:space="preserve">02/27/2022 </w:t>
-      </w:r>
-    </w:p>
-    <w:p>
-      <w:r>
-        <w:rPr>
-          <w:b/>
-          <w:bCs/>
-        </w:rPr>
-        <w:t xml:space="preserve">Exercise -- </w:t>
-      </w:r>
-      <w:r>
-        <w:t xml:space="preserve">mental and physical health promotion -- our spirt is found in the melding of the two. Yoga -- promoting this unity and balance -- barefoot jogging (grounded, rootedness, core building, breath, rejuvenating, water soothing source of </w:t>
-      </w:r>
-      <w:proofErr w:type="spellStart"/>
-      <w:r>
-        <w:t>firey</w:t>
-      </w:r>
-      <w:proofErr w:type="spellEnd"/>
-      <w:r>
-        <w:t xml:space="preserve"> engagement, the fire building sooths like a warmth to length and calm clumped nerves), static stretching, dynamic stretching, isometric stretching, connected stretching, extended stretching, seating stretch, standing stretching, doorway stretching, ceiling stretching, railing stretching, rope stretching, handing stretching, wall stretching, floor stretching, vertical stretching, Qi Gong-- both still and active -- rooting and motion/forms, </w:t>
-      </w:r>
-      <w:proofErr w:type="spellStart"/>
-      <w:r>
-        <w:t>acurpressure</w:t>
-      </w:r>
-      <w:proofErr w:type="spellEnd"/>
-      <w:r>
-        <w:t xml:space="preserve"> and massage to release tension, ensure recovery, increase awareness of where and when you carry tension, think about why, reading and writing need to be yoga as well. They cannot be these build and bust sort of practices. They must be consistent and steady and nourishing practices that are life-affirming and sustainable. </w:t>
-      </w:r>
-    </w:p>
-    <w:p>
-      <w:r>
-        <w:t>Lengthening nerves to release tension.</w:t>
-      </w:r>
-    </w:p>
-    <w:p>
-      <w:r>
-        <w:t xml:space="preserve">Nerve stretching -- i.e. sciatic nerve -- lower back down the leg to the foot. Length by lying on your back and pulling your knees one by one up to your chest. </w:t>
-      </w:r>
-    </w:p>
-    <w:p>
-      <w:pPr>
-        <w:rPr>
-          <w:b/>
-          <w:bCs/>
-        </w:rPr>
-      </w:pPr>
-      <w:r>
-        <w:rPr>
-          <w:b/>
-          <w:bCs/>
-        </w:rPr>
-        <w:t>3/23/2022</w:t>
-      </w:r>
-    </w:p>
-    <w:p>
-      <w:r>
-        <w:t>Injury / healing -- stiffness in ankle, acute soreness when touched.</w:t>
-      </w:r>
-    </w:p>
-    <w:p>
-      <w:r>
-        <w:t xml:space="preserve">Globby area @ about 10 or 11 o’clock from outer left ankle knot. </w:t>
-      </w:r>
-    </w:p>
-    <w:p>
-      <w:r>
         <w:t xml:space="preserve">Massage was tender but nourishing, released tension in foot and ankle as well as between shoulder blades and sternum </w:t>
       </w:r>
     </w:p>
     <w:p>
       <w:r>
-        <w:lastRenderedPageBreak/>
         <w:t xml:space="preserve">(3/24/2022 globby area is smooth again. Acute soreness is much improved and much closer to the left ankle knot/knob.  The myofascial release and stretching certainly moved the needle on this one.  Outer ankle ligament still tight, stretching tendon over knot/knob, by planting foot and raising toes feels quite nourishing. </w:t>
       </w:r>
     </w:p>
@@ -2333,7 +2542,23 @@
     <w:p>
       <w:bookmarkStart w:id="5" w:name="_Hlk98927479"/>
       <w:r>
-        <w:t>Systems that are as great below as above . History drag and balance both. Seed of flourish, seeds of demise.</w:t>
+        <w:t xml:space="preserve">Systems that are as great below as </w:t>
+      </w:r>
+      <w:proofErr w:type="gramStart"/>
+      <w:r>
+        <w:t>above .</w:t>
+      </w:r>
+      <w:proofErr w:type="gramEnd"/>
+      <w:r>
+        <w:t xml:space="preserve"> History </w:t>
+      </w:r>
+      <w:proofErr w:type="gramStart"/>
+      <w:r>
+        <w:t>drag</w:t>
+      </w:r>
+      <w:proofErr w:type="gramEnd"/>
+      <w:r>
+        <w:t xml:space="preserve"> and balance both. Seed of flourish, seeds of demise.</w:t>
       </w:r>
     </w:p>
     <w:bookmarkEnd w:id="5"/>
@@ -2401,7 +2626,15 @@
         <w:t>restrained</w:t>
       </w:r>
       <w:r>
-        <w:t xml:space="preserve">, moving force from central torso/abdomen/bread basket.  </w:t>
+        <w:t>, moving force from central torso/abdomen/</w:t>
+      </w:r>
+      <w:proofErr w:type="gramStart"/>
+      <w:r>
+        <w:t>bread basket</w:t>
+      </w:r>
+      <w:proofErr w:type="gramEnd"/>
+      <w:r>
+        <w:t xml:space="preserve">.  </w:t>
       </w:r>
     </w:p>
     <w:p/>
@@ -2412,7 +2645,15 @@
       </w:r>
       <w:proofErr w:type="spellEnd"/>
       <w:r>
-        <w:t xml:space="preserve"> at a strange new breath of direction in my stretching. Much of it has become intuitive. I am seeking out surfaces, counter weights, solid floors or ground to root down upon. Drawing sweat in extension through to my palms several times a day. Unconsciously setting up my tennis ball and </w:t>
+        <w:t xml:space="preserve"> at a strange new breath of direction in my stretching. Much of it has become intuitive. I am seeking out surfaces, </w:t>
+      </w:r>
+      <w:proofErr w:type="gramStart"/>
+      <w:r>
+        <w:t>counter weights</w:t>
+      </w:r>
+      <w:proofErr w:type="gramEnd"/>
+      <w:r>
+        <w:t xml:space="preserve">, solid floors or ground to root down upon. Drawing sweat in extension through to my palms several times a day. Unconsciously setting up my tennis ball and </w:t>
       </w:r>
       <w:proofErr w:type="spellStart"/>
       <w:r>
@@ -2428,7 +2669,15 @@
       </w:r>
       <w:proofErr w:type="spellEnd"/>
       <w:r>
-        <w:t xml:space="preserve"> to increase acute pressure and pull on calves and legs. </w:t>
+        <w:t xml:space="preserve"> to increase acute pressure and </w:t>
+      </w:r>
+      <w:proofErr w:type="gramStart"/>
+      <w:r>
+        <w:t>pull on</w:t>
+      </w:r>
+      <w:proofErr w:type="gramEnd"/>
+      <w:r>
+        <w:t xml:space="preserve"> calves and legs. </w:t>
       </w:r>
     </w:p>
     <w:p>
@@ -2441,7 +2690,15 @@
       </w:r>
       <w:proofErr w:type="spellEnd"/>
       <w:r>
-        <w:t xml:space="preserve"> was heralded by an extra squishy stretching session, with some really deep pulling accompanied by some deep squirting sensations. </w:t>
+        <w:t xml:space="preserve"> was heralded by an extra squishy stretching session, with some </w:t>
+      </w:r>
+      <w:proofErr w:type="gramStart"/>
+      <w:r>
+        <w:t>really deep</w:t>
+      </w:r>
+      <w:proofErr w:type="gramEnd"/>
+      <w:r>
+        <w:t xml:space="preserve"> pulling accompanied by some deep squirting sensations. </w:t>
       </w:r>
     </w:p>
     <w:p>
@@ -2492,18 +2749,34 @@
         <w:t>nd</w:t>
       </w:r>
       <w:r>
-        <w:t xml:space="preserve"> also had insomnia…but then got up, smoked a bit of herb and stretched for a good long time. This is something that I used to do when I first started making this transformation. I should do more late hour stretching if I am up. In a very down cycle of programming suddenly. Had the breakthrough with my writing organizational software and then just started getting bogged down in that. What I really need to be doing is more TDD.  TDD is what is going to get me out of this. TDD and stretching. I need the writing to come along, to chronicle, to make sense of this new chapter, to drive some of the inquiry that will round out my tech skills. </w:t>
+        <w:t xml:space="preserve"> also had insomnia…but then got up, smoked a bit of </w:t>
+      </w:r>
+      <w:proofErr w:type="gramStart"/>
+      <w:r>
+        <w:t>herb</w:t>
+      </w:r>
+      <w:proofErr w:type="gramEnd"/>
+      <w:r>
+        <w:t xml:space="preserve"> and stretched for a good long time. This is something that I used to do when I first started making this transformation. I should do </w:t>
+      </w:r>
+      <w:proofErr w:type="gramStart"/>
+      <w:r>
+        <w:t>more late</w:t>
+      </w:r>
+      <w:proofErr w:type="gramEnd"/>
+      <w:r>
+        <w:t xml:space="preserve"> hour stretching if I am up. In a very down cycle of programming suddenly. Had the breakthrough with my writing organizational software and then just started getting bogged down in that. What I really need to be doing is more TDD.  TDD is what is going to get me out of this. TDD and stretching. I need the writing to come along, to chronicle, to make sense of this new chapter, to drive some of the inquiry that will round out my tech skills. </w:t>
       </w:r>
     </w:p>
     <w:p/>
     <w:p>
       <w:r>
+        <w:lastRenderedPageBreak/>
         <w:t>Settling, rooting, overcoming my digital dislocation.</w:t>
       </w:r>
     </w:p>
     <w:p>
       <w:r>
-        <w:lastRenderedPageBreak/>
         <w:t>Finding order in chaos</w:t>
       </w:r>
     </w:p>
@@ -2698,55 +2971,83 @@
     <w:p/>
     <w:p>
       <w:r>
-        <w:t xml:space="preserve">Standing plant with left foot, left arm at a 45 degree, locked and pointing down, right arm comes over the top, aerobics style compressing-- planted foot/ankle, calf/knee through left hip and shoulder, look for extension in neck as well. </w:t>
+        <w:t xml:space="preserve">Standing plant with left foot, left arm at a 45 degree, </w:t>
+      </w:r>
+      <w:proofErr w:type="gramStart"/>
+      <w:r>
+        <w:t>locked</w:t>
+      </w:r>
+      <w:proofErr w:type="gramEnd"/>
+      <w:r>
+        <w:t xml:space="preserve"> and pointing down, right arm comes over the top, aerobics style compressing-- planted foot/ankle, calf/knee through left hip and shoulder, look for extension in neck as well. </w:t>
       </w:r>
     </w:p>
     <w:p/>
     <w:p>
       <w:r>
-        <w:t xml:space="preserve">Planting with right foot and leaning forward, left foot on toe point or raised behind body.  </w:t>
+        <w:t xml:space="preserve">Planting with right foot and leaning forward, left foot on toe </w:t>
+      </w:r>
+      <w:proofErr w:type="gramStart"/>
+      <w:r>
+        <w:t>point</w:t>
+      </w:r>
+      <w:proofErr w:type="gramEnd"/>
+      <w:r>
+        <w:t xml:space="preserve"> or raised behind body.  </w:t>
       </w:r>
     </w:p>
     <w:p/>
     <w:p>
       <w:r>
-        <w:t xml:space="preserve">We had ceased eating most kinds of flesh  </w:t>
+        <w:t xml:space="preserve">We had ceased eating most kinds of </w:t>
+      </w:r>
+      <w:proofErr w:type="gramStart"/>
+      <w:r>
+        <w:t xml:space="preserve">flesh  </w:t>
       </w:r>
       <w:proofErr w:type="spellStart"/>
       <w:r>
         <w:t>awhile</w:t>
       </w:r>
       <w:proofErr w:type="spellEnd"/>
+      <w:proofErr w:type="gramEnd"/>
       <w:r>
         <w:t xml:space="preserve"> ago. </w:t>
       </w:r>
     </w:p>
     <w:p>
       <w:r>
-        <w:t xml:space="preserve">Been out of the flesh eating habit for ages. </w:t>
-      </w:r>
-    </w:p>
-    <w:p>
-      <w:pPr>
-        <w:rPr>
-          <w:b/>
-          <w:bCs/>
-        </w:rPr>
-      </w:pPr>
-    </w:p>
-    <w:p>
-      <w:pPr>
-        <w:rPr>
-          <w:b/>
-          <w:bCs/>
-        </w:rPr>
-      </w:pPr>
-      <w:r>
-        <w:rPr>
-          <w:b/>
-          <w:bCs/>
-        </w:rPr>
-        <w:lastRenderedPageBreak/>
+        <w:t xml:space="preserve">Been out of the </w:t>
+      </w:r>
+      <w:proofErr w:type="gramStart"/>
+      <w:r>
+        <w:t>flesh eating</w:t>
+      </w:r>
+      <w:proofErr w:type="gramEnd"/>
+      <w:r>
+        <w:t xml:space="preserve"> habit for ages. </w:t>
+      </w:r>
+    </w:p>
+    <w:p>
+      <w:pPr>
+        <w:rPr>
+          <w:b/>
+          <w:bCs/>
+        </w:rPr>
+      </w:pPr>
+    </w:p>
+    <w:p>
+      <w:pPr>
+        <w:rPr>
+          <w:b/>
+          <w:bCs/>
+        </w:rPr>
+      </w:pPr>
+      <w:r>
+        <w:rPr>
+          <w:b/>
+          <w:bCs/>
+        </w:rPr>
         <w:t>02/15/2022</w:t>
       </w:r>
     </w:p>
@@ -2831,7 +3132,23 @@
           <w:b/>
           <w:bCs/>
         </w:rPr>
-        <w:t>Increase energy, focus, make my work sustainable. Help conform my body and my mind to this kind of intellectual  work. Become less injury prone. A better breather. Better problem solver. More proactive about health and time and organization, but also more patient and flexible, better sleeping habits, a more “put together” body, better awareness of injure and disfunction.</w:t>
+        <w:t xml:space="preserve">Increase energy, focus, make my work sustainable. Help conform my body and my mind to this kind of </w:t>
+      </w:r>
+      <w:proofErr w:type="gramStart"/>
+      <w:r>
+        <w:rPr>
+          <w:b/>
+          <w:bCs/>
+        </w:rPr>
+        <w:t>intellectual  work</w:t>
+      </w:r>
+      <w:proofErr w:type="gramEnd"/>
+      <w:r>
+        <w:rPr>
+          <w:b/>
+          <w:bCs/>
+        </w:rPr>
+        <w:t>. Become less injury prone. A better breather. Better problem solver. More proactive about health and time and organization, but also more patient and flexible, better sleeping habits, a more “put together” body, better awareness of injure and disfunction.</w:t>
       </w:r>
     </w:p>
     <w:p>
@@ -2841,7 +3158,15 @@
     </w:p>
     <w:p>
       <w:r>
-        <w:t>Exercise -- light consistent-- flexibility and strength through connection, extension and contraction.</w:t>
+        <w:t xml:space="preserve">Exercise -- light consistent-- flexibility and strength through connection, </w:t>
+      </w:r>
+      <w:proofErr w:type="gramStart"/>
+      <w:r>
+        <w:t>extension</w:t>
+      </w:r>
+      <w:proofErr w:type="gramEnd"/>
+      <w:r>
+        <w:t xml:space="preserve"> and contraction.</w:t>
       </w:r>
     </w:p>
     <w:p>
@@ -3004,7 +3329,47 @@
           <w:sz w:val="16"/>
           <w:szCs w:val="16"/>
         </w:rPr>
-        <w:t>The muscles become tight in rigor mortis as a result of this. All of the body's muscles are harmed. Rigor mortis starts with the eyelids, neck, and jaw and lasts for two to six hours after death. The sequence could be due to lactic acid levels differing amongst muscles, which is linked to glycogen levels and muscle fiber types.</w:t>
+        <w:t xml:space="preserve">The muscles become tight in rigor mortis </w:t>
+      </w:r>
+      <w:proofErr w:type="gramStart"/>
+      <w:r>
+        <w:rPr>
+          <w:rFonts w:ascii="Open Sans" w:eastAsia="Times New Roman" w:hAnsi="Open Sans" w:cs="Open Sans"/>
+          <w:color w:val="000000"/>
+          <w:sz w:val="16"/>
+          <w:szCs w:val="16"/>
+        </w:rPr>
+        <w:t>as a result of</w:t>
+      </w:r>
+      <w:proofErr w:type="gramEnd"/>
+      <w:r>
+        <w:rPr>
+          <w:rFonts w:ascii="Open Sans" w:eastAsia="Times New Roman" w:hAnsi="Open Sans" w:cs="Open Sans"/>
+          <w:color w:val="000000"/>
+          <w:sz w:val="16"/>
+          <w:szCs w:val="16"/>
+        </w:rPr>
+        <w:t xml:space="preserve"> this. </w:t>
+      </w:r>
+      <w:proofErr w:type="gramStart"/>
+      <w:r>
+        <w:rPr>
+          <w:rFonts w:ascii="Open Sans" w:eastAsia="Times New Roman" w:hAnsi="Open Sans" w:cs="Open Sans"/>
+          <w:color w:val="000000"/>
+          <w:sz w:val="16"/>
+          <w:szCs w:val="16"/>
+        </w:rPr>
+        <w:t>All of</w:t>
+      </w:r>
+      <w:proofErr w:type="gramEnd"/>
+      <w:r>
+        <w:rPr>
+          <w:rFonts w:ascii="Open Sans" w:eastAsia="Times New Roman" w:hAnsi="Open Sans" w:cs="Open Sans"/>
+          <w:color w:val="000000"/>
+          <w:sz w:val="16"/>
+          <w:szCs w:val="16"/>
+        </w:rPr>
+        <w:t xml:space="preserve"> the body's muscles are harmed. Rigor mortis starts with the eyelids, neck, and jaw and lasts for two to six hours after death. The sequence could be due to lactic acid levels differing amongst muscles, which is linked to glycogen levels and muscle fiber types.</w:t>
       </w:r>
     </w:p>
     <w:p>
@@ -3074,7 +3439,27 @@
           <w:sz w:val="16"/>
           <w:szCs w:val="16"/>
         </w:rPr>
-        <w:t>Cold can put off rigor mortis…heat speeds it up. It starts with the eyelids, neck and jaw…</w:t>
+        <w:t xml:space="preserve">Cold can put off rigor mortis…heat speeds it up. It starts with the eyelids, </w:t>
+      </w:r>
+      <w:proofErr w:type="gramStart"/>
+      <w:r>
+        <w:rPr>
+          <w:rFonts w:ascii="Open Sans" w:eastAsia="Times New Roman" w:hAnsi="Open Sans" w:cs="Open Sans"/>
+          <w:color w:val="000000"/>
+          <w:sz w:val="16"/>
+          <w:szCs w:val="16"/>
+        </w:rPr>
+        <w:t>neck</w:t>
+      </w:r>
+      <w:proofErr w:type="gramEnd"/>
+      <w:r>
+        <w:rPr>
+          <w:rFonts w:ascii="Open Sans" w:eastAsia="Times New Roman" w:hAnsi="Open Sans" w:cs="Open Sans"/>
+          <w:color w:val="000000"/>
+          <w:sz w:val="16"/>
+          <w:szCs w:val="16"/>
+        </w:rPr>
+        <w:t xml:space="preserve"> and jaw…</w:t>
       </w:r>
     </w:p>
     <w:p/>
@@ -3110,7 +3495,15 @@
     </w:p>
     <w:p>
       <w:r>
-        <w:t xml:space="preserve">Breaking up lactic acid-- working out the sourness. Relax tendons and tissues. Engage with the on edge tissue. </w:t>
+        <w:t xml:space="preserve">Breaking up lactic acid-- working out the sourness. Relax tendons and tissues. Engage with the </w:t>
+      </w:r>
+      <w:proofErr w:type="gramStart"/>
+      <w:r>
+        <w:t>on edge</w:t>
+      </w:r>
+      <w:proofErr w:type="gramEnd"/>
+      <w:r>
+        <w:t xml:space="preserve"> tissue. </w:t>
       </w:r>
     </w:p>
     <w:p/>
@@ -3296,23 +3689,41 @@
           <w:color w:val="000000"/>
           <w:shd w:val="clear" w:color="auto" w:fill="FFFFFF"/>
         </w:rPr>
-        <w:t xml:space="preserve">Inner / Outer-- Fork middle and index fingers on either side of eye laterally -- 3 seconds  x 3 </w:t>
-      </w:r>
-    </w:p>
-    <w:p>
-      <w:pPr>
+        <w:t xml:space="preserve">Inner / Outer-- Fork middle and index fingers on either side of eye laterally -- 3 </w:t>
+      </w:r>
+      <w:proofErr w:type="gramStart"/>
+      <w:r>
         <w:rPr>
           <w:rFonts w:ascii="Helvetica" w:hAnsi="Helvetica" w:cs="Helvetica"/>
           <w:color w:val="000000"/>
           <w:shd w:val="clear" w:color="auto" w:fill="FFFFFF"/>
         </w:rPr>
-      </w:pPr>
+        <w:t>seconds  x</w:t>
+      </w:r>
+      <w:proofErr w:type="gramEnd"/>
       <w:r>
         <w:rPr>
           <w:rFonts w:ascii="Helvetica" w:hAnsi="Helvetica" w:cs="Helvetica"/>
           <w:color w:val="000000"/>
           <w:shd w:val="clear" w:color="auto" w:fill="FFFFFF"/>
         </w:rPr>
+        <w:t xml:space="preserve"> 3 </w:t>
+      </w:r>
+    </w:p>
+    <w:p>
+      <w:pPr>
+        <w:rPr>
+          <w:rFonts w:ascii="Helvetica" w:hAnsi="Helvetica" w:cs="Helvetica"/>
+          <w:color w:val="000000"/>
+          <w:shd w:val="clear" w:color="auto" w:fill="FFFFFF"/>
+        </w:rPr>
+      </w:pPr>
+      <w:r>
+        <w:rPr>
+          <w:rFonts w:ascii="Helvetica" w:hAnsi="Helvetica" w:cs="Helvetica"/>
+          <w:color w:val="000000"/>
+          <w:shd w:val="clear" w:color="auto" w:fill="FFFFFF"/>
+        </w:rPr>
         <w:t>Above -- Index, ring middle fingers in 3</w:t>
       </w:r>
       <w:r>
@@ -3330,7 +3741,25 @@
           <w:color w:val="000000"/>
           <w:shd w:val="clear" w:color="auto" w:fill="FFFFFF"/>
         </w:rPr>
-        <w:t xml:space="preserve"> eye zone -- 5 - 7 seconds  x  2 </w:t>
+        <w:t xml:space="preserve"> eye zone -- 5 - 7 </w:t>
+      </w:r>
+      <w:proofErr w:type="gramStart"/>
+      <w:r>
+        <w:rPr>
+          <w:rFonts w:ascii="Helvetica" w:hAnsi="Helvetica" w:cs="Helvetica"/>
+          <w:color w:val="000000"/>
+          <w:shd w:val="clear" w:color="auto" w:fill="FFFFFF"/>
+        </w:rPr>
+        <w:t>seconds  x</w:t>
+      </w:r>
+      <w:proofErr w:type="gramEnd"/>
+      <w:r>
+        <w:rPr>
+          <w:rFonts w:ascii="Helvetica" w:hAnsi="Helvetica" w:cs="Helvetica"/>
+          <w:color w:val="000000"/>
+          <w:shd w:val="clear" w:color="auto" w:fill="FFFFFF"/>
+        </w:rPr>
+        <w:t xml:space="preserve">  2 </w:t>
       </w:r>
     </w:p>
     <w:p>
@@ -3508,7 +3937,21 @@
         <w:rPr>
           <w:rFonts w:ascii="Times New Roman" w:eastAsia="Yu Mincho" w:hAnsi="Times New Roman" w:cs="Times New Roman"/>
         </w:rPr>
-        <w:t xml:space="preserve"> for a two mile loop or up another half mile to foster for a three mile out and back loop.</w:t>
+        <w:t xml:space="preserve"> for a </w:t>
+      </w:r>
+      <w:proofErr w:type="gramStart"/>
+      <w:r>
+        <w:rPr>
+          <w:rFonts w:ascii="Times New Roman" w:eastAsia="Yu Mincho" w:hAnsi="Times New Roman" w:cs="Times New Roman"/>
+        </w:rPr>
+        <w:t>two mile</w:t>
+      </w:r>
+      <w:proofErr w:type="gramEnd"/>
+      <w:r>
+        <w:rPr>
+          <w:rFonts w:ascii="Times New Roman" w:eastAsia="Yu Mincho" w:hAnsi="Times New Roman" w:cs="Times New Roman"/>
+        </w:rPr>
+        <w:t xml:space="preserve"> loop or up another half mile to foster for a three mile out and back loop.</w:t>
       </w:r>
     </w:p>
     <w:p/>
@@ -3580,7 +4023,15 @@
     <w:p>
       <w:r>
         <w:tab/>
-        <w:t>More stable on ice and snow because my stride is much more compact and my center of gravity is tighter, less forward searching.</w:t>
+        <w:t xml:space="preserve">More stable on ice and snow because my stride is much more </w:t>
+      </w:r>
+      <w:proofErr w:type="gramStart"/>
+      <w:r>
+        <w:t>compact</w:t>
+      </w:r>
+      <w:proofErr w:type="gramEnd"/>
+      <w:r>
+        <w:t xml:space="preserve"> and my center of gravity is tighter, less forward searching.</w:t>
       </w:r>
     </w:p>
     <w:p>
@@ -3600,13 +4051,23 @@
     <w:p>
       <w:r>
         <w:tab/>
-        <w:t xml:space="preserve">Stretching has been a huge difference. I stretch all the time now. I used to just maybe stretch a little bit right before I ran, but now I generally don’t even stretch out before I run and I feel good because I have this constant stretch going on. </w:t>
+        <w:t xml:space="preserve">Stretching has been a huge difference. I stretch all the time now. I used to just maybe stretch a little bit right before I ran, but now I generally don’t even stretch out before I </w:t>
+      </w:r>
+      <w:proofErr w:type="gramStart"/>
+      <w:r>
+        <w:t>run</w:t>
+      </w:r>
+      <w:proofErr w:type="gramEnd"/>
+      <w:r>
+        <w:t xml:space="preserve"> and I feel good because I have this constant stretch going on. </w:t>
       </w:r>
       <w:proofErr w:type="spellStart"/>
+      <w:proofErr w:type="gramStart"/>
       <w:r>
         <w:t>Its</w:t>
       </w:r>
       <w:proofErr w:type="spellEnd"/>
+      <w:proofErr w:type="gramEnd"/>
       <w:r>
         <w:t xml:space="preserve"> taken some doing and probably a pandemic and almost two years of being unemployed, but of all the Covid fallout, habits, and errata I truly hope the stretching sticks around. I think it will. It truly feels like a practice now.</w:t>
       </w:r>
@@ -3758,7 +4219,15 @@
       </w:r>
       <w:r>
         <w:lastRenderedPageBreak/>
-        <w:t xml:space="preserve">stressed and separated and addicted and ad and self-recriminating, ball of nerves, feeling naked without a wall of protection, shell and so on, the Mary Oliver-- wise Mary Oliver quote about not having to go to the desert to reconnect with people.  Emily posted this poem I think.  rooted, </w:t>
+        <w:t xml:space="preserve">stressed and separated and addicted and ad and self-recriminating, ball of nerves, feeling naked without a wall of protection, shell and so on, the Mary Oliver-- wise Mary Oliver quote about not having to go to the desert to reconnect with people.  Emily posted this </w:t>
+      </w:r>
+      <w:proofErr w:type="gramStart"/>
+      <w:r>
+        <w:t>poem</w:t>
+      </w:r>
+      <w:proofErr w:type="gramEnd"/>
+      <w:r>
+        <w:t xml:space="preserve"> I think.  rooted, </w:t>
       </w:r>
       <w:r>
         <w:rPr>
@@ -3836,7 +4305,15 @@
     </w:p>
     <w:p>
       <w:r>
-        <w:t xml:space="preserve">I need a little Christmas describe our Christmas details, Thanksgiving, stretching in the living room. Some context for stretching-- aging, retail body brutality, injuries knee (child), </w:t>
+        <w:t xml:space="preserve">I need a little Christmas describe our Christmas details, Thanksgiving, stretching in the living room. Some </w:t>
+      </w:r>
+      <w:proofErr w:type="gramStart"/>
+      <w:r>
+        <w:t>context</w:t>
+      </w:r>
+      <w:proofErr w:type="gramEnd"/>
+      <w:r>
+        <w:t xml:space="preserve"> for stretching-- aging, retail body brutality, injuries knee (child), </w:t>
       </w:r>
       <w:proofErr w:type="spellStart"/>
       <w:r>
@@ -3862,7 +4339,15 @@
     </w:p>
     <w:p>
       <w:r>
-        <w:t xml:space="preserve">My most pressing issues-- career transition and getting my mind and body right to pull the transition off successfully, repairing damaged relationship with family and wife. The stress of close-quartered child-raising in a time of uncertainty.  Attack the drawn out discomfort of having to fight my way away from my kids in order to do something that was really truly challenging and demanded my full attention and therefore ignoring of them in order that I could become a more stable person and a better breadwinner.  </w:t>
+        <w:t xml:space="preserve">My most pressing issues-- career transition and getting my mind and body right to pull the transition off successfully, repairing damaged relationship with family and wife. The stress of close-quartered child-raising in a time of uncertainty.  Attack the </w:t>
+      </w:r>
+      <w:proofErr w:type="gramStart"/>
+      <w:r>
+        <w:t>drawn out</w:t>
+      </w:r>
+      <w:proofErr w:type="gramEnd"/>
+      <w:r>
+        <w:t xml:space="preserve"> discomfort of having to fight my way away from my kids in order to do something that was really truly challenging and demanded my full attention and therefore ignoring of them in order that I could become a more stable person and a better breadwinner.  </w:t>
       </w:r>
     </w:p>
     <w:p>
@@ -4094,7 +4579,15 @@
     </w:p>
     <w:p>
       <w:r>
-        <w:t xml:space="preserve">Like many people I feel buried in my personal stress. I feel isolated.  I feel buried in my partners stress. </w:t>
+        <w:t xml:space="preserve">Like many people I feel buried in my personal stress. I feel isolated.  I feel buried in my </w:t>
+      </w:r>
+      <w:proofErr w:type="gramStart"/>
+      <w:r>
+        <w:t>partners</w:t>
+      </w:r>
+      <w:proofErr w:type="gramEnd"/>
+      <w:r>
+        <w:t xml:space="preserve"> stress. </w:t>
       </w:r>
     </w:p>
     <w:bookmarkEnd w:id="7"/>
@@ -4220,7 +4713,15 @@
     </w:p>
     <w:p>
       <w:r>
-        <w:t xml:space="preserve">Tissue feeling more moist. Less creaky. A little crunchy, but also a little “squirty”, like there is more room, things are on the move and attempting to spread out a little bit.  </w:t>
+        <w:t xml:space="preserve">Tissue feeling </w:t>
+      </w:r>
+      <w:proofErr w:type="gramStart"/>
+      <w:r>
+        <w:t>more moist</w:t>
+      </w:r>
+      <w:proofErr w:type="gramEnd"/>
+      <w:r>
+        <w:t xml:space="preserve">. Less creaky. A little crunchy, but also a little “squirty”, like there is more room, things are on the move and attempting to spread out a little bit.  </w:t>
       </w:r>
     </w:p>
     <w:p>
@@ -4321,7 +4822,31 @@
     </w:p>
     <w:p>
       <w:r>
-        <w:t xml:space="preserve">Body has been in rough shape. Felt like just as I began deep diving with coding, my body would also start falling apart. How do I maintain this balance of code focus and body maintenance.  I would identify my posture as being a huge part of the problem.  I was not supporting my lower back and really not working it out that much.  I have to building up abdominal strength and back and arm and leg strength.  We follow our pain and weakness into our future strengths.  </w:t>
+        <w:t xml:space="preserve">Body has been in rough shape. Felt like just as I began deep diving with coding, my body would also start falling apart. How do I maintain this balance of code focus and body </w:t>
+      </w:r>
+      <w:proofErr w:type="gramStart"/>
+      <w:r>
+        <w:t>maintenance.</w:t>
+      </w:r>
+      <w:proofErr w:type="gramEnd"/>
+      <w:r>
+        <w:t xml:space="preserve">  I would identify my posture as being a huge part of the problem.  I was not supporting my lower back and </w:t>
+      </w:r>
+      <w:proofErr w:type="gramStart"/>
+      <w:r>
+        <w:t>really not</w:t>
+      </w:r>
+      <w:proofErr w:type="gramEnd"/>
+      <w:r>
+        <w:t xml:space="preserve"> working it out that much.  I </w:t>
+      </w:r>
+      <w:proofErr w:type="gramStart"/>
+      <w:r>
+        <w:t>have to</w:t>
+      </w:r>
+      <w:proofErr w:type="gramEnd"/>
+      <w:r>
+        <w:t xml:space="preserve"> building up abdominal strength and back and arm and leg strength.  We follow our pain and weakness into our future strengths.  </w:t>
       </w:r>
     </w:p>
     <w:p>
@@ -4351,7 +4876,15 @@
     </w:p>
     <w:p>
       <w:r>
-        <w:t>Up left shoulder tightness-- probably a knock on effect from my lower back weakness.</w:t>
+        <w:t xml:space="preserve">Up left shoulder tightness-- probably a </w:t>
+      </w:r>
+      <w:proofErr w:type="gramStart"/>
+      <w:r>
+        <w:t>knock on</w:t>
+      </w:r>
+      <w:proofErr w:type="gramEnd"/>
+      <w:r>
+        <w:t xml:space="preserve"> effect from my lower back weakness.</w:t>
       </w:r>
     </w:p>
     <w:p>
@@ -4401,11 +4934,27 @@
     <w:p/>
     <w:p>
       <w:r>
-        <w:t xml:space="preserve">And he asked the old man how to write and the old man rambled on about a typewriter boxes having to be just the right height and your legs needing to be walked out this much and this and  that bill had to be paid, preferably a couple months ahead in the bank. It helped to have the door closed. TO have a </w:t>
+        <w:t xml:space="preserve">And he asked the old man how to write and the old man rambled on about a typewriter boxes having to be just the right height and your legs needing to be walked out this much and this </w:t>
+      </w:r>
+      <w:proofErr w:type="gramStart"/>
+      <w:r>
+        <w:t>and  that</w:t>
+      </w:r>
+      <w:proofErr w:type="gramEnd"/>
+      <w:r>
+        <w:t xml:space="preserve"> bill had to be paid, preferably a couple months ahead in the bank. It helped to have the door closed. TO have a </w:t>
       </w:r>
       <w:r>
         <w:lastRenderedPageBreak/>
-        <w:t xml:space="preserve">window open. The hush of traffic, a city, the sea maybe. Wind in trees was the best. He could always see the articulation of leaves in wind the best. Light helped, soft light, not too glaring on his eyes. Aging eyes. The right stances being crucial for making things out clearly now. Too close to some things, too far from others and forget. It might as well be invisible, he couldn’t make it out. The fine print was all beyond him. It took too much concentration. </w:t>
+        <w:t xml:space="preserve">window open. The hush of traffic, a city, the sea maybe. Wind in trees was the best. He could always see the articulation of leaves in wind the best. Light helped, soft light, not too glaring on his eyes. Aging eyes. The right stances being crucial for making things out clearly now. Too close to some things, too far from others and forget. It might as well be </w:t>
+      </w:r>
+      <w:proofErr w:type="gramStart"/>
+      <w:r>
+        <w:t>invisible,</w:t>
+      </w:r>
+      <w:proofErr w:type="gramEnd"/>
+      <w:r>
+        <w:t xml:space="preserve"> he couldn’t make it out. The fine print was all beyond him. It took too much concentration. </w:t>
       </w:r>
     </w:p>
     <w:bookmarkEnd w:id="8"/>
@@ -4432,7 +4981,15 @@
     </w:p>
     <w:p>
       <w:r>
-        <w:t>Did feel some kind of a shift yesterday when I was jogging. Like a slightly new level of recovery.</w:t>
+        <w:t xml:space="preserve">Did feel </w:t>
+      </w:r>
+      <w:proofErr w:type="gramStart"/>
+      <w:r>
+        <w:t>some kind of a</w:t>
+      </w:r>
+      <w:proofErr w:type="gramEnd"/>
+      <w:r>
+        <w:t xml:space="preserve"> shift yesterday when I was jogging. Like a slightly new level of recovery.</w:t>
       </w:r>
     </w:p>
     <w:p>
@@ -4472,7 +5029,15 @@
     </w:p>
     <w:p>
       <w:r>
-        <w:t xml:space="preserve">Coding --- stretching --- writing ---  barefoot running --- meditation  </w:t>
+        <w:t xml:space="preserve">Coding --- stretching --- writing </w:t>
+      </w:r>
+      <w:proofErr w:type="gramStart"/>
+      <w:r>
+        <w:t>---  barefoot</w:t>
+      </w:r>
+      <w:proofErr w:type="gramEnd"/>
+      <w:r>
+        <w:t xml:space="preserve"> running --- meditation  </w:t>
       </w:r>
     </w:p>
     <w:p/>
@@ -4553,7 +5118,15 @@
     </w:p>
     <w:p>
       <w:r>
-        <w:t xml:space="preserve">Have done several 5ks in Xero sandals. Really enjoying them a lot. They are more comfortable than I expected and it feels like a major paradigm shift from my footwear preferences. </w:t>
+        <w:t xml:space="preserve">Have done several 5ks in Xero sandals. Really enjoying them a lot. They are more comfortable than I </w:t>
+      </w:r>
+      <w:proofErr w:type="gramStart"/>
+      <w:r>
+        <w:t>expected</w:t>
+      </w:r>
+      <w:proofErr w:type="gramEnd"/>
+      <w:r>
+        <w:t xml:space="preserve"> and it feels like a major paradigm shift from my footwear preferences. </w:t>
       </w:r>
     </w:p>
     <w:p/>
@@ -4574,7 +5147,15 @@
     </w:p>
     <w:p>
       <w:r>
-        <w:t xml:space="preserve">Ran 3.1 around Graceland in flip-flops with rope securing them-  9:00, 8:40, 8:20—felt very good and exhilarated despite it being quite hot.  Looking forward to receiving </w:t>
+        <w:t>Ran 3.1 around Graceland in flip-flops with rope securing them</w:t>
+      </w:r>
+      <w:proofErr w:type="gramStart"/>
+      <w:r>
+        <w:t>-  9</w:t>
+      </w:r>
+      <w:proofErr w:type="gramEnd"/>
+      <w:r>
+        <w:t xml:space="preserve">:00, 8:40, 8:20—felt very good and exhilarated despite it being quite hot.  Looking forward to receiving </w:t>
       </w:r>
       <w:proofErr w:type="spellStart"/>
       <w:r>
@@ -4613,7 +5194,15 @@
     </w:p>
     <w:p>
       <w:r>
-        <w:t xml:space="preserve">Ran in sandals for several miles (3?) and then barefoot around Welles Park and then back home, stopping off at the square to jog around the grassy knoll and do some stretching.  Aside from a somewhat tender left big toe my feet are feeling really good. My ankles and knees too. They feel worked out.  Ordered a pair of Xero sandals on-line yesterday.  Excited to receive them—it would be nice to have to protection against the sticks and stones and glass shards that might be out there in the wild world.  </w:t>
+        <w:t xml:space="preserve">Ran in sandals for several miles (3?) and then barefoot around Welles Park and then back home, stopping off at the square to jog around the grassy knoll and do some stretching.  Aside from a somewhat tender left big toe my feet are feeling </w:t>
+      </w:r>
+      <w:proofErr w:type="gramStart"/>
+      <w:r>
+        <w:t>really good</w:t>
+      </w:r>
+      <w:proofErr w:type="gramEnd"/>
+      <w:r>
+        <w:t xml:space="preserve">. My ankles and knees too. They feel worked out.  Ordered a pair of Xero sandals on-line yesterday.  Excited to receive them—it would be nice to have to protection against the sticks and stones and glass shards that might be out there in the wild world.  </w:t>
       </w:r>
     </w:p>
     <w:p>
@@ -4661,7 +5250,15 @@
     </w:p>
     <w:p>
       <w:r>
-        <w:t xml:space="preserve">I had a good stretch session this morning and was feeling like I am on a new plateau of stretching and not having to think about it—just having it happen. Intuitive ideal.  How do you consciously chase an intuitive ideal.  </w:t>
+        <w:t xml:space="preserve">I had a good stretch session this morning and was feeling like I am on a new plateau of stretching and not having to think about it—just having it happen. Intuitive ideal.  How do you consciously chase an intuitive </w:t>
+      </w:r>
+      <w:proofErr w:type="gramStart"/>
+      <w:r>
+        <w:t>ideal.</w:t>
+      </w:r>
+      <w:proofErr w:type="gramEnd"/>
+      <w:r>
+        <w:t xml:space="preserve">  </w:t>
       </w:r>
     </w:p>
     <w:p>
@@ -4685,7 +5282,15 @@
         </w:numPr>
       </w:pPr>
       <w:r>
-        <w:t>Agility is control. (strength is control… flexibility is control)</w:t>
+        <w:t>Agility is control. (</w:t>
+      </w:r>
+      <w:proofErr w:type="gramStart"/>
+      <w:r>
+        <w:t>strength</w:t>
+      </w:r>
+      <w:proofErr w:type="gramEnd"/>
+      <w:r>
+        <w:t xml:space="preserve"> is control… flexibility is control)</w:t>
       </w:r>
     </w:p>
     <w:p>
@@ -4721,7 +5326,15 @@
         </w:numPr>
       </w:pPr>
       <w:r>
-        <w:t>A strength composed in stillness and silence. (strength is stillness and silence)</w:t>
+        <w:t>A strength composed in stillness and silence. (</w:t>
+      </w:r>
+      <w:proofErr w:type="gramStart"/>
+      <w:r>
+        <w:t>strength</w:t>
+      </w:r>
+      <w:proofErr w:type="gramEnd"/>
+      <w:r>
+        <w:t xml:space="preserve"> is stillness and silence)</w:t>
       </w:r>
     </w:p>
     <w:p>
@@ -4769,7 +5382,15 @@
         </w:numPr>
       </w:pPr>
       <w:r>
-        <w:t>Especially from sugar, carbs and beverages.</w:t>
+        <w:t xml:space="preserve">Especially from sugar, </w:t>
+      </w:r>
+      <w:proofErr w:type="gramStart"/>
+      <w:r>
+        <w:t>carbs</w:t>
+      </w:r>
+      <w:proofErr w:type="gramEnd"/>
+      <w:r>
+        <w:t xml:space="preserve"> and beverages.</w:t>
       </w:r>
     </w:p>
     <w:p>
@@ -4931,7 +5552,15 @@
       </w:r>
       <w:proofErr w:type="spellEnd"/>
       <w:r>
-        <w:t xml:space="preserve"> situation is pretty serious, my pain seized body goes.</w:t>
+        <w:t xml:space="preserve"> situation is </w:t>
+      </w:r>
+      <w:proofErr w:type="gramStart"/>
+      <w:r>
+        <w:t>pretty serious</w:t>
+      </w:r>
+      <w:proofErr w:type="gramEnd"/>
+      <w:r>
+        <w:t>, my pain seized body goes.</w:t>
       </w:r>
     </w:p>
     <w:p>
@@ -4945,7 +5574,15 @@
       </w:r>
       <w:proofErr w:type="spellEnd"/>
       <w:r>
-        <w:t xml:space="preserve"> in ice and icy water all  day and sousing my skull in beer suds as I fielded </w:t>
+        <w:t xml:space="preserve"> in ice and icy water </w:t>
+      </w:r>
+      <w:proofErr w:type="gramStart"/>
+      <w:r>
+        <w:t>all  day</w:t>
+      </w:r>
+      <w:proofErr w:type="gramEnd"/>
+      <w:r>
+        <w:t xml:space="preserve"> and sousing my skull in beer suds as I fielded </w:t>
       </w:r>
       <w:r>
         <w:tab/>
@@ -5168,7 +5805,23 @@
         <w:contextualSpacing/>
       </w:pPr>
       <w:r>
-        <w:t xml:space="preserve">Left shoulder and shoulder blade feeling so much better today. Outside of a few aches every now and then, the left shoulder blade area which had just been a driving source of tightness and tension, while it still feels a little tense and sore, no longer has that deep internal driving pain and stiffness to it, which made writing and concentrating really hard.  I feel like it is right there and I should probably stretch it out now that I am thinking about it.  </w:t>
+        <w:t xml:space="preserve">Left shoulder and shoulder blade feeling so much better today. Outside of a few aches every now and then, the left shoulder blade area which had just been a driving source of tightness and tension, while it still feels a little tense and sore, no longer has that deep internal driving pain and stiffness to it, which made writing and concentrating </w:t>
+      </w:r>
+      <w:proofErr w:type="gramStart"/>
+      <w:r>
+        <w:t>really hard</w:t>
+      </w:r>
+      <w:proofErr w:type="gramEnd"/>
+      <w:r>
+        <w:t xml:space="preserve">.  I feel like it is right </w:t>
+      </w:r>
+      <w:proofErr w:type="gramStart"/>
+      <w:r>
+        <w:t>there</w:t>
+      </w:r>
+      <w:proofErr w:type="gramEnd"/>
+      <w:r>
+        <w:t xml:space="preserve"> and I should probably stretch it out now that I am thinking about it.  </w:t>
       </w:r>
     </w:p>
     <w:p>
@@ -5182,7 +5835,23 @@
       </w:pPr>
       <w:r>
         <w:lastRenderedPageBreak/>
-        <w:t xml:space="preserve">Did a really good floor stretch last night.  Got my forehead down to my knees.  Found a really good feet together, lean to left or right from the hip stretch, very effective using the rope as leverage to increase the tension of the stretch and also engage my upper body as well.  </w:t>
+        <w:t xml:space="preserve">Did a </w:t>
+      </w:r>
+      <w:proofErr w:type="gramStart"/>
+      <w:r>
+        <w:t>really good</w:t>
+      </w:r>
+      <w:proofErr w:type="gramEnd"/>
+      <w:r>
+        <w:t xml:space="preserve"> floor stretch last night.  Got my forehead down to my knees.  Found a </w:t>
+      </w:r>
+      <w:proofErr w:type="gramStart"/>
+      <w:r>
+        <w:t>really good</w:t>
+      </w:r>
+      <w:proofErr w:type="gramEnd"/>
+      <w:r>
+        <w:t xml:space="preserve"> feet together, lean to left or right from the hip stretch, very effective using the rope as leverage to increase the tension of the stretch and also engage my upper body as well.  </w:t>
       </w:r>
     </w:p>
     <w:p>
@@ -5349,7 +6018,15 @@
         <w:contextualSpacing/>
       </w:pPr>
       <w:r>
-        <w:t xml:space="preserve">What does good health look like to me?  Can you get healthy on your own path?  I have arrived at a place and it feels very dark right now. Light and dark. But dark because it is beginning to feel like a cycle that is offering very little forward momentum though I know the momentum is there and I can feel it, I am not convinced that it is fast enough to fit within a comfortable timeline of getting myself gainfully employed in the tech sector. My urge to write has become a bit of a drag because there is this sense that I absolutely do not have enough time to do it no matter how much time I give to it. And Coding is feeling that same way recently. As is Chinese. These infinite demands grind against my withering flint of my limited resources. Good health right now looks like not feeling like this. Feeling up to the task and clear on the task and balanced in my pursuits and settled in my search.  Good health looks like a calm, sobriety. Stretching. Jogging. Writing letters. Laughing with my dad.  </w:t>
+        <w:t xml:space="preserve">What does good health look like to me?  Can you get healthy on your own path?  I have arrived at a </w:t>
+      </w:r>
+      <w:proofErr w:type="gramStart"/>
+      <w:r>
+        <w:t>place</w:t>
+      </w:r>
+      <w:proofErr w:type="gramEnd"/>
+      <w:r>
+        <w:t xml:space="preserve"> and it feels very dark right now. Light and dark. But dark because it is beginning to feel like a cycle that is offering very little forward momentum though I know the momentum is there and I can feel it, I am not convinced that it is fast enough to fit within a comfortable timeline of getting myself gainfully employed in the tech sector. My urge to write has become a bit of a drag because there is this sense that I absolutely do not have enough time to do it no matter how much time I give to it. And Coding is feeling that same way recently. As is Chinese. These infinite demands grind against my withering flint of my limited resources. Good health right now looks like not feeling like this. Feeling up to the task and clear on the task and balanced in my pursuits and settled in my search.  Good health looks like a calm, sobriety. Stretching. Jogging. Writing letters. Laughing with my dad.  </w:t>
       </w:r>
     </w:p>
     <w:p/>
@@ -5390,7 +6067,15 @@
         </w:tabs>
       </w:pPr>
       <w:r>
-        <w:t>What are the long term effects of taking Reserpine and Ritalin?</w:t>
+        <w:t xml:space="preserve">What are the </w:t>
+      </w:r>
+      <w:proofErr w:type="gramStart"/>
+      <w:r>
+        <w:t>long term</w:t>
+      </w:r>
+      <w:proofErr w:type="gramEnd"/>
+      <w:r>
+        <w:t xml:space="preserve"> effects of taking Reserpine and Ritalin?</w:t>
       </w:r>
     </w:p>
     <w:p>
@@ -5422,7 +6107,15 @@
     </w:p>
     <w:p>
       <w:r>
-        <w:t xml:space="preserve">And so I am scheming how to get my good body to soberly receive the inheritance of my good work.  </w:t>
+        <w:t xml:space="preserve">And </w:t>
+      </w:r>
+      <w:proofErr w:type="gramStart"/>
+      <w:r>
+        <w:t>so</w:t>
+      </w:r>
+      <w:proofErr w:type="gramEnd"/>
+      <w:r>
+        <w:t xml:space="preserve"> I am scheming how to get my good body to soberly receive the inheritance of my good work.  </w:t>
       </w:r>
     </w:p>
     <w:p>
@@ -5455,7 +6148,23 @@
           <w:b/>
           <w:bCs/>
         </w:rPr>
-        <w:t xml:space="preserve">I promise you-- cutting back on weed and alcohol and caffeine will bring an increase in all of these things.  </w:t>
+        <w:t xml:space="preserve">I promise you-- cutting back on weed and alcohol and caffeine will bring an increase in </w:t>
+      </w:r>
+      <w:proofErr w:type="gramStart"/>
+      <w:r>
+        <w:rPr>
+          <w:b/>
+          <w:bCs/>
+        </w:rPr>
+        <w:t>all of</w:t>
+      </w:r>
+      <w:proofErr w:type="gramEnd"/>
+      <w:r>
+        <w:rPr>
+          <w:b/>
+          <w:bCs/>
+        </w:rPr>
+        <w:t xml:space="preserve"> these things.  </w:t>
       </w:r>
     </w:p>
     <w:p>
@@ -5547,178 +6256,10 @@
           <w:szCs w:val="24"/>
           <w:shd w:val="clear" w:color="auto" w:fill="FFFFFF"/>
         </w:rPr>
-        <w:t>Breathing well and aware, well-hydrated and rested/refreshed, stretched and grounded, active and engaged</w:t>
-      </w:r>
-    </w:p>
-    <w:p>
-      <w:r>
-        <w:t>Air- breathing, sitting, stretching, studying, thinking, household maintenance</w:t>
-      </w:r>
-    </w:p>
-    <w:p>
-      <w:r>
-        <w:t xml:space="preserve">Water- good hydration: not too much alcohol, not too much caffeine. </w:t>
-      </w:r>
-    </w:p>
-    <w:p>
-      <w:r>
-        <w:t>Earth- stretching, diet, balance</w:t>
-      </w:r>
-    </w:p>
-    <w:p>
-      <w:r>
-        <w:t>Fire- active, connectedness, laughing, crying, emotion, writing, sex…</w:t>
-      </w:r>
-    </w:p>
-    <w:p>
-      <w:r>
-        <w:t>Breath, drink, ground, act</w:t>
-      </w:r>
-    </w:p>
-    <w:p/>
-    <w:p>
-      <w:r>
-        <w:t xml:space="preserve">And all this process was ever meant to do was to catch those revolving thoughts. Having fun, reaching out, collecting, organizing, crafting, expressing, breathing, drinking, grounding, settling, staying active.  </w:t>
-      </w:r>
-    </w:p>
-    <w:p>
-      <w:r>
-        <w:t>Air- breathing, sitting, stretching, studying, thinking, household maintenance</w:t>
-      </w:r>
-    </w:p>
-    <w:p>
-      <w:r>
-        <w:t xml:space="preserve">Water- good hydration: not too much alcohol, not too much caffeine. </w:t>
-      </w:r>
-    </w:p>
-    <w:p>
-      <w:r>
-        <w:t>Earth- stretching, diet, balance</w:t>
-      </w:r>
-    </w:p>
-    <w:p>
-      <w:r>
-        <w:t>Fire- active, connectedness, laughing, crying, emotion, writing, sex…</w:t>
-      </w:r>
-    </w:p>
-    <w:p>
-      <w:r>
-        <w:t>Breath, drink, ground, act</w:t>
-      </w:r>
-    </w:p>
-    <w:p>
-      <w:r>
-        <w:lastRenderedPageBreak/>
-        <w:t xml:space="preserve">Sending my mind to faery, entering in the dark chambered room-- entering in the skeleton cupboard, digging a new well from the sediment of our undone existence. Ebb and flow-- water-- home-- being-- needs-- breath-- </w:t>
-      </w:r>
-      <w:proofErr w:type="spellStart"/>
-      <w:r>
-        <w:t>breath</w:t>
-      </w:r>
-      <w:proofErr w:type="spellEnd"/>
-      <w:r>
-        <w:t>-- ground-- move…</w:t>
-      </w:r>
-    </w:p>
-    <w:p>
-      <w:r>
-        <w:t xml:space="preserve">Inward with </w:t>
-      </w:r>
-    </w:p>
-    <w:p>
-      <w:r>
-        <w:t>“common wit”  (common sense)</w:t>
-      </w:r>
-    </w:p>
-    <w:p>
-      <w:r>
-        <w:t>“imagination”</w:t>
-      </w:r>
-    </w:p>
-    <w:p>
-      <w:r>
-        <w:t>“fantasy”</w:t>
-      </w:r>
-    </w:p>
-    <w:p>
-      <w:r>
-        <w:t>“estimation” (instinct)</w:t>
-      </w:r>
-    </w:p>
-    <w:p>
-      <w:r>
-        <w:t>“memory”</w:t>
-      </w:r>
-    </w:p>
-    <w:p/>
-    <w:p>
-      <w:r>
-        <w:t>Sensible -- reasonable-- imaginative (memory / intelligence)</w:t>
-      </w:r>
-    </w:p>
-    <w:p>
-      <w:proofErr w:type="spellStart"/>
-      <w:r>
-        <w:t>Phatasia</w:t>
-      </w:r>
-      <w:proofErr w:type="spellEnd"/>
-      <w:r>
-        <w:t xml:space="preserve">: imagine Alexandria (fictitious), imagine Carthage (real)  </w:t>
-      </w:r>
-    </w:p>
-    <w:p>
-      <w:r>
-        <w:t>De Anima  faculties of the soul</w:t>
-      </w:r>
-    </w:p>
-    <w:p/>
-    <w:p/>
-    <w:p>
-      <w:r>
-        <w:t xml:space="preserve">5 </w:t>
-      </w:r>
-      <w:proofErr w:type="spellStart"/>
-      <w:r>
-        <w:t>Aristotean</w:t>
-      </w:r>
-      <w:proofErr w:type="spellEnd"/>
-      <w:r>
-        <w:t xml:space="preserve"> senses</w:t>
-      </w:r>
-    </w:p>
-    <w:p>
-      <w:r>
-        <w:t>Sight =&gt; fire</w:t>
-      </w:r>
-    </w:p>
-    <w:p>
-      <w:r>
-        <w:t>Hearing =&gt; upper air (ether)</w:t>
-      </w:r>
-    </w:p>
-    <w:p>
-      <w:r>
-        <w:t>Smell =&gt; lower air</w:t>
-      </w:r>
-    </w:p>
-    <w:p>
-      <w:r>
-        <w:t>Taste =&gt; water</w:t>
-      </w:r>
-    </w:p>
-    <w:p>
-      <w:r>
-        <w:t>Touch =&gt; earth</w:t>
-      </w:r>
-    </w:p>
-    <w:p/>
-    <w:p>
-      <w:r>
-        <w:t xml:space="preserve">Sense without names-- hearing, sight, smell, senses of heat and cold, pleasure, pain, desire, and fear.  </w:t>
-      </w:r>
-    </w:p>
-    <w:p>
-      <w:pPr>
+        <w:t xml:space="preserve">Breathing well and aware, well-hydrated and rested/refreshed, </w:t>
+      </w:r>
+      <w:proofErr w:type="gramStart"/>
+      <w:r>
         <w:rPr>
           <w:rFonts w:ascii="Georgia" w:hAnsi="Georgia"/>
           <w:color w:val="333333"/>
@@ -5726,6 +6267,212 @@
           <w:szCs w:val="24"/>
           <w:shd w:val="clear" w:color="auto" w:fill="FFFFFF"/>
         </w:rPr>
+        <w:t>stretched</w:t>
+      </w:r>
+      <w:proofErr w:type="gramEnd"/>
+      <w:r>
+        <w:rPr>
+          <w:rFonts w:ascii="Georgia" w:hAnsi="Georgia"/>
+          <w:color w:val="333333"/>
+          <w:sz w:val="24"/>
+          <w:szCs w:val="24"/>
+          <w:shd w:val="clear" w:color="auto" w:fill="FFFFFF"/>
+        </w:rPr>
+        <w:t xml:space="preserve"> and grounded, active and engaged</w:t>
+      </w:r>
+    </w:p>
+    <w:p>
+      <w:r>
+        <w:t>Air- breathing, sitting, stretching, studying, thinking, household maintenance</w:t>
+      </w:r>
+    </w:p>
+    <w:p>
+      <w:r>
+        <w:t xml:space="preserve">Water- good hydration: not too much alcohol, not too much caffeine. </w:t>
+      </w:r>
+    </w:p>
+    <w:p>
+      <w:r>
+        <w:t>Earth- stretching, diet, balance</w:t>
+      </w:r>
+    </w:p>
+    <w:p>
+      <w:r>
+        <w:t>Fire- active, connectedness, laughing, crying, emotion, writing, sex…</w:t>
+      </w:r>
+    </w:p>
+    <w:p>
+      <w:r>
+        <w:t>Breath, drink, ground, act</w:t>
+      </w:r>
+    </w:p>
+    <w:p/>
+    <w:p>
+      <w:r>
+        <w:t xml:space="preserve">And all this process was ever meant to do was to catch those revolving thoughts. Having fun, reaching out, collecting, organizing, crafting, expressing, breathing, drinking, grounding, settling, staying active.  </w:t>
+      </w:r>
+    </w:p>
+    <w:p>
+      <w:r>
+        <w:t>Air- breathing, sitting, stretching, studying, thinking, household maintenance</w:t>
+      </w:r>
+    </w:p>
+    <w:p>
+      <w:r>
+        <w:t xml:space="preserve">Water- good hydration: not too much alcohol, not too much caffeine. </w:t>
+      </w:r>
+    </w:p>
+    <w:p>
+      <w:r>
+        <w:t>Earth- stretching, diet, balance</w:t>
+      </w:r>
+    </w:p>
+    <w:p>
+      <w:r>
+        <w:t>Fire- active, connectedness, laughing, crying, emotion, writing, sex…</w:t>
+      </w:r>
+    </w:p>
+    <w:p>
+      <w:r>
+        <w:t>Breath, drink, ground, act</w:t>
+      </w:r>
+    </w:p>
+    <w:p>
+      <w:r>
+        <w:lastRenderedPageBreak/>
+        <w:t xml:space="preserve">Sending my mind to faery, entering in the dark chambered room-- entering in the skeleton cupboard, digging a new well from the sediment of our undone existence. Ebb and flow-- water-- home-- being-- needs-- breath-- </w:t>
+      </w:r>
+      <w:proofErr w:type="spellStart"/>
+      <w:r>
+        <w:t>breath</w:t>
+      </w:r>
+      <w:proofErr w:type="spellEnd"/>
+      <w:r>
+        <w:t>-- ground-- move…</w:t>
+      </w:r>
+    </w:p>
+    <w:p>
+      <w:r>
+        <w:t xml:space="preserve">Inward with </w:t>
+      </w:r>
+    </w:p>
+    <w:p>
+      <w:r>
+        <w:t xml:space="preserve">“common </w:t>
+      </w:r>
+      <w:proofErr w:type="gramStart"/>
+      <w:r>
+        <w:t>wit”  (</w:t>
+      </w:r>
+      <w:proofErr w:type="gramEnd"/>
+      <w:r>
+        <w:t>common sense)</w:t>
+      </w:r>
+    </w:p>
+    <w:p>
+      <w:r>
+        <w:t>“imagination”</w:t>
+      </w:r>
+    </w:p>
+    <w:p>
+      <w:r>
+        <w:t>“fantasy”</w:t>
+      </w:r>
+    </w:p>
+    <w:p>
+      <w:r>
+        <w:t>“estimation” (instinct)</w:t>
+      </w:r>
+    </w:p>
+    <w:p>
+      <w:r>
+        <w:t>“memory”</w:t>
+      </w:r>
+    </w:p>
+    <w:p/>
+    <w:p>
+      <w:r>
+        <w:t>Sensible -- reasonable-- imaginative (memory / intelligence)</w:t>
+      </w:r>
+    </w:p>
+    <w:p>
+      <w:proofErr w:type="spellStart"/>
+      <w:r>
+        <w:t>Phatasia</w:t>
+      </w:r>
+      <w:proofErr w:type="spellEnd"/>
+      <w:r>
+        <w:t xml:space="preserve">: imagine Alexandria (fictitious), imagine Carthage (real)  </w:t>
+      </w:r>
+    </w:p>
+    <w:p>
+      <w:r>
+        <w:t xml:space="preserve">De </w:t>
+      </w:r>
+      <w:proofErr w:type="gramStart"/>
+      <w:r>
+        <w:t>Anima  faculties</w:t>
+      </w:r>
+      <w:proofErr w:type="gramEnd"/>
+      <w:r>
+        <w:t xml:space="preserve"> of the soul</w:t>
+      </w:r>
+    </w:p>
+    <w:p/>
+    <w:p/>
+    <w:p>
+      <w:r>
+        <w:t xml:space="preserve">5 </w:t>
+      </w:r>
+      <w:proofErr w:type="spellStart"/>
+      <w:r>
+        <w:t>Aristotean</w:t>
+      </w:r>
+      <w:proofErr w:type="spellEnd"/>
+      <w:r>
+        <w:t xml:space="preserve"> senses</w:t>
+      </w:r>
+    </w:p>
+    <w:p>
+      <w:r>
+        <w:t>Sight =&gt; fire</w:t>
+      </w:r>
+    </w:p>
+    <w:p>
+      <w:r>
+        <w:t>Hearing =&gt; upper air (ether)</w:t>
+      </w:r>
+    </w:p>
+    <w:p>
+      <w:r>
+        <w:t>Smell =&gt; lower air</w:t>
+      </w:r>
+    </w:p>
+    <w:p>
+      <w:r>
+        <w:t>Taste =&gt; water</w:t>
+      </w:r>
+    </w:p>
+    <w:p>
+      <w:r>
+        <w:t>Touch =&gt; earth</w:t>
+      </w:r>
+    </w:p>
+    <w:p/>
+    <w:p>
+      <w:r>
+        <w:t xml:space="preserve">Sense without names-- hearing, sight, smell, senses of heat and cold, pleasure, pain, desire, and fear.  </w:t>
+      </w:r>
+    </w:p>
+    <w:p>
+      <w:pPr>
+        <w:rPr>
+          <w:rFonts w:ascii="Georgia" w:hAnsi="Georgia"/>
+          <w:color w:val="333333"/>
+          <w:sz w:val="24"/>
+          <w:szCs w:val="24"/>
+          <w:shd w:val="clear" w:color="auto" w:fill="FFFFFF"/>
+        </w:rPr>
       </w:pPr>
     </w:p>
     <w:p/>
@@ -5884,7 +6631,15 @@
     </w:p>
     <w:p>
       <w:r>
-        <w:t xml:space="preserve">Am consuming very differently these days. No meat. No take out. Noticeably slimming down.  </w:t>
+        <w:t xml:space="preserve">Am consuming very differently these days. No meat. No </w:t>
+      </w:r>
+      <w:proofErr w:type="gramStart"/>
+      <w:r>
+        <w:t>take out</w:t>
+      </w:r>
+      <w:proofErr w:type="gramEnd"/>
+      <w:r>
+        <w:t xml:space="preserve">. Noticeably slimming down.  </w:t>
       </w:r>
     </w:p>
     <w:p>
@@ -6020,7 +6775,15 @@
     </w:p>
     <w:p>
       <w:r>
-        <w:t>Have been eating a fairly Spartan diet of late— trying to eat a lot of greens and eggs and other proteins, avoiding carbs and processed sugar</w:t>
+        <w:t xml:space="preserve">Have been eating a </w:t>
+      </w:r>
+      <w:proofErr w:type="gramStart"/>
+      <w:r>
+        <w:t>fairly Spartan</w:t>
+      </w:r>
+      <w:proofErr w:type="gramEnd"/>
+      <w:r>
+        <w:t xml:space="preserve"> diet of late— trying to eat a lot of greens and eggs and other proteins, avoiding carbs and processed sugar</w:t>
       </w:r>
     </w:p>
     <w:p>
@@ -6033,12 +6796,36 @@
       </w:r>
       <w:proofErr w:type="spellEnd"/>
       <w:r>
-        <w:t xml:space="preserve"> from the ones I love in order to get into a mindset to complete the work necessary to support their lives and provide for their future. Loving their present selves and loving their future selves as well.  </w:t>
-      </w:r>
-    </w:p>
-    <w:p>
-      <w:r>
-        <w:t xml:space="preserve">The tension between work and family.  Getting myself to the table has really been dragging on me. I am so tired of it. I am so tired of it. But I am not giving up.  My mind is transformation. I have to believe that my mind is transforming. Look at my brother. My mind is transforming. I am changing. The change is coming. The change is unfolding. I simply must continue to believe. And Strive and so forth.  </w:t>
+        <w:t xml:space="preserve"> from the ones I love </w:t>
+      </w:r>
+      <w:proofErr w:type="gramStart"/>
+      <w:r>
+        <w:t>in order to</w:t>
+      </w:r>
+      <w:proofErr w:type="gramEnd"/>
+      <w:r>
+        <w:t xml:space="preserve"> get into a mindset to complete the work necessary to support their lives and provide for their future. Loving their present selves and loving their future selves as well.  </w:t>
+      </w:r>
+    </w:p>
+    <w:p>
+      <w:r>
+        <w:t xml:space="preserve">The tension between work and family.  Getting myself to the table has really been dragging on me. I am so tired of it. I am so tired of it. But I am not giving up.  My mind is transformation. I </w:t>
+      </w:r>
+      <w:proofErr w:type="gramStart"/>
+      <w:r>
+        <w:t>have to</w:t>
+      </w:r>
+      <w:proofErr w:type="gramEnd"/>
+      <w:r>
+        <w:t xml:space="preserve"> believe that my mind is transforming. Look at my brother. My mind is transforming. I am changing. The change is coming. The change is unfolding. I simply must continue to believe. And </w:t>
+      </w:r>
+      <w:proofErr w:type="gramStart"/>
+      <w:r>
+        <w:t>Strive</w:t>
+      </w:r>
+      <w:proofErr w:type="gramEnd"/>
+      <w:r>
+        <w:t xml:space="preserve"> and so forth.  </w:t>
       </w:r>
     </w:p>
     <w:p>
@@ -6058,7 +6845,11 @@
         <w:t>rd</w:t>
       </w:r>
       <w:r>
-        <w:t xml:space="preserve"> story apartment to my 3</w:t>
+        <w:t xml:space="preserve"> story apartment to my </w:t>
+      </w:r>
+      <w:proofErr w:type="gramStart"/>
+      <w:r>
+        <w:t>3</w:t>
       </w:r>
       <w:r>
         <w:rPr>
@@ -6067,14 +6858,31 @@
         <w:t xml:space="preserve"> </w:t>
       </w:r>
       <w:r>
-        <w:t xml:space="preserve">story place of employment.  All that walking justifying my walking commuter beer. Or drinking a tallboy in the park in front of the New Berry library.. The pool all empty. </w:t>
+        <w:t>story</w:t>
+      </w:r>
+      <w:proofErr w:type="gramEnd"/>
+      <w:r>
+        <w:t xml:space="preserve"> place of employment.  All that walking justifying my walking commuter beer. Or drinking a tallboy in the park in front of the New Berry </w:t>
+      </w:r>
+      <w:proofErr w:type="gramStart"/>
+      <w:r>
+        <w:t>library..</w:t>
+      </w:r>
+      <w:proofErr w:type="gramEnd"/>
+      <w:r>
+        <w:t xml:space="preserve"> The pool all empty. </w:t>
       </w:r>
     </w:p>
     <w:p/>
     <w:p>
       <w:r>
-        <w:t>Have you been paying attention to</w:t>
-      </w:r>
+        <w:t xml:space="preserve">Have you been paying attention </w:t>
+      </w:r>
+      <w:proofErr w:type="gramStart"/>
+      <w:r>
+        <w:t>to</w:t>
+      </w:r>
+      <w:proofErr w:type="gramEnd"/>
     </w:p>
     <w:p>
       <w:pPr>
@@ -6365,7 +7173,15 @@
         <w:contextualSpacing/>
       </w:pPr>
       <w:r>
-        <w:t xml:space="preserve">Tides move in and tides move out— your baseline needs and rhythms are accessible and maintainable— listening is important and breathing and resting and nourishing.  </w:t>
+        <w:t xml:space="preserve">Tides move in and tides move out— your baseline </w:t>
+      </w:r>
+      <w:proofErr w:type="gramStart"/>
+      <w:r>
+        <w:t>needs</w:t>
+      </w:r>
+      <w:proofErr w:type="gramEnd"/>
+      <w:r>
+        <w:t xml:space="preserve"> and rhythms are accessible and maintainable— listening is important and breathing and resting and nourishing.  </w:t>
       </w:r>
     </w:p>
     <w:p>
@@ -6428,7 +7244,15 @@
     </w:p>
     <w:p>
       <w:r>
-        <w:t xml:space="preserve">Out of a super good stretching routine.  Feeling tired and fatigued. Haven’t even been out for a walk this week… since Monday maybe… is this part of the process or have I given up.  Trying to get over that conflicted feeling of this.. no this… no this… and simply allowing all needs and wants and desires to settle and for me to take them in stride and engage with them in </w:t>
+        <w:t xml:space="preserve">Out of a super good stretching routine.  Feeling tired and fatigued. Haven’t even been out for a walk this week… since Monday maybe… is this part of the process or have I given up.  Trying to get over that conflicted feeling of </w:t>
+      </w:r>
+      <w:proofErr w:type="gramStart"/>
+      <w:r>
+        <w:t>this..</w:t>
+      </w:r>
+      <w:proofErr w:type="gramEnd"/>
+      <w:r>
+        <w:t xml:space="preserve"> no this… no this… and simply allowing all needs and wants and desires to settle and for me to take them in stride and engage with them in </w:t>
       </w:r>
       <w:proofErr w:type="spellStart"/>
       <w:r>
@@ -6451,7 +7275,15 @@
         <w:t>st</w:t>
       </w:r>
       <w:r>
-        <w:t xml:space="preserve"> and the Ides more or less did a THC, </w:t>
+        <w:t xml:space="preserve"> and the Ides </w:t>
+      </w:r>
+      <w:proofErr w:type="gramStart"/>
+      <w:r>
+        <w:t>more or less did</w:t>
+      </w:r>
+      <w:proofErr w:type="gramEnd"/>
+      <w:r>
+        <w:t xml:space="preserve"> a THC, </w:t>
       </w:r>
       <w:proofErr w:type="spellStart"/>
       <w:r>
@@ -6687,10 +7519,21 @@
         <w:rPr>
           <w:highlight w:val="yellow"/>
         </w:rPr>
-        <w:t xml:space="preserve"> (red)</w:t>
-      </w:r>
-      <w:r>
-        <w:t xml:space="preserve">   (tree pose, mountain)</w:t>
+        <w:t xml:space="preserve"> (</w:t>
+      </w:r>
+      <w:proofErr w:type="gramStart"/>
+      <w:r>
+        <w:rPr>
+          <w:highlight w:val="yellow"/>
+        </w:rPr>
+        <w:t>red)</w:t>
+      </w:r>
+      <w:r>
+        <w:t xml:space="preserve">   </w:t>
+      </w:r>
+      <w:proofErr w:type="gramEnd"/>
+      <w:r>
+        <w:t>(tree pose, mountain)</w:t>
       </w:r>
     </w:p>
     <w:p>
@@ -7250,7 +8093,43 @@
           <w:sz w:val="22"/>
           <w:szCs w:val="22"/>
         </w:rPr>
-        <w:t> heartbreaking events. Instead, they choose to repress sadness, move on and focus on something else. But restricting tears is a lot like holding your breath. When you finally cry, it comes gushing out; equal parts pain and relief. Freeing bottled-up sadness is like sucking in a dose of fresh oxygen. It’s refreshing and liberating!</w:t>
+        <w:t xml:space="preserve"> heartbreaking events. Instead, they choose to repress sadness, move </w:t>
+      </w:r>
+      <w:proofErr w:type="gramStart"/>
+      <w:r>
+        <w:rPr>
+          <w:color w:val="2C2D30"/>
+          <w:sz w:val="22"/>
+          <w:szCs w:val="22"/>
+        </w:rPr>
+        <w:t>on</w:t>
+      </w:r>
+      <w:proofErr w:type="gramEnd"/>
+      <w:r>
+        <w:rPr>
+          <w:color w:val="2C2D30"/>
+          <w:sz w:val="22"/>
+          <w:szCs w:val="22"/>
+        </w:rPr>
+        <w:t xml:space="preserve"> and focus on something else. But restricting tears is a lot like holding your breath. When you finally cry, it comes gushing </w:t>
+      </w:r>
+      <w:proofErr w:type="gramStart"/>
+      <w:r>
+        <w:rPr>
+          <w:color w:val="2C2D30"/>
+          <w:sz w:val="22"/>
+          <w:szCs w:val="22"/>
+        </w:rPr>
+        <w:t>out;</w:t>
+      </w:r>
+      <w:proofErr w:type="gramEnd"/>
+      <w:r>
+        <w:rPr>
+          <w:color w:val="2C2D30"/>
+          <w:sz w:val="22"/>
+          <w:szCs w:val="22"/>
+        </w:rPr>
+        <w:t xml:space="preserve"> equal parts pain and relief. Freeing bottled-up sadness is like sucking in a dose of fresh oxygen. It’s refreshing and liberating!</w:t>
       </w:r>
     </w:p>
     <w:p>
@@ -7636,30 +8515,40 @@
           <w:szCs w:val="22"/>
         </w:rPr>
       </w:pPr>
+      <w:proofErr w:type="gramStart"/>
       <w:r>
         <w:rPr>
           <w:color w:val="2C2D30"/>
           <w:sz w:val="22"/>
           <w:szCs w:val="22"/>
         </w:rPr>
-        <w:t xml:space="preserve">Stretching—pain, dwelling in pain.  Somehow it releases something.  Tension. Soreness. </w:t>
-      </w:r>
-      <w:proofErr w:type="spellStart"/>
+        <w:t>Stretching—pain</w:t>
+      </w:r>
+      <w:proofErr w:type="gramEnd"/>
       <w:r>
         <w:rPr>
           <w:color w:val="2C2D30"/>
           <w:sz w:val="22"/>
           <w:szCs w:val="22"/>
         </w:rPr>
-        <w:t>Endorphines</w:t>
-      </w:r>
-      <w:proofErr w:type="spellEnd"/>
+        <w:t xml:space="preserve">, dwelling in pain.  Somehow it releases something.  Tension. Soreness. </w:t>
+      </w:r>
+      <w:proofErr w:type="spellStart"/>
       <w:r>
         <w:rPr>
           <w:color w:val="2C2D30"/>
           <w:sz w:val="22"/>
           <w:szCs w:val="22"/>
         </w:rPr>
+        <w:t>Endorphines</w:t>
+      </w:r>
+      <w:proofErr w:type="spellEnd"/>
+      <w:r>
+        <w:rPr>
+          <w:color w:val="2C2D30"/>
+          <w:sz w:val="22"/>
+          <w:szCs w:val="22"/>
+        </w:rPr>
         <w:t>.</w:t>
       </w:r>
     </w:p>
@@ -7703,7 +8592,15 @@
         <w:contextualSpacing/>
       </w:pPr>
       <w:r>
-        <w:t>Guitar playing felt amazing today! Body opening up!</w:t>
+        <w:t xml:space="preserve">Guitar playing felt amazing today! Body </w:t>
+      </w:r>
+      <w:proofErr w:type="gramStart"/>
+      <w:r>
+        <w:t>opening up</w:t>
+      </w:r>
+      <w:proofErr w:type="gramEnd"/>
+      <w:r>
+        <w:t>!</w:t>
       </w:r>
     </w:p>
     <w:p>
@@ -7776,7 +8673,15 @@
         <w:contextualSpacing/>
       </w:pPr>
       <w:r>
-        <w:t>Osteopathic Manipulative Medicine (OMM); Osteopathic Manipulative treatment(OMT)</w:t>
+        <w:t xml:space="preserve">Osteopathic Manipulative Medicine (OMM); Osteopathic Manipulative </w:t>
+      </w:r>
+      <w:proofErr w:type="gramStart"/>
+      <w:r>
+        <w:t>treatment(</w:t>
+      </w:r>
+      <w:proofErr w:type="gramEnd"/>
+      <w:r>
+        <w:t>OMT)</w:t>
       </w:r>
     </w:p>
     <w:p>
@@ -7824,7 +8729,15 @@
         </w:numPr>
       </w:pPr>
       <w:r>
-        <w:t xml:space="preserve">What are the Osteopathic ideas on bodily energy, i.e. qi </w:t>
+        <w:t xml:space="preserve">What are the Osteopathic ideas on bodily energy, i.e. </w:t>
+      </w:r>
+      <w:proofErr w:type="gramStart"/>
+      <w:r>
+        <w:t>qi</w:t>
+      </w:r>
+      <w:proofErr w:type="gramEnd"/>
+      <w:r>
+        <w:t xml:space="preserve"> </w:t>
       </w:r>
     </w:p>
     <w:p>
@@ -7848,7 +8761,15 @@
         </w:numPr>
       </w:pPr>
       <w:r>
-        <w:t xml:space="preserve">Detecting abnormal texture of skin and sort tissue a diagnosis can be made an manipulative treatment can be employed to return the </w:t>
+        <w:t xml:space="preserve">Detecting abnormal texture of skin and sort tissue a diagnosis can be made </w:t>
+      </w:r>
+      <w:proofErr w:type="gramStart"/>
+      <w:r>
+        <w:t>an</w:t>
+      </w:r>
+      <w:proofErr w:type="gramEnd"/>
+      <w:r>
+        <w:t xml:space="preserve"> manipulative treatment can be employed to return the </w:t>
       </w:r>
       <w:proofErr w:type="spellStart"/>
       <w:r>
@@ -7953,8 +8874,42 @@
           <w:szCs w:val="20"/>
           <w:shd w:val="clear" w:color="auto" w:fill="FFFFFF"/>
         </w:rPr>
-        <w:t> which is spread over both the macrocosm, the entire Universe, and the microcosm, the human body... The atom is contained in both of these. Prana is life-energy responsible for the phenomena of terrestrial life and for life on other planets in the universe. Prana in its universal aspect is immaterial. But in the human body, Prana creates a fine biochemical substance which works in the whole organism and is the main agent of activity in the nervous system and in the brain. The brain is alive only because of Prana..</w:t>
-      </w:r>
+        <w:t xml:space="preserve"> which is spread over both the macrocosm, the entire Universe, and the microcosm, the human body... The atom is contained in </w:t>
+      </w:r>
+      <w:proofErr w:type="gramStart"/>
+      <w:r>
+        <w:rPr>
+          <w:rFonts w:ascii="Arial" w:hAnsi="Arial" w:cs="Arial"/>
+          <w:color w:val="202122"/>
+          <w:sz w:val="20"/>
+          <w:szCs w:val="20"/>
+          <w:shd w:val="clear" w:color="auto" w:fill="FFFFFF"/>
+        </w:rPr>
+        <w:t>both of these</w:t>
+      </w:r>
+      <w:proofErr w:type="gramEnd"/>
+      <w:r>
+        <w:rPr>
+          <w:rFonts w:ascii="Arial" w:hAnsi="Arial" w:cs="Arial"/>
+          <w:color w:val="202122"/>
+          <w:sz w:val="20"/>
+          <w:szCs w:val="20"/>
+          <w:shd w:val="clear" w:color="auto" w:fill="FFFFFF"/>
+        </w:rPr>
+        <w:t xml:space="preserve">. Prana is life-energy responsible for the phenomena of terrestrial life and for life on other planets in the universe. Prana in its universal aspect is immaterial. But in the human body, Prana creates a fine biochemical substance which works in the whole organism and is the main agent of activity in the nervous system and in the brain. The brain is alive only because of </w:t>
+      </w:r>
+      <w:proofErr w:type="gramStart"/>
+      <w:r>
+        <w:rPr>
+          <w:rFonts w:ascii="Arial" w:hAnsi="Arial" w:cs="Arial"/>
+          <w:color w:val="202122"/>
+          <w:sz w:val="20"/>
+          <w:szCs w:val="20"/>
+          <w:shd w:val="clear" w:color="auto" w:fill="FFFFFF"/>
+        </w:rPr>
+        <w:t>Prana..</w:t>
+      </w:r>
+      <w:proofErr w:type="gramEnd"/>
     </w:p>
     <w:p>
       <w:pPr>
@@ -8235,7 +9190,15 @@
         </w:numPr>
       </w:pPr>
       <w:r>
-        <w:t xml:space="preserve">In: 5 count; out: 5 count </w:t>
+        <w:t xml:space="preserve">In: 5 </w:t>
+      </w:r>
+      <w:proofErr w:type="gramStart"/>
+      <w:r>
+        <w:t>count</w:t>
+      </w:r>
+      <w:proofErr w:type="gramEnd"/>
+      <w:r>
+        <w:t xml:space="preserve">; out: 5 count </w:t>
       </w:r>
     </w:p>
     <w:p>
@@ -8261,7 +9224,15 @@
         </w:numPr>
       </w:pPr>
       <w:r>
-        <w:t xml:space="preserve">Breath in though rolled tongue; out though nose. </w:t>
+        <w:t xml:space="preserve">Breath in though rolled </w:t>
+      </w:r>
+      <w:proofErr w:type="gramStart"/>
+      <w:r>
+        <w:t>tongue;</w:t>
+      </w:r>
+      <w:proofErr w:type="gramEnd"/>
+      <w:r>
+        <w:t xml:space="preserve"> out though nose. </w:t>
       </w:r>
     </w:p>
     <w:p>
@@ -8699,7 +9670,23 @@
     </w:p>
     <w:p>
       <w:r>
-        <w:t>The subtle body.  Yoga helps you access the subtle body and work on the stresses and tensions there in.  Writing helps you access the subtle mind and work out the stresses and tensions there in. Yoga and writing have become symbiotic for me, each other informing the other, each on giving the other form and purpose.</w:t>
+        <w:t xml:space="preserve">The subtle body.  Yoga helps you access the subtle body and work on the stresses and tensions </w:t>
+      </w:r>
+      <w:proofErr w:type="gramStart"/>
+      <w:r>
+        <w:t>there</w:t>
+      </w:r>
+      <w:proofErr w:type="gramEnd"/>
+      <w:r>
+        <w:t xml:space="preserve"> in.  Writing helps you access the subtle mind and work out the stresses and tensions </w:t>
+      </w:r>
+      <w:proofErr w:type="gramStart"/>
+      <w:r>
+        <w:t>there</w:t>
+      </w:r>
+      <w:proofErr w:type="gramEnd"/>
+      <w:r>
+        <w:t xml:space="preserve"> in. Yoga and writing have become symbiotic for me, each other informing the other, each on giving the other form and purpose.</w:t>
       </w:r>
     </w:p>
     <w:bookmarkEnd w:id="11"/>
@@ -8957,10 +9944,12 @@
         <w:t xml:space="preserve">Arms out straight, twisting, engaging Costochondritis.  (05/12/2020- Costochondritis has been resolved for months now, but </w:t>
       </w:r>
       <w:proofErr w:type="spellStart"/>
+      <w:proofErr w:type="gramStart"/>
       <w:r>
         <w:t>lets</w:t>
       </w:r>
       <w:proofErr w:type="spellEnd"/>
+      <w:proofErr w:type="gramEnd"/>
       <w:r>
         <w:t xml:space="preserve"> not forget what a big fucking, uncomfortable deal that was!!! So uncomfortable, a very concrete expression of your anxiety and dragged with weight.  </w:t>
       </w:r>
@@ -9025,7 +10014,15 @@
       </w:pPr>
       <w:r>
         <w:tab/>
-        <w:t>Ideas of spiritualism(1867)</w:t>
+        <w:t xml:space="preserve">Ideas of </w:t>
+      </w:r>
+      <w:proofErr w:type="gramStart"/>
+      <w:r>
+        <w:t>spiritualism(</w:t>
+      </w:r>
+      <w:proofErr w:type="gramEnd"/>
+      <w:r>
+        <w:t>1867)</w:t>
       </w:r>
     </w:p>
     <w:p>
@@ -9122,7 +10119,15 @@
         </w:numPr>
       </w:pPr>
       <w:r>
-        <w:t xml:space="preserve">After civil war, wife and 3 children and an a adopted child died of spinal </w:t>
+        <w:t xml:space="preserve">After civil war, wife and 3 children and </w:t>
+      </w:r>
+      <w:proofErr w:type="gramStart"/>
+      <w:r>
+        <w:t>an a</w:t>
+      </w:r>
+      <w:proofErr w:type="gramEnd"/>
+      <w:r>
+        <w:t xml:space="preserve"> adopted child died of spinal </w:t>
       </w:r>
       <w:proofErr w:type="spellStart"/>
       <w:r>
@@ -9146,7 +10151,14 @@
       </w:r>
       <w:r>
         <w:tab/>
-        <w:t>i.e. arsenic, castor oil, whisky, opium.</w:t>
+      </w:r>
+      <w:proofErr w:type="gramStart"/>
+      <w:r>
+        <w:t>i.e.</w:t>
+      </w:r>
+      <w:proofErr w:type="gramEnd"/>
+      <w:r>
+        <w:t xml:space="preserve"> arsenic, castor oil, whisky, opium.</w:t>
       </w:r>
     </w:p>
     <w:p>
@@ -9218,7 +10230,15 @@
         </w:numPr>
       </w:pPr>
       <w:r>
-        <w:t>4) Rational treatment is built upon body unit, self-regulation and structure/function relationship.</w:t>
+        <w:t>4) Rational treatment is built upon body unit, self-</w:t>
+      </w:r>
+      <w:proofErr w:type="gramStart"/>
+      <w:r>
+        <w:t>regulation</w:t>
+      </w:r>
+      <w:proofErr w:type="gramEnd"/>
+      <w:r>
+        <w:t xml:space="preserve"> and structure/function relationship.</w:t>
       </w:r>
     </w:p>
     <w:p>
@@ -9351,7 +10371,15 @@
         </w:numPr>
       </w:pPr>
       <w:r>
-        <w:t>Body can recover from displacements, disorganizations, derangements and the consequent diseases.</w:t>
+        <w:t xml:space="preserve">Body can recover from displacements, disorganizations, </w:t>
+      </w:r>
+      <w:proofErr w:type="gramStart"/>
+      <w:r>
+        <w:t>derangements</w:t>
+      </w:r>
+      <w:proofErr w:type="gramEnd"/>
+      <w:r>
+        <w:t xml:space="preserve"> and the consequent diseases.</w:t>
       </w:r>
     </w:p>
     <w:p>
@@ -9387,7 +10415,15 @@
         </w:numPr>
       </w:pPr>
       <w:r>
-        <w:t>Ideas of spiritualism(1867)</w:t>
+        <w:t xml:space="preserve">Ideas of </w:t>
+      </w:r>
+      <w:proofErr w:type="gramStart"/>
+      <w:r>
+        <w:t>spiritualism(</w:t>
+      </w:r>
+      <w:proofErr w:type="gramEnd"/>
+      <w:r>
+        <w:t>1867)</w:t>
       </w:r>
     </w:p>
     <w:p>
@@ -9527,7 +10563,15 @@
         </w:numPr>
       </w:pPr>
       <w:r>
-        <w:t xml:space="preserve">“Central Tendon”: A Fascial String that runs through the body from the base of the skull to the pelvic floor, but is located anterior to the spinal column in the superficial and deeper-lying fascial layers of the body and does not include the dura mater.  </w:t>
+        <w:t xml:space="preserve">“Central Tendon”: A Fascial String that runs through the body from the base of the skull to the pelvic </w:t>
+      </w:r>
+      <w:proofErr w:type="gramStart"/>
+      <w:r>
+        <w:t>floor, but</w:t>
+      </w:r>
+      <w:proofErr w:type="gramEnd"/>
+      <w:r>
+        <w:t xml:space="preserve"> is located anterior to the spinal column in the superficial and deeper-lying fascial layers of the body and does not include the dura mater.  </w:t>
       </w:r>
     </w:p>
     <w:p>
@@ -9806,10 +10850,12 @@
               <w:pStyle w:val="ListParagraph"/>
               <w:ind w:left="0"/>
             </w:pPr>
+            <w:proofErr w:type="gramStart"/>
             <w:r>
               <w:t>Sacral(</w:t>
             </w:r>
             <w:proofErr w:type="spellStart"/>
+            <w:proofErr w:type="gramEnd"/>
             <w:r>
               <w:rPr>
                 <w:b/>
@@ -10028,10 +11074,12 @@
               <w:pStyle w:val="ListParagraph"/>
               <w:ind w:left="0"/>
             </w:pPr>
+            <w:proofErr w:type="gramStart"/>
             <w:r>
               <w:t>Throat(</w:t>
             </w:r>
             <w:proofErr w:type="spellStart"/>
+            <w:proofErr w:type="gramEnd"/>
             <w:r>
               <w:rPr>
                 <w:b/>
@@ -10092,10 +11140,12 @@
               <w:pStyle w:val="ListParagraph"/>
               <w:ind w:left="0"/>
             </w:pPr>
+            <w:proofErr w:type="gramStart"/>
             <w:r>
               <w:t>Brow(</w:t>
             </w:r>
             <w:proofErr w:type="spellStart"/>
+            <w:proofErr w:type="gramEnd"/>
             <w:r>
               <w:rPr>
                 <w:b/>
@@ -10168,10 +11218,12 @@
                 <w:bCs/>
               </w:rPr>
             </w:pPr>
+            <w:proofErr w:type="gramStart"/>
             <w:r>
               <w:t>Crown(</w:t>
             </w:r>
             <w:proofErr w:type="spellStart"/>
+            <w:proofErr w:type="gramEnd"/>
             <w:r>
               <w:rPr>
                 <w:b/>
@@ -10254,7 +11306,15 @@
     <w:p/>
     <w:p>
       <w:r>
-        <w:t xml:space="preserve">Waking up feeling good. Still have tightness in mid-back up into shoulders.  Realized yesterday that I haven’t had the old “have to get out for a run” feeling lately.  My yoga seems to be burning through my pent up energy.  </w:t>
+        <w:t xml:space="preserve">Waking up feeling good. Still have tightness in mid-back up into shoulders.  Realized yesterday that I haven’t had the old “have to get out for a run” feeling lately.  My yoga seems to be burning through my </w:t>
+      </w:r>
+      <w:proofErr w:type="gramStart"/>
+      <w:r>
+        <w:t>pent up</w:t>
+      </w:r>
+      <w:proofErr w:type="gramEnd"/>
+      <w:r>
+        <w:t xml:space="preserve"> energy.  </w:t>
       </w:r>
       <w:r>
         <w:rPr>
@@ -10268,8 +11328,21 @@
       </w:r>
       <w:r>
         <w:lastRenderedPageBreak/>
-        <w:t>body?  Belly to chest breathing and single nostril breathing have both been really good!  What are these body shimmers of energy.</w:t>
-      </w:r>
+        <w:t xml:space="preserve">body?  Belly to chest breathing and single nostril breathing have both been </w:t>
+      </w:r>
+      <w:proofErr w:type="gramStart"/>
+      <w:r>
+        <w:t>really good</w:t>
+      </w:r>
+      <w:proofErr w:type="gramEnd"/>
+      <w:r>
+        <w:t xml:space="preserve">!  What are these body shimmers of </w:t>
+      </w:r>
+      <w:proofErr w:type="gramStart"/>
+      <w:r>
+        <w:t>energy.</w:t>
+      </w:r>
+      <w:proofErr w:type="gramEnd"/>
     </w:p>
     <w:p/>
     <w:p>
@@ -10287,7 +11360,15 @@
     <w:p/>
     <w:p>
       <w:r>
-        <w:t xml:space="preserve">Chakra:  if we block our feelings or do not speak our truth we may be unconsciously impeding our healthy energy flow.  </w:t>
+        <w:t xml:space="preserve">Chakra:  if we block our feelings or do not speak our </w:t>
+      </w:r>
+      <w:proofErr w:type="gramStart"/>
+      <w:r>
+        <w:t>truth</w:t>
+      </w:r>
+      <w:proofErr w:type="gramEnd"/>
+      <w:r>
+        <w:t xml:space="preserve"> we may be unconsciously impeding our healthy energy flow.  </w:t>
       </w:r>
     </w:p>
     <w:p/>
@@ -10318,6 +11399,7 @@
       </w:r>
     </w:p>
     <w:p>
+      <w:proofErr w:type="gramStart"/>
       <w:r>
         <w:t>Lam</w:t>
       </w:r>
@@ -10331,6 +11413,7 @@
         </w:rPr>
         <w:t>|</w:t>
       </w:r>
+      <w:proofErr w:type="gramEnd"/>
       <w:r>
         <w:t xml:space="preserve">  </w:t>
       </w:r>
@@ -10418,6 +11501,7 @@
     </w:p>
     <w:p>
       <w:proofErr w:type="spellStart"/>
+      <w:proofErr w:type="gramStart"/>
       <w:r>
         <w:t>Vam</w:t>
       </w:r>
@@ -10432,6 +11516,7 @@
         </w:rPr>
         <w:t>|</w:t>
       </w:r>
+      <w:proofErr w:type="gramEnd"/>
       <w:r>
         <w:rPr>
           <w:sz w:val="28"/>
@@ -10531,6 +11616,7 @@
       </w:r>
     </w:p>
     <w:p>
+      <w:proofErr w:type="gramStart"/>
       <w:r>
         <w:t xml:space="preserve">Ram  </w:t>
       </w:r>
@@ -10541,6 +11627,7 @@
         </w:rPr>
         <w:t>|</w:t>
       </w:r>
+      <w:proofErr w:type="gramEnd"/>
       <w:r>
         <w:rPr>
           <w:sz w:val="28"/>
@@ -10632,7 +11719,15 @@
         <w:ind w:left="720"/>
       </w:pPr>
       <w:r>
-        <w:t>I trust my intuition and guidance, and follow it wherever is leads me without question or hesitation. Wisdom</w:t>
+        <w:t xml:space="preserve">I trust my intuition and </w:t>
+      </w:r>
+      <w:proofErr w:type="gramStart"/>
+      <w:r>
+        <w:t>guidance, and</w:t>
+      </w:r>
+      <w:proofErr w:type="gramEnd"/>
+      <w:r>
+        <w:t xml:space="preserve"> follow it wherever is leads me without question or hesitation. Wisdom</w:t>
       </w:r>
     </w:p>
     <w:p>
@@ -10641,6 +11736,7 @@
       </w:r>
     </w:p>
     <w:p>
+      <w:proofErr w:type="gramStart"/>
       <w:r>
         <w:lastRenderedPageBreak/>
         <w:t xml:space="preserve">Yam  </w:t>
@@ -10652,6 +11748,7 @@
         </w:rPr>
         <w:t>|</w:t>
       </w:r>
+      <w:proofErr w:type="gramEnd"/>
       <w:r>
         <w:rPr>
           <w:sz w:val="28"/>
@@ -10763,6 +11860,7 @@
         </w:rPr>
         <w:t xml:space="preserve"> </w:t>
       </w:r>
+      <w:proofErr w:type="gramStart"/>
       <w:r>
         <w:t xml:space="preserve">Throat  </w:t>
       </w:r>
@@ -10773,6 +11871,7 @@
         </w:rPr>
         <w:t>|</w:t>
       </w:r>
+      <w:proofErr w:type="gramEnd"/>
       <w:r>
         <w:rPr>
           <w:sz w:val="28"/>
@@ -10853,6 +11952,7 @@
       <w:pPr>
         <w:contextualSpacing/>
       </w:pPr>
+      <w:proofErr w:type="gramStart"/>
       <w:r>
         <w:t xml:space="preserve">Sham  </w:t>
       </w:r>
@@ -10863,6 +11963,7 @@
         </w:rPr>
         <w:t>|</w:t>
       </w:r>
+      <w:proofErr w:type="gramEnd"/>
       <w:r>
         <w:rPr>
           <w:sz w:val="28"/>
@@ -10966,7 +12067,15 @@
         <w:contextualSpacing/>
       </w:pPr>
       <w:r>
-        <w:t>I am connected with celestial love that runs through my vessel and life.  I trust my inner wisdom and have total clarity on my path.</w:t>
+        <w:t xml:space="preserve">I </w:t>
+      </w:r>
+      <w:proofErr w:type="gramStart"/>
+      <w:r>
+        <w:t>am connected with</w:t>
+      </w:r>
+      <w:proofErr w:type="gramEnd"/>
+      <w:r>
+        <w:t xml:space="preserve"> celestial love that runs through my vessel and life.  I trust my inner wisdom and have total clarity on my path.</w:t>
       </w:r>
     </w:p>
     <w:p>
@@ -10986,6 +12095,7 @@
       <w:pPr>
         <w:contextualSpacing/>
       </w:pPr>
+      <w:proofErr w:type="gramStart"/>
       <w:r>
         <w:t xml:space="preserve">Om  </w:t>
       </w:r>
@@ -10996,6 +12106,7 @@
         </w:rPr>
         <w:t>|</w:t>
       </w:r>
+      <w:proofErr w:type="gramEnd"/>
       <w:r>
         <w:rPr>
           <w:sz w:val="28"/>
@@ -11144,7 +12255,15 @@
       </w:r>
       <w:r>
         <w:tab/>
-        <w:t xml:space="preserve">    GYAN MUDRA =&gt;  root chakra, “seal of knowledge”</w:t>
+        <w:t xml:space="preserve">    GYAN MUDRA =</w:t>
+      </w:r>
+      <w:proofErr w:type="gramStart"/>
+      <w:r>
+        <w:t>&gt;  root</w:t>
+      </w:r>
+      <w:proofErr w:type="gramEnd"/>
+      <w:r>
+        <w:t xml:space="preserve"> chakra, “seal of knowledge”</w:t>
       </w:r>
     </w:p>
     <w:p>
@@ -11160,7 +12279,15 @@
       </w:r>
       <w:r>
         <w:tab/>
-        <w:t xml:space="preserve">    SHUNI MUDRA =&gt;  “seal of patience”</w:t>
+        <w:t xml:space="preserve">    SHUNI MUDRA =</w:t>
+      </w:r>
+      <w:proofErr w:type="gramStart"/>
+      <w:r>
+        <w:t>&gt;  “</w:t>
+      </w:r>
+      <w:proofErr w:type="gramEnd"/>
+      <w:r>
+        <w:t>seal of patience”</w:t>
       </w:r>
     </w:p>
     <w:p>
@@ -11422,7 +12549,15 @@
         <w:contextualSpacing/>
       </w:pPr>
       <w:r>
-        <w:t xml:space="preserve">When it is hard I will do something indulgent like watch a Chinese drama in the middle of the day of\r something or just read Hemingway or write poetry.  </w:t>
+        <w:t xml:space="preserve">When it is </w:t>
+      </w:r>
+      <w:proofErr w:type="gramStart"/>
+      <w:r>
+        <w:t>hard</w:t>
+      </w:r>
+      <w:proofErr w:type="gramEnd"/>
+      <w:r>
+        <w:t xml:space="preserve"> I will do something indulgent like watch a Chinese drama in the middle of the day of\r something or just read Hemingway or write poetry.  </w:t>
       </w:r>
     </w:p>
     <w:p>
@@ -11448,7 +12583,31 @@
         <w:contextualSpacing/>
       </w:pPr>
       <w:r>
-        <w:t xml:space="preserve">Yes, sure, get cardio, but get your body stretching. Release the tension and strain.  What are you releasing here.  Why does stretching feel so good. Why does Massage and being touched feel so good. How do we keep these sensors open and receptive and lively and life embracing? How do we maintain a sustained sense of well-being and mental-emotional balance.  </w:t>
+        <w:t xml:space="preserve">Yes, sure, get cardio, but get your body stretching. Release the tension and strain.  What are you releasing </w:t>
+      </w:r>
+      <w:proofErr w:type="gramStart"/>
+      <w:r>
+        <w:t>here.</w:t>
+      </w:r>
+      <w:proofErr w:type="gramEnd"/>
+      <w:r>
+        <w:t xml:space="preserve">  Why does stretching feel so </w:t>
+      </w:r>
+      <w:proofErr w:type="gramStart"/>
+      <w:r>
+        <w:t>good.</w:t>
+      </w:r>
+      <w:proofErr w:type="gramEnd"/>
+      <w:r>
+        <w:t xml:space="preserve"> Why does Massage and being touched feel so good. How do we keep these sensors open and receptive and lively and life embracing? How do we maintain a sustained sense of well-being and mental-emotional </w:t>
+      </w:r>
+      <w:proofErr w:type="gramStart"/>
+      <w:r>
+        <w:t>balance.</w:t>
+      </w:r>
+      <w:proofErr w:type="gramEnd"/>
+      <w:r>
+        <w:t xml:space="preserve">  </w:t>
       </w:r>
     </w:p>
     <w:p/>
@@ -11500,7 +12659,15 @@
     </w:p>
     <w:p>
       <w:r>
-        <w:t>ROOT – sex, grounding:  “I am”</w:t>
+        <w:t>ROOT – sex, grounding</w:t>
+      </w:r>
+      <w:proofErr w:type="gramStart"/>
+      <w:r>
+        <w:t>:  “</w:t>
+      </w:r>
+      <w:proofErr w:type="gramEnd"/>
+      <w:r>
+        <w:t>I am”</w:t>
       </w:r>
     </w:p>
     <w:p/>
@@ -11553,7 +12720,35 @@
         <w:rPr>
           <w:rFonts w:ascii="Times New Roman" w:hAnsi="Times New Roman" w:cs="Times New Roman"/>
         </w:rPr>
-        <w:t xml:space="preserve"> I can pack on the pounds pretty quickly, but if I go easy on the liquid calories-- alcohol, sugary drinks and chose to eat lots of greens, my weight drops like a stone.  Why do we eat-- I have been feeling pretty ambivalent about food lately. </w:t>
+        <w:t xml:space="preserve"> I can pack on the pounds </w:t>
+      </w:r>
+      <w:proofErr w:type="gramStart"/>
+      <w:r>
+        <w:rPr>
+          <w:rFonts w:ascii="Times New Roman" w:hAnsi="Times New Roman" w:cs="Times New Roman"/>
+        </w:rPr>
+        <w:t>pretty quickly</w:t>
+      </w:r>
+      <w:proofErr w:type="gramEnd"/>
+      <w:r>
+        <w:rPr>
+          <w:rFonts w:ascii="Times New Roman" w:hAnsi="Times New Roman" w:cs="Times New Roman"/>
+        </w:rPr>
+        <w:t xml:space="preserve">, but if I go easy on the liquid calories-- alcohol, sugary drinks and chose to eat lots of greens, my weight drops like a stone.  Why do we eat-- I have been feeling pretty ambivalent about food </w:t>
+      </w:r>
+      <w:proofErr w:type="gramStart"/>
+      <w:r>
+        <w:rPr>
+          <w:rFonts w:ascii="Times New Roman" w:hAnsi="Times New Roman" w:cs="Times New Roman"/>
+        </w:rPr>
+        <w:t>lately.</w:t>
+      </w:r>
+      <w:proofErr w:type="gramEnd"/>
+      <w:r>
+        <w:rPr>
+          <w:rFonts w:ascii="Times New Roman" w:hAnsi="Times New Roman" w:cs="Times New Roman"/>
+        </w:rPr>
+        <w:t xml:space="preserve"> </w:t>
       </w:r>
     </w:p>
     <w:p>
@@ -12714,12 +13909,10 @@
           <w:szCs w:val="21"/>
           <w:shd w:val="clear" w:color="auto" w:fill="FFFFFF"/>
         </w:rPr>
-        <w:t xml:space="preserve">Move more consciously and more kindly (to your body and others). </w:t>
-      </w:r>
-    </w:p>
-    <w:p>
-      <w:pPr>
-        <w:ind w:left="720"/>
+        <w:t xml:space="preserve">Move more consciously and </w:t>
+      </w:r>
+      <w:proofErr w:type="gramStart"/>
+      <w:r>
         <w:rPr>
           <w:rFonts w:ascii="Arial" w:hAnsi="Arial" w:cs="Arial"/>
           <w:color w:val="202122"/>
@@ -12727,7 +13920,9 @@
           <w:szCs w:val="21"/>
           <w:shd w:val="clear" w:color="auto" w:fill="FFFFFF"/>
         </w:rPr>
-      </w:pPr>
+        <w:t>more kindly</w:t>
+      </w:r>
+      <w:proofErr w:type="gramEnd"/>
       <w:r>
         <w:rPr>
           <w:rFonts w:ascii="Arial" w:hAnsi="Arial" w:cs="Arial"/>
@@ -12736,16 +13931,12 @@
           <w:szCs w:val="21"/>
           <w:shd w:val="clear" w:color="auto" w:fill="FFFFFF"/>
         </w:rPr>
-        <w:t>Encouraging the Mind -- body connection</w:t>
-      </w:r>
-    </w:p>
-    <w:p>
-      <w:pPr>
-        <w:pStyle w:val="ListParagraph"/>
-        <w:numPr>
-          <w:ilvl w:val="0"/>
-          <w:numId w:val="21"/>
-        </w:numPr>
+        <w:t xml:space="preserve"> (to your body and others). </w:t>
+      </w:r>
+    </w:p>
+    <w:p>
+      <w:pPr>
+        <w:ind w:left="720"/>
         <w:rPr>
           <w:rFonts w:ascii="Arial" w:hAnsi="Arial" w:cs="Arial"/>
           <w:color w:val="202122"/>
@@ -12762,12 +13953,16 @@
           <w:szCs w:val="21"/>
           <w:shd w:val="clear" w:color="auto" w:fill="FFFFFF"/>
         </w:rPr>
-        <w:t xml:space="preserve">Fingers make contact with the instrument, but the whole body is making the music. </w:t>
-      </w:r>
-    </w:p>
-    <w:p>
-      <w:pPr>
-        <w:ind w:left="720"/>
+        <w:t>Encouraging the Mind -- body connection</w:t>
+      </w:r>
+    </w:p>
+    <w:p>
+      <w:pPr>
+        <w:pStyle w:val="ListParagraph"/>
+        <w:numPr>
+          <w:ilvl w:val="0"/>
+          <w:numId w:val="21"/>
+        </w:numPr>
         <w:rPr>
           <w:rFonts w:ascii="Arial" w:hAnsi="Arial" w:cs="Arial"/>
           <w:color w:val="202122"/>
@@ -12784,7 +13979,73 @@
           <w:szCs w:val="21"/>
           <w:shd w:val="clear" w:color="auto" w:fill="FFFFFF"/>
         </w:rPr>
-        <w:t>Legs balanced on feet, torso balanced on and in pelvis, head hanging in air, lengthening and widening spine and back.</w:t>
+        <w:t xml:space="preserve">Fingers </w:t>
+      </w:r>
+      <w:proofErr w:type="gramStart"/>
+      <w:r>
+        <w:rPr>
+          <w:rFonts w:ascii="Arial" w:hAnsi="Arial" w:cs="Arial"/>
+          <w:color w:val="202122"/>
+          <w:sz w:val="21"/>
+          <w:szCs w:val="21"/>
+          <w:shd w:val="clear" w:color="auto" w:fill="FFFFFF"/>
+        </w:rPr>
+        <w:t>make contact with</w:t>
+      </w:r>
+      <w:proofErr w:type="gramEnd"/>
+      <w:r>
+        <w:rPr>
+          <w:rFonts w:ascii="Arial" w:hAnsi="Arial" w:cs="Arial"/>
+          <w:color w:val="202122"/>
+          <w:sz w:val="21"/>
+          <w:szCs w:val="21"/>
+          <w:shd w:val="clear" w:color="auto" w:fill="FFFFFF"/>
+        </w:rPr>
+        <w:t xml:space="preserve"> the instrument, but the whole body is making the music. </w:t>
+      </w:r>
+    </w:p>
+    <w:p>
+      <w:pPr>
+        <w:ind w:left="720"/>
+        <w:rPr>
+          <w:rFonts w:ascii="Arial" w:hAnsi="Arial" w:cs="Arial"/>
+          <w:color w:val="202122"/>
+          <w:sz w:val="21"/>
+          <w:szCs w:val="21"/>
+          <w:shd w:val="clear" w:color="auto" w:fill="FFFFFF"/>
+        </w:rPr>
+      </w:pPr>
+      <w:r>
+        <w:rPr>
+          <w:rFonts w:ascii="Arial" w:hAnsi="Arial" w:cs="Arial"/>
+          <w:color w:val="202122"/>
+          <w:sz w:val="21"/>
+          <w:szCs w:val="21"/>
+          <w:shd w:val="clear" w:color="auto" w:fill="FFFFFF"/>
+        </w:rPr>
+        <w:t xml:space="preserve">Legs balanced on feet, torso balanced on and in pelvis, head hanging in air, </w:t>
+      </w:r>
+      <w:proofErr w:type="gramStart"/>
+      <w:r>
+        <w:rPr>
+          <w:rFonts w:ascii="Arial" w:hAnsi="Arial" w:cs="Arial"/>
+          <w:color w:val="202122"/>
+          <w:sz w:val="21"/>
+          <w:szCs w:val="21"/>
+          <w:shd w:val="clear" w:color="auto" w:fill="FFFFFF"/>
+        </w:rPr>
+        <w:t>lengthening</w:t>
+      </w:r>
+      <w:proofErr w:type="gramEnd"/>
+      <w:r>
+        <w:rPr>
+          <w:rFonts w:ascii="Arial" w:hAnsi="Arial" w:cs="Arial"/>
+          <w:color w:val="202122"/>
+          <w:sz w:val="21"/>
+          <w:szCs w:val="21"/>
+          <w:shd w:val="clear" w:color="auto" w:fill="FFFFFF"/>
+        </w:rPr>
+        <w:t xml:space="preserve"> and widening spine and back.</w:t>
       </w:r>
     </w:p>
     <w:p>
@@ -13112,7 +14373,29 @@
           <w:szCs w:val="21"/>
           <w:shd w:val="clear" w:color="auto" w:fill="FFFFFF"/>
         </w:rPr>
-        <w:t>Freedom, efficiency and patience are the prescribed values.</w:t>
+        <w:t xml:space="preserve">Freedom, </w:t>
+      </w:r>
+      <w:proofErr w:type="gramStart"/>
+      <w:r>
+        <w:rPr>
+          <w:rFonts w:ascii="Arial" w:hAnsi="Arial" w:cs="Arial"/>
+          <w:color w:val="202122"/>
+          <w:sz w:val="21"/>
+          <w:szCs w:val="21"/>
+          <w:shd w:val="clear" w:color="auto" w:fill="FFFFFF"/>
+        </w:rPr>
+        <w:t>efficiency</w:t>
+      </w:r>
+      <w:proofErr w:type="gramEnd"/>
+      <w:r>
+        <w:rPr>
+          <w:rFonts w:ascii="Arial" w:hAnsi="Arial" w:cs="Arial"/>
+          <w:color w:val="202122"/>
+          <w:sz w:val="21"/>
+          <w:szCs w:val="21"/>
+          <w:shd w:val="clear" w:color="auto" w:fill="FFFFFF"/>
+        </w:rPr>
+        <w:t xml:space="preserve"> and patience are the prescribed values.</w:t>
       </w:r>
     </w:p>
     <w:p>
@@ -13241,7 +14524,25 @@
           <w:color w:val="000000"/>
           <w:shd w:val="clear" w:color="auto" w:fill="FFFFFF"/>
         </w:rPr>
-        <w:t xml:space="preserve">Renowned performers who have studied the Alexander Technique include: Dame Judi Dench, Sir Ben Kingsley, Julie Andrews, William Hurt, Jeremy Irons, James Earl Jones, Paul McCartney, Kelly McGillis, Lupita Nyong’o, Benedict Cumberbatch, Hilary Swank, Annette </w:t>
+        <w:t xml:space="preserve">Renowned performers who have studied the Alexander Technique </w:t>
+      </w:r>
+      <w:proofErr w:type="gramStart"/>
+      <w:r>
+        <w:rPr>
+          <w:rFonts w:ascii="Roboto" w:hAnsi="Roboto"/>
+          <w:color w:val="000000"/>
+          <w:shd w:val="clear" w:color="auto" w:fill="FFFFFF"/>
+        </w:rPr>
+        <w:t>include:</w:t>
+      </w:r>
+      <w:proofErr w:type="gramEnd"/>
+      <w:r>
+        <w:rPr>
+          <w:rFonts w:ascii="Roboto" w:hAnsi="Roboto"/>
+          <w:color w:val="000000"/>
+          <w:shd w:val="clear" w:color="auto" w:fill="FFFFFF"/>
+        </w:rPr>
+        <w:t xml:space="preserve"> Dame Judi Dench, Sir Ben Kingsley, Julie Andrews, William Hurt, Jeremy Irons, James Earl Jones, Paul McCartney, Kelly McGillis, Lupita Nyong’o, Benedict Cumberbatch, Hilary Swank, Annette </w:t>
       </w:r>
       <w:proofErr w:type="spellStart"/>
       <w:r>
@@ -13356,24 +14657,25 @@
           <w:color w:val="000000"/>
           <w:shd w:val="clear" w:color="auto" w:fill="FFFFFF"/>
         </w:rPr>
-        <w:t xml:space="preserve">One challenge with Alexander can be that once released people can feel very unstable without a developed support structure. Their dysfunctional, unaligned tension was the only thing that was holding them together. Makes me think of my caffeine, alcohol and THC ritual as I hustled my way through my sales career. </w:t>
-      </w:r>
-    </w:p>
-    <w:p>
-      <w:pPr>
+        <w:t xml:space="preserve">One challenge with Alexander can be that once released people can feel very unstable without a developed support structure. Their dysfunctional, unaligned tension was the only thing that was holding them together. Makes me think of my caffeine, </w:t>
+      </w:r>
+      <w:proofErr w:type="gramStart"/>
+      <w:r>
         <w:rPr>
           <w:rFonts w:ascii="Roboto" w:hAnsi="Roboto"/>
           <w:color w:val="000000"/>
           <w:shd w:val="clear" w:color="auto" w:fill="FFFFFF"/>
         </w:rPr>
-      </w:pPr>
+        <w:t>alcohol</w:t>
+      </w:r>
+      <w:proofErr w:type="gramEnd"/>
       <w:r>
         <w:rPr>
           <w:rFonts w:ascii="Roboto" w:hAnsi="Roboto"/>
           <w:color w:val="000000"/>
           <w:shd w:val="clear" w:color="auto" w:fill="FFFFFF"/>
         </w:rPr>
-        <w:t xml:space="preserve">My answer to this is my barefoot running, yoga and qigong practices. This is my path to releasing my old self, body, being and simple settling into the present, accepting the forces that be, exciting the apocalyptic narrative, embracing the cycles, the seasons, the reel. </w:t>
+        <w:t xml:space="preserve"> and THC ritual as I hustled my way through my sales career. </w:t>
       </w:r>
     </w:p>
     <w:p>
@@ -13384,21 +14686,56 @@
           <w:shd w:val="clear" w:color="auto" w:fill="FFFFFF"/>
         </w:rPr>
       </w:pPr>
-    </w:p>
-    <w:p>
-      <w:pPr>
+      <w:r>
         <w:rPr>
           <w:rFonts w:ascii="Roboto" w:hAnsi="Roboto"/>
           <w:color w:val="000000"/>
           <w:shd w:val="clear" w:color="auto" w:fill="FFFFFF"/>
         </w:rPr>
-      </w:pPr>
+        <w:t xml:space="preserve">My answer to this is my barefoot running, </w:t>
+      </w:r>
+      <w:proofErr w:type="gramStart"/>
       <w:r>
         <w:rPr>
           <w:rFonts w:ascii="Roboto" w:hAnsi="Roboto"/>
           <w:color w:val="000000"/>
           <w:shd w:val="clear" w:color="auto" w:fill="FFFFFF"/>
         </w:rPr>
+        <w:t>yoga</w:t>
+      </w:r>
+      <w:proofErr w:type="gramEnd"/>
+      <w:r>
+        <w:rPr>
+          <w:rFonts w:ascii="Roboto" w:hAnsi="Roboto"/>
+          <w:color w:val="000000"/>
+          <w:shd w:val="clear" w:color="auto" w:fill="FFFFFF"/>
+        </w:rPr>
+        <w:t xml:space="preserve"> and qigong practices. This is my path to releasing my old self, body, being and simple settling into the present, accepting the forces that be, exciting the apocalyptic narrative, embracing the cycles, the seasons, the reel. </w:t>
+      </w:r>
+    </w:p>
+    <w:p>
+      <w:pPr>
+        <w:rPr>
+          <w:rFonts w:ascii="Roboto" w:hAnsi="Roboto"/>
+          <w:color w:val="000000"/>
+          <w:shd w:val="clear" w:color="auto" w:fill="FFFFFF"/>
+        </w:rPr>
+      </w:pPr>
+    </w:p>
+    <w:p>
+      <w:pPr>
+        <w:rPr>
+          <w:rFonts w:ascii="Roboto" w:hAnsi="Roboto"/>
+          <w:color w:val="000000"/>
+          <w:shd w:val="clear" w:color="auto" w:fill="FFFFFF"/>
+        </w:rPr>
+      </w:pPr>
+      <w:r>
+        <w:rPr>
+          <w:rFonts w:ascii="Roboto" w:hAnsi="Roboto"/>
+          <w:color w:val="000000"/>
+          <w:shd w:val="clear" w:color="auto" w:fill="FFFFFF"/>
+        </w:rPr>
         <w:t xml:space="preserve">Head forward -- body gliding after it with balance. </w:t>
       </w:r>
     </w:p>
@@ -13442,24 +14779,96 @@
           <w:color w:val="000000"/>
           <w:shd w:val="clear" w:color="auto" w:fill="FFFFFF"/>
         </w:rPr>
-        <w:t xml:space="preserve">Acknowledging that a big issue with my unsatisfactory conversation with my parents (caffeinated, cruising down the highway) was the fact that I had been lazily day drinking beer, feeling unexercised and beer blurry in algorithm land, pitying myself for being the exiled son whose well set up parents won’t fund his self-discovery. Even though I can’t get myself to ask. I want them to offer. I want to them to want to help me any way they can. But they are controlling with how they help. They are the carrot and the stick. They disapprove of my life and refuse, implicitly and explicitly not to fund it. The next morning I nearly call them to level with them how alienated I feel from them because their offer to loan me money is not forth coming and yes I am feeling lazy and entitled and abandoned. I think through my options and then empty out my 401k despite the potential 10% tax hit. Betsy is supportive of this when I tell her and suddenly our financial situation is much rosier and I am feeling more confident about my time line for getting my code on line and shaping my resume and portfolio and connect with my tech contacts. I am sober and settled and feel like some corner has been turned. </w:t>
-      </w:r>
-    </w:p>
-    <w:p>
-      <w:pPr>
+        <w:t xml:space="preserve">Acknowledging that a big issue with my unsatisfactory conversation with my parents (caffeinated, cruising down the highway) was the fact that I had been lazily day drinking beer, feeling unexercised and beer blurry in algorithm land, pitying myself for being the exiled son </w:t>
+      </w:r>
+      <w:proofErr w:type="gramStart"/>
+      <w:r>
         <w:rPr>
           <w:rFonts w:ascii="Roboto" w:hAnsi="Roboto"/>
           <w:color w:val="000000"/>
           <w:shd w:val="clear" w:color="auto" w:fill="FFFFFF"/>
         </w:rPr>
-      </w:pPr>
+        <w:t>whose</w:t>
+      </w:r>
+      <w:proofErr w:type="gramEnd"/>
       <w:r>
         <w:rPr>
           <w:rFonts w:ascii="Roboto" w:hAnsi="Roboto"/>
           <w:color w:val="000000"/>
           <w:shd w:val="clear" w:color="auto" w:fill="FFFFFF"/>
         </w:rPr>
-        <w:t xml:space="preserve">Anti-Alexander -- Too much beer recently. Saturday drinking with Dan. Sunday day drinking while I code and getting in a shitty mood when my mom and dad called me from the road -- unloading about the family reunion, the tornado in Gaylord. What climate change? </w:t>
+        <w:t xml:space="preserve"> well set up parents won’t fund his self-discovery. Even though I can’t get myself to ask. I want them to offer. I want to them to want to help me any way they can. But they are controlling with how they help. They are the carrot and the stick. They disapprove of my life and refuse, implicitly and explicitly not to fund it. The next </w:t>
+      </w:r>
+      <w:proofErr w:type="gramStart"/>
+      <w:r>
+        <w:rPr>
+          <w:rFonts w:ascii="Roboto" w:hAnsi="Roboto"/>
+          <w:color w:val="000000"/>
+          <w:shd w:val="clear" w:color="auto" w:fill="FFFFFF"/>
+        </w:rPr>
+        <w:t>morning</w:t>
+      </w:r>
+      <w:proofErr w:type="gramEnd"/>
+      <w:r>
+        <w:rPr>
+          <w:rFonts w:ascii="Roboto" w:hAnsi="Roboto"/>
+          <w:color w:val="000000"/>
+          <w:shd w:val="clear" w:color="auto" w:fill="FFFFFF"/>
+        </w:rPr>
+        <w:t xml:space="preserve"> I nearly call them to level with them how alienated I feel from them because their offer to loan me money is not forth coming and yes I am feeling lazy and entitled and abandoned. I think through my options and then empty out my 401k despite the potential 10% tax hit. Betsy is supportive of this when I tell her and suddenly our financial situation is much </w:t>
+      </w:r>
+      <w:proofErr w:type="gramStart"/>
+      <w:r>
+        <w:rPr>
+          <w:rFonts w:ascii="Roboto" w:hAnsi="Roboto"/>
+          <w:color w:val="000000"/>
+          <w:shd w:val="clear" w:color="auto" w:fill="FFFFFF"/>
+        </w:rPr>
+        <w:t>rosier</w:t>
+      </w:r>
+      <w:proofErr w:type="gramEnd"/>
+      <w:r>
+        <w:rPr>
+          <w:rFonts w:ascii="Roboto" w:hAnsi="Roboto"/>
+          <w:color w:val="000000"/>
+          <w:shd w:val="clear" w:color="auto" w:fill="FFFFFF"/>
+        </w:rPr>
+        <w:t xml:space="preserve"> and I am feeling more confident about my time line for getting my code on line and shaping my resume and portfolio and connect with my tech contacts. I am sober and settled and feel like some corner has been turned. </w:t>
+      </w:r>
+    </w:p>
+    <w:p>
+      <w:pPr>
+        <w:rPr>
+          <w:rFonts w:ascii="Roboto" w:hAnsi="Roboto"/>
+          <w:color w:val="000000"/>
+          <w:shd w:val="clear" w:color="auto" w:fill="FFFFFF"/>
+        </w:rPr>
+      </w:pPr>
+      <w:r>
+        <w:rPr>
+          <w:rFonts w:ascii="Roboto" w:hAnsi="Roboto"/>
+          <w:color w:val="000000"/>
+          <w:shd w:val="clear" w:color="auto" w:fill="FFFFFF"/>
+        </w:rPr>
+        <w:t xml:space="preserve">Anti-Alexander -- Too much beer recently. Saturday drinking with Dan. Sunday day drinking while I code and getting in a </w:t>
+      </w:r>
+      <w:proofErr w:type="gramStart"/>
+      <w:r>
+        <w:rPr>
+          <w:rFonts w:ascii="Roboto" w:hAnsi="Roboto"/>
+          <w:color w:val="000000"/>
+          <w:shd w:val="clear" w:color="auto" w:fill="FFFFFF"/>
+        </w:rPr>
+        <w:t>shitty</w:t>
+      </w:r>
+      <w:proofErr w:type="gramEnd"/>
+      <w:r>
+        <w:rPr>
+          <w:rFonts w:ascii="Roboto" w:hAnsi="Roboto"/>
+          <w:color w:val="000000"/>
+          <w:shd w:val="clear" w:color="auto" w:fill="FFFFFF"/>
+        </w:rPr>
+        <w:t xml:space="preserve"> mood when my mom and dad called me from the road -- unloading about the family reunion, the tornado in Gaylord. What climate change? </w:t>
       </w:r>
     </w:p>
     <w:p>
@@ -13529,7 +14938,25 @@
           <w:color w:val="000000"/>
           <w:shd w:val="clear" w:color="auto" w:fill="FFFFFF"/>
         </w:rPr>
-        <w:t xml:space="preserve">The disassociation that comes between your body and your mind when you are drinking -- losing body awareness, control. It’s a flavor of comfort, but one achieved by deconstruction and disassociation instead if connection, control and integrity. </w:t>
+        <w:t xml:space="preserve">The disassociation that comes between your body and your mind when you are drinking -- losing body awareness, control. It’s a flavor of comfort, but one achieved by deconstruction and disassociation instead if connection, </w:t>
+      </w:r>
+      <w:proofErr w:type="gramStart"/>
+      <w:r>
+        <w:rPr>
+          <w:rFonts w:ascii="Roboto" w:hAnsi="Roboto"/>
+          <w:color w:val="000000"/>
+          <w:shd w:val="clear" w:color="auto" w:fill="FFFFFF"/>
+        </w:rPr>
+        <w:t>control</w:t>
+      </w:r>
+      <w:proofErr w:type="gramEnd"/>
+      <w:r>
+        <w:rPr>
+          <w:rFonts w:ascii="Roboto" w:hAnsi="Roboto"/>
+          <w:color w:val="000000"/>
+          <w:shd w:val="clear" w:color="auto" w:fill="FFFFFF"/>
+        </w:rPr>
+        <w:t xml:space="preserve"> and integrity. </w:t>
       </w:r>
     </w:p>
     <w:p>
@@ -13690,23 +15117,77 @@
           <w:color w:val="000000"/>
           <w:shd w:val="clear" w:color="auto" w:fill="FFFFFF"/>
         </w:rPr>
-        <w:t xml:space="preserve">To see, you have to look. You have to stop and think -- what’s the elogent solution here? Anti-Alexander, while opening my order of six lacrosse balls, I looked at the packaging and then looked directly past it, not computing that it was actually a mesh bag that could be reused to hold the balls. It was only after I snipped part of it with scissors that I realized my short-sightedness. </w:t>
-      </w:r>
-    </w:p>
-    <w:p>
-      <w:pPr>
+        <w:t xml:space="preserve">To see, you </w:t>
+      </w:r>
+      <w:proofErr w:type="gramStart"/>
+      <w:r>
         <w:rPr>
           <w:rFonts w:ascii="Roboto" w:hAnsi="Roboto"/>
           <w:color w:val="000000"/>
           <w:shd w:val="clear" w:color="auto" w:fill="FFFFFF"/>
         </w:rPr>
-      </w:pPr>
+        <w:t>have to</w:t>
+      </w:r>
+      <w:proofErr w:type="gramEnd"/>
       <w:r>
         <w:rPr>
           <w:rFonts w:ascii="Roboto" w:hAnsi="Roboto"/>
           <w:color w:val="000000"/>
           <w:shd w:val="clear" w:color="auto" w:fill="FFFFFF"/>
         </w:rPr>
+        <w:t xml:space="preserve"> look. You </w:t>
+      </w:r>
+      <w:proofErr w:type="gramStart"/>
+      <w:r>
+        <w:rPr>
+          <w:rFonts w:ascii="Roboto" w:hAnsi="Roboto"/>
+          <w:color w:val="000000"/>
+          <w:shd w:val="clear" w:color="auto" w:fill="FFFFFF"/>
+        </w:rPr>
+        <w:t>have to</w:t>
+      </w:r>
+      <w:proofErr w:type="gramEnd"/>
+      <w:r>
+        <w:rPr>
+          <w:rFonts w:ascii="Roboto" w:hAnsi="Roboto"/>
+          <w:color w:val="000000"/>
+          <w:shd w:val="clear" w:color="auto" w:fill="FFFFFF"/>
+        </w:rPr>
+        <w:t xml:space="preserve"> stop and think -- what’s the elogent solution here? Anti-Alexander, while opening my order of six lacrosse balls, I looked at the packaging and then looked directly past it, not computing that it was </w:t>
+      </w:r>
+      <w:proofErr w:type="gramStart"/>
+      <w:r>
+        <w:rPr>
+          <w:rFonts w:ascii="Roboto" w:hAnsi="Roboto"/>
+          <w:color w:val="000000"/>
+          <w:shd w:val="clear" w:color="auto" w:fill="FFFFFF"/>
+        </w:rPr>
+        <w:t>actually a</w:t>
+      </w:r>
+      <w:proofErr w:type="gramEnd"/>
+      <w:r>
+        <w:rPr>
+          <w:rFonts w:ascii="Roboto" w:hAnsi="Roboto"/>
+          <w:color w:val="000000"/>
+          <w:shd w:val="clear" w:color="auto" w:fill="FFFFFF"/>
+        </w:rPr>
+        <w:t xml:space="preserve"> mesh bag that could be reused to hold the balls. It was only after I snipped part of it with scissors that I realized my short-sightedness. </w:t>
+      </w:r>
+    </w:p>
+    <w:p>
+      <w:pPr>
+        <w:rPr>
+          <w:rFonts w:ascii="Roboto" w:hAnsi="Roboto"/>
+          <w:color w:val="000000"/>
+          <w:shd w:val="clear" w:color="auto" w:fill="FFFFFF"/>
+        </w:rPr>
+      </w:pPr>
+      <w:r>
+        <w:rPr>
+          <w:rFonts w:ascii="Roboto" w:hAnsi="Roboto"/>
+          <w:color w:val="000000"/>
+          <w:shd w:val="clear" w:color="auto" w:fill="FFFFFF"/>
+        </w:rPr>
         <w:t xml:space="preserve">My </w:t>
       </w:r>
       <w:proofErr w:type="spellStart"/>
@@ -13725,23 +15206,41 @@
           <w:color w:val="000000"/>
           <w:shd w:val="clear" w:color="auto" w:fill="FFFFFF"/>
         </w:rPr>
-        <w:t xml:space="preserve"> continues to be erratic. Lighter and looser, but pretty wild and uncontrolled and inconsistent. </w:t>
-      </w:r>
-    </w:p>
-    <w:p>
-      <w:pPr>
+        <w:t xml:space="preserve"> continues to be erratic. Lighter and looser, but </w:t>
+      </w:r>
+      <w:proofErr w:type="gramStart"/>
+      <w:r>
         <w:rPr>
           <w:rFonts w:ascii="Roboto" w:hAnsi="Roboto"/>
           <w:color w:val="000000"/>
           <w:shd w:val="clear" w:color="auto" w:fill="FFFFFF"/>
         </w:rPr>
-      </w:pPr>
+        <w:t>pretty wild</w:t>
+      </w:r>
+      <w:proofErr w:type="gramEnd"/>
       <w:r>
         <w:rPr>
           <w:rFonts w:ascii="Roboto" w:hAnsi="Roboto"/>
           <w:color w:val="000000"/>
           <w:shd w:val="clear" w:color="auto" w:fill="FFFFFF"/>
         </w:rPr>
+        <w:t xml:space="preserve"> and uncontrolled and inconsistent. </w:t>
+      </w:r>
+    </w:p>
+    <w:p>
+      <w:pPr>
+        <w:rPr>
+          <w:rFonts w:ascii="Roboto" w:hAnsi="Roboto"/>
+          <w:color w:val="000000"/>
+          <w:shd w:val="clear" w:color="auto" w:fill="FFFFFF"/>
+        </w:rPr>
+      </w:pPr>
+      <w:r>
+        <w:rPr>
+          <w:rFonts w:ascii="Roboto" w:hAnsi="Roboto"/>
+          <w:color w:val="000000"/>
+          <w:shd w:val="clear" w:color="auto" w:fill="FFFFFF"/>
+        </w:rPr>
         <w:t xml:space="preserve">Am waking up today feeling better in my body than I had expected to feel 6 days into bringing Alexander into my process. The idea here is unity. Uniting body and mind, more deeply integrating body and mind. More deeply integrating writing and stretching. </w:t>
       </w:r>
     </w:p>
@@ -13776,7 +15275,43 @@
           <w:color w:val="000000"/>
           <w:shd w:val="clear" w:color="auto" w:fill="FFFFFF"/>
         </w:rPr>
-        <w:t xml:space="preserve">Helena climbing all over me as I try to stretch singing “Billy Goat, Billy Goat, Billy Goat” over and over again. I am a Hindu cow. Care -less. I do want her to leave but I release my getting tense about it. This will accomplish nothing. So, I skip the vain effort and jump right to the nothingness. In the nothing I remind my shoulders to relax, to settle, to be within myself, to be myself, me -- not just a slave to my programmatic reactions, but also to vacate myself as much as possible, returning to my center at the sub-orbital joint where my skull attaches to my neck, exactly below my ears, the height of my ears where my ears and tongue and nose and eyes and brain are all in tight commune. Where the seat of my third eye resides -- I can sense my whole body in this place, this is the command center, where all the tools for processing everything reside, where all good things reside and where you must do moment to moment battle with you unconstructive cache of NEN memories, impressions, reactions, ego moves. </w:t>
+        <w:t xml:space="preserve">Helena climbing all over me as I try to stretch singing “Billy Goat, Billy Goat, Billy Goat” </w:t>
+      </w:r>
+      <w:proofErr w:type="gramStart"/>
+      <w:r>
+        <w:rPr>
+          <w:rFonts w:ascii="Roboto" w:hAnsi="Roboto"/>
+          <w:color w:val="000000"/>
+          <w:shd w:val="clear" w:color="auto" w:fill="FFFFFF"/>
+        </w:rPr>
+        <w:t>over and over again</w:t>
+      </w:r>
+      <w:proofErr w:type="gramEnd"/>
+      <w:r>
+        <w:rPr>
+          <w:rFonts w:ascii="Roboto" w:hAnsi="Roboto"/>
+          <w:color w:val="000000"/>
+          <w:shd w:val="clear" w:color="auto" w:fill="FFFFFF"/>
+        </w:rPr>
+        <w:t xml:space="preserve">. I am a Hindu cow. Care -less. I do want her to leave but I release my getting tense about it. This will accomplish nothing. So, I skip the vain effort and jump right to the nothingness. In the nothing I remind my shoulders to relax, to settle, to be within myself, to be myself, me -- not just a slave to my programmatic reactions, but also to vacate myself as much as possible, returning to my center at the sub-orbital joint where my skull attaches to my neck, exactly below my ears, the height of my ears where my ears and tongue and nose and eyes and brain are all in tight commune. Where the seat of my third eye resides -- I can sense my whole body in this place, this is the command center, where all the tools for processing everything reside, where all good things reside and where you must do moment to moment battle with </w:t>
+      </w:r>
+      <w:proofErr w:type="gramStart"/>
+      <w:r>
+        <w:rPr>
+          <w:rFonts w:ascii="Roboto" w:hAnsi="Roboto"/>
+          <w:color w:val="000000"/>
+          <w:shd w:val="clear" w:color="auto" w:fill="FFFFFF"/>
+        </w:rPr>
+        <w:t>you</w:t>
+      </w:r>
+      <w:proofErr w:type="gramEnd"/>
+      <w:r>
+        <w:rPr>
+          <w:rFonts w:ascii="Roboto" w:hAnsi="Roboto"/>
+          <w:color w:val="000000"/>
+          <w:shd w:val="clear" w:color="auto" w:fill="FFFFFF"/>
+        </w:rPr>
+        <w:t xml:space="preserve"> unconstructive cache of NEN memories, impressions, reactions, ego moves. </w:t>
       </w:r>
     </w:p>
     <w:p>
@@ -13916,23 +15451,41 @@
           <w:color w:val="000000"/>
           <w:shd w:val="clear" w:color="auto" w:fill="FFFFFF"/>
         </w:rPr>
-        <w:t xml:space="preserve">Finding a relaxed, comforting sway. More inclined to spontaneous movement, playing with center of gravity, rooting from arms, abs, ankles, thighs, hip sockets, back, neck, heading floating up towards the clouds, finding ease easily, doing nothing in particular. </w:t>
-      </w:r>
-    </w:p>
-    <w:p>
-      <w:pPr>
+        <w:t xml:space="preserve">Finding a relaxed, comforting sway. More inclined to spontaneous movement, playing with center of gravity, rooting from arms, abs, ankles, thighs, hip sockets, back, neck, heading floating up towards the clouds, finding ease easily, doing </w:t>
+      </w:r>
+      <w:proofErr w:type="gramStart"/>
+      <w:r>
         <w:rPr>
           <w:rFonts w:ascii="Roboto" w:hAnsi="Roboto"/>
           <w:color w:val="000000"/>
           <w:shd w:val="clear" w:color="auto" w:fill="FFFFFF"/>
         </w:rPr>
-      </w:pPr>
+        <w:t>nothing in particular</w:t>
+      </w:r>
+      <w:proofErr w:type="gramEnd"/>
       <w:r>
         <w:rPr>
           <w:rFonts w:ascii="Roboto" w:hAnsi="Roboto"/>
           <w:color w:val="000000"/>
           <w:shd w:val="clear" w:color="auto" w:fill="FFFFFF"/>
         </w:rPr>
+        <w:t xml:space="preserve">. </w:t>
+      </w:r>
+    </w:p>
+    <w:p>
+      <w:pPr>
+        <w:rPr>
+          <w:rFonts w:ascii="Roboto" w:hAnsi="Roboto"/>
+          <w:color w:val="000000"/>
+          <w:shd w:val="clear" w:color="auto" w:fill="FFFFFF"/>
+        </w:rPr>
+      </w:pPr>
+      <w:r>
+        <w:rPr>
+          <w:rFonts w:ascii="Roboto" w:hAnsi="Roboto"/>
+          <w:color w:val="000000"/>
+          <w:shd w:val="clear" w:color="auto" w:fill="FFFFFF"/>
+        </w:rPr>
         <w:t xml:space="preserve">Beginning to recognize the nothing between us. </w:t>
       </w:r>
     </w:p>
@@ -14037,23 +15590,41 @@
           <w:color w:val="000000"/>
           <w:shd w:val="clear" w:color="auto" w:fill="FFFFFF"/>
         </w:rPr>
-        <w:t>Operation Snatch Key -- took the $150 my mother gave me for the hotel room and went and bought weed with it up in Andersonville, walking past the boy clothes shop with the kinky short shorts and straps, Sodom and Gomorrah on your doorstep. Mystical drug shop on the corner. Walking through my neighborhood to buy drugs and look at gay clothes. Then I came home and did yoga and qigong and practiced the Alexander technique all day and smoked weed. In the evening I had a few beers and watched some basketball. This felt like a good productive day at the time.</w:t>
-      </w:r>
-    </w:p>
-    <w:p>
-      <w:pPr>
+        <w:t xml:space="preserve">Operation Snatch Key -- took the $150 my mother gave me for the hotel room and went and bought weed with it up in Andersonville, walking past the boy clothes shop with the kinky short shorts and straps, </w:t>
+      </w:r>
+      <w:proofErr w:type="gramStart"/>
+      <w:r>
         <w:rPr>
           <w:rFonts w:ascii="Roboto" w:hAnsi="Roboto"/>
           <w:color w:val="000000"/>
           <w:shd w:val="clear" w:color="auto" w:fill="FFFFFF"/>
         </w:rPr>
-      </w:pPr>
+        <w:t>Sodom</w:t>
+      </w:r>
+      <w:proofErr w:type="gramEnd"/>
       <w:r>
         <w:rPr>
           <w:rFonts w:ascii="Roboto" w:hAnsi="Roboto"/>
           <w:color w:val="000000"/>
           <w:shd w:val="clear" w:color="auto" w:fill="FFFFFF"/>
         </w:rPr>
+        <w:t xml:space="preserve"> and Gomorrah on your doorstep. Mystical drug shop on the corner. Walking through my neighborhood to buy drugs and look at gay clothes. Then I came home and did yoga and qigong and practiced the Alexander technique all day and smoked weed. In the evening I had a few beers and watched some basketball. This felt like a good productive day at the time.</w:t>
+      </w:r>
+    </w:p>
+    <w:p>
+      <w:pPr>
+        <w:rPr>
+          <w:rFonts w:ascii="Roboto" w:hAnsi="Roboto"/>
+          <w:color w:val="000000"/>
+          <w:shd w:val="clear" w:color="auto" w:fill="FFFFFF"/>
+        </w:rPr>
+      </w:pPr>
+      <w:r>
+        <w:rPr>
+          <w:rFonts w:ascii="Roboto" w:hAnsi="Roboto"/>
+          <w:color w:val="000000"/>
+          <w:shd w:val="clear" w:color="auto" w:fill="FFFFFF"/>
+        </w:rPr>
         <w:t>Wonderful CONSTRUCTIVE REST/constructive rest -- heart chakra release, great lower spine pop. Neck felt amazing after constructive rest session</w:t>
       </w:r>
     </w:p>
@@ -14106,7 +15677,25 @@
           <w:color w:val="000000"/>
           <w:shd w:val="clear" w:color="auto" w:fill="FFFFFF"/>
         </w:rPr>
-        <w:t xml:space="preserve">What is tension? It is unconscious power. Necessary competing forces to keep us erect. Upright. “balanced”. The goal is lengthen, widen, settle, root, be. Take responsibility for your tension. Take responsibility for all those physic phantoms living rent free inside your body. </w:t>
+        <w:t xml:space="preserve">What is tension? It is unconscious power. Necessary competing forces to keep us erect. Upright. “balanced”. The goal is </w:t>
+      </w:r>
+      <w:proofErr w:type="gramStart"/>
+      <w:r>
+        <w:rPr>
+          <w:rFonts w:ascii="Roboto" w:hAnsi="Roboto"/>
+          <w:color w:val="000000"/>
+          <w:shd w:val="clear" w:color="auto" w:fill="FFFFFF"/>
+        </w:rPr>
+        <w:t>lengthen</w:t>
+      </w:r>
+      <w:proofErr w:type="gramEnd"/>
+      <w:r>
+        <w:rPr>
+          <w:rFonts w:ascii="Roboto" w:hAnsi="Roboto"/>
+          <w:color w:val="000000"/>
+          <w:shd w:val="clear" w:color="auto" w:fill="FFFFFF"/>
+        </w:rPr>
+        <w:t xml:space="preserve">, widen, settle, root, be. Take responsibility for your tension. Take responsibility for all those physic phantoms living rent free inside your body. </w:t>
       </w:r>
     </w:p>
     <w:p>
@@ -14287,7 +15876,25 @@
           <w:color w:val="000000"/>
           <w:shd w:val="clear" w:color="auto" w:fill="FFFFFF"/>
         </w:rPr>
-        <w:t xml:space="preserve">Surprising, relaxed, spinning Dervish run in the alley by McPherson and deciding that it was the Whirling P.O.W/scarecrow because I had my arms out like I had a restrictive pole securing my arms in an extended out position. And then seeing that flattened rat in the Alley between the school yard and </w:t>
+        <w:t xml:space="preserve">Surprising, relaxed, spinning Dervish run in the alley by McPherson and deciding that it was the Whirling P.O.W/scarecrow because I had my arms out like I had a restrictive pole securing my arms in an </w:t>
+      </w:r>
+      <w:proofErr w:type="gramStart"/>
+      <w:r>
+        <w:rPr>
+          <w:rFonts w:ascii="Roboto" w:hAnsi="Roboto"/>
+          <w:color w:val="000000"/>
+          <w:shd w:val="clear" w:color="auto" w:fill="FFFFFF"/>
+        </w:rPr>
+        <w:t>extended out</w:t>
+      </w:r>
+      <w:proofErr w:type="gramEnd"/>
+      <w:r>
+        <w:rPr>
+          <w:rFonts w:ascii="Roboto" w:hAnsi="Roboto"/>
+          <w:color w:val="000000"/>
+          <w:shd w:val="clear" w:color="auto" w:fill="FFFFFF"/>
+        </w:rPr>
+        <w:t xml:space="preserve"> position. And then seeing that flattened rat in the Alley between the school yard and </w:t>
       </w:r>
       <w:proofErr w:type="spellStart"/>
       <w:r>
@@ -14382,23 +15989,41 @@
           <w:color w:val="000000"/>
           <w:shd w:val="clear" w:color="auto" w:fill="FFFFFF"/>
         </w:rPr>
-        <w:t>Spontaneous wall stretch while running -- Carpenter’s Rule.</w:t>
-      </w:r>
-    </w:p>
-    <w:p>
-      <w:pPr>
+        <w:t xml:space="preserve">Spontaneous </w:t>
+      </w:r>
+      <w:proofErr w:type="gramStart"/>
+      <w:r>
         <w:rPr>
           <w:rFonts w:ascii="Roboto" w:hAnsi="Roboto"/>
           <w:color w:val="000000"/>
           <w:shd w:val="clear" w:color="auto" w:fill="FFFFFF"/>
         </w:rPr>
-      </w:pPr>
+        <w:t>wall</w:t>
+      </w:r>
+      <w:proofErr w:type="gramEnd"/>
       <w:r>
         <w:rPr>
           <w:rFonts w:ascii="Roboto" w:hAnsi="Roboto"/>
           <w:color w:val="000000"/>
           <w:shd w:val="clear" w:color="auto" w:fill="FFFFFF"/>
         </w:rPr>
+        <w:t xml:space="preserve"> stretch while running -- Carpenter’s Rule.</w:t>
+      </w:r>
+    </w:p>
+    <w:p>
+      <w:pPr>
+        <w:rPr>
+          <w:rFonts w:ascii="Roboto" w:hAnsi="Roboto"/>
+          <w:color w:val="000000"/>
+          <w:shd w:val="clear" w:color="auto" w:fill="FFFFFF"/>
+        </w:rPr>
+      </w:pPr>
+      <w:r>
+        <w:rPr>
+          <w:rFonts w:ascii="Roboto" w:hAnsi="Roboto"/>
+          <w:color w:val="000000"/>
+          <w:shd w:val="clear" w:color="auto" w:fill="FFFFFF"/>
+        </w:rPr>
         <w:t xml:space="preserve">Getting in bed naked after a shower, getting under the covers and attempting to completely relax in the middle of the day. </w:t>
       </w:r>
     </w:p>
@@ -14547,7 +16172,25 @@
           <w:shd w:val="clear" w:color="auto" w:fill="FFFFFF"/>
         </w:rPr>
         <w:lastRenderedPageBreak/>
-        <w:t xml:space="preserve">Restricted and joyless -----------------------------------------------------------  joyful and free </w:t>
+        <w:t xml:space="preserve">Restricted and joyless </w:t>
+      </w:r>
+      <w:proofErr w:type="gramStart"/>
+      <w:r>
+        <w:rPr>
+          <w:rFonts w:ascii="Roboto" w:hAnsi="Roboto"/>
+          <w:color w:val="000000"/>
+          <w:shd w:val="clear" w:color="auto" w:fill="FFFFFF"/>
+        </w:rPr>
+        <w:t>-----------------------------------------------------------  joyful</w:t>
+      </w:r>
+      <w:proofErr w:type="gramEnd"/>
+      <w:r>
+        <w:rPr>
+          <w:rFonts w:ascii="Roboto" w:hAnsi="Roboto"/>
+          <w:color w:val="000000"/>
+          <w:shd w:val="clear" w:color="auto" w:fill="FFFFFF"/>
+        </w:rPr>
+        <w:t xml:space="preserve"> and free </w:t>
       </w:r>
     </w:p>
     <w:p>
@@ -14814,7 +16457,15 @@
         </w:numPr>
       </w:pPr>
       <w:r>
-        <w:t xml:space="preserve">Repeat: this time when you are open wide, extend, stretch and think of a loved on living or deceased and think/pray affirming thoughts about them.  Complete the embrace of that person and enjoy the warmth of their embrace in return.  </w:t>
+        <w:t xml:space="preserve">Repeat: this time when you are open wide, extend, stretch and think of a </w:t>
+      </w:r>
+      <w:proofErr w:type="gramStart"/>
+      <w:r>
+        <w:t>loved on</w:t>
+      </w:r>
+      <w:proofErr w:type="gramEnd"/>
+      <w:r>
+        <w:t xml:space="preserve"> living or deceased and think/pray affirming thoughts about them.  Complete the embrace of that person and enjoy the warmth of their embrace in return.  </w:t>
       </w:r>
     </w:p>
     <w:p>
@@ -14987,7 +16638,15 @@
         </w:numPr>
       </w:pPr>
       <w:r>
-        <w:t>On leg planted, rooted at a perpendicular angle more or less to torso,</w:t>
+        <w:t xml:space="preserve">On leg planted, rooted at a perpendicular angle </w:t>
+      </w:r>
+      <w:proofErr w:type="gramStart"/>
+      <w:r>
+        <w:t>more or less to</w:t>
+      </w:r>
+      <w:proofErr w:type="gramEnd"/>
+      <w:r>
+        <w:t xml:space="preserve"> torso,</w:t>
       </w:r>
     </w:p>
     <w:p>
@@ -15047,7 +16706,15 @@
         </w:numPr>
       </w:pPr>
       <w:r>
-        <w:t>Arm raised and shoulder locked through neck and down to hip  on same side</w:t>
+        <w:t xml:space="preserve">Arm raised and shoulder locked through neck and down to </w:t>
+      </w:r>
+      <w:proofErr w:type="gramStart"/>
+      <w:r>
+        <w:t>hip  on</w:t>
+      </w:r>
+      <w:proofErr w:type="gramEnd"/>
+      <w:r>
+        <w:t xml:space="preserve"> same side</w:t>
       </w:r>
     </w:p>
     <w:p>
@@ -15083,7 +16750,15 @@
         </w:numPr>
       </w:pPr>
       <w:r>
-        <w:t xml:space="preserve">Good settled, rooted pose with arms straight out (sort of a low Scarecrow)-- settle the weight of the world on your shoulders rooting your arms out at extension, settling into your legs and calves and ankles and feet and the floor below following gravity down like water following the line of an uneven incline. </w:t>
+        <w:t xml:space="preserve">Good settled, rooted pose with arms straight out (sort of a low </w:t>
+      </w:r>
+      <w:proofErr w:type="gramStart"/>
+      <w:r>
+        <w:t>Scarecrow)--</w:t>
+      </w:r>
+      <w:proofErr w:type="gramEnd"/>
+      <w:r>
+        <w:t xml:space="preserve"> settle the weight of the world on your shoulders rooting your arms out at extension, settling into your legs and calves and ankles and feet and the floor below following gravity down like water following the line of an uneven incline. </w:t>
       </w:r>
     </w:p>
     <w:p>
@@ -15123,10 +16798,12 @@
         </w:numPr>
       </w:pPr>
       <w:proofErr w:type="spellStart"/>
+      <w:proofErr w:type="gramStart"/>
       <w:r>
         <w:t>Door ways</w:t>
       </w:r>
       <w:proofErr w:type="spellEnd"/>
+      <w:proofErr w:type="gramEnd"/>
       <w:r>
         <w:t xml:space="preserve">-- counter weight. </w:t>
       </w:r>
@@ -15232,7 +16909,15 @@
       </w:r>
       <w:proofErr w:type="spellEnd"/>
       <w:r>
-        <w:t xml:space="preserve"> to the vertical plan up and down and the horizontal plane left and right, forward and back. </w:t>
+        <w:t xml:space="preserve"> to the vertical plan up and down and the horizontal plane left and right, </w:t>
+      </w:r>
+      <w:proofErr w:type="gramStart"/>
+      <w:r>
+        <w:t>forward</w:t>
+      </w:r>
+      <w:proofErr w:type="gramEnd"/>
+      <w:r>
+        <w:t xml:space="preserve"> and back. </w:t>
       </w:r>
     </w:p>
     <w:p>
@@ -15245,7 +16930,15 @@
       </w:pPr>
       <w:r>
         <w:lastRenderedPageBreak/>
-        <w:t xml:space="preserve">Mystical Scarecrow -- rooted, settling, arms light out, extended, relaxed to the left and the right. Focusing on feet triangles and leg triangles. Root -- Connect -- Extend -- Relax. Building another body. Restuffing self. Resulting in significant pops in legs and back. Bringing to mind negative triggers (broken parental relationships etc. and allowing the tension to release. Could combine this pose and calm reflection with the EMDR REM like eye movements, while releasing tension. </w:t>
+        <w:t xml:space="preserve">Mystical Scarecrow -- rooted, settling, arms light out, extended, relaxed to the left and the right. Focusing on feet triangles and leg triangles. Root -- Connect -- Extend -- Relax. Building another body. Restuffing self. Resulting in significant pops in legs and back. </w:t>
+      </w:r>
+      <w:proofErr w:type="gramStart"/>
+      <w:r>
+        <w:t>Bringing to mind</w:t>
+      </w:r>
+      <w:proofErr w:type="gramEnd"/>
+      <w:r>
+        <w:t xml:space="preserve"> negative triggers (broken parental relationships etc. and allowing the tension to release. Could combine this pose and calm reflection with the EMDR REM like eye movements, while releasing tension. </w:t>
       </w:r>
     </w:p>
     <w:p>
@@ -15892,7 +17585,15 @@
         <w:t xml:space="preserve">Horizontal Mod </w:t>
       </w:r>
       <w:r>
-        <w:t>(on floor-- arms , core, )</w:t>
+        <w:t xml:space="preserve">(on floor-- </w:t>
+      </w:r>
+      <w:proofErr w:type="gramStart"/>
+      <w:r>
+        <w:t>arms ,</w:t>
+      </w:r>
+      <w:proofErr w:type="gramEnd"/>
+      <w:r>
+        <w:t xml:space="preserve"> core, )</w:t>
       </w:r>
     </w:p>
     <w:p>
@@ -16006,7 +17707,15 @@
         </w:numPr>
       </w:pPr>
       <w:r>
-        <w:t>The realization that yes, holy shit, you can improve at stretching.</w:t>
+        <w:t xml:space="preserve">The realization that yes, holy </w:t>
+      </w:r>
+      <w:proofErr w:type="gramStart"/>
+      <w:r>
+        <w:t>shit</w:t>
+      </w:r>
+      <w:proofErr w:type="gramEnd"/>
+      <w:r>
+        <w:t>, you can improve at stretching.</w:t>
       </w:r>
     </w:p>
     <w:p>
@@ -16084,7 +17793,23 @@
         <w:t>Cord Pop</w:t>
       </w:r>
       <w:r>
-        <w:t xml:space="preserve"> (building up of tension through focused stretching until I can crack my neck-- to release the tension?  I feel like this is contributing to greater flexibility, but I am not totally sure. I do have some concerns that like cracking your knuckles it could have negative side-effects, but at least in the short term I have not noticed any negative side effects of doing the neck popping-- which I was doing so much just a few months ago, but have slowed down in recent weeks. It was weirding me out a little bit that I would do it-- subtly hopefully-- in public sometimes. It truly had become kind of a compulsion, but one that had improved my ability to casually and unconsciously find stretches even in a relatively relaxed standing position, building up enough tension for a neck-pop release (which again do we know that this is 100% productive or are we just developing some kind of weird nervous tick?)</w:t>
+        <w:t xml:space="preserve"> (building up of tension through focused stretching until I can crack my neck-- to release the tension?  I feel like this is contributing to greater flexibility, but I am not totally sure. I do have some concerns that like cracking your knuckles it could have negative side-effects, but at least in the short term I have not noticed any negative side effects of doing the neck popping-- which I was doing so much just a few months </w:t>
+      </w:r>
+      <w:proofErr w:type="gramStart"/>
+      <w:r>
+        <w:t>ago, but</w:t>
+      </w:r>
+      <w:proofErr w:type="gramEnd"/>
+      <w:r>
+        <w:t xml:space="preserve"> have slowed down in recent weeks. It was weirding me out a little bit that I would do it-- subtly hopefully-- in public sometimes. It truly had become kind of a compulsion, but one that had improved my ability to </w:t>
+      </w:r>
+      <w:proofErr w:type="gramStart"/>
+      <w:r>
+        <w:t>casually and unconsciously find</w:t>
+      </w:r>
+      <w:proofErr w:type="gramEnd"/>
+      <w:r>
+        <w:t xml:space="preserve"> stretches even in a relatively relaxed standing position, building up enough tension for a neck-pop release (which again do we know that this is 100% productive or are we just developing some kind of weird nervous tick?)</w:t>
       </w:r>
     </w:p>
     <w:p>
@@ -16196,12 +17921,21 @@
       <w:r>
         <w:t xml:space="preserve">Feet -- </w:t>
       </w:r>
-      <w:r>
-        <w:rPr>
-          <w:b/>
-          <w:bCs/>
-        </w:rPr>
-        <w:t>three point grip</w:t>
+      <w:proofErr w:type="gramStart"/>
+      <w:r>
+        <w:rPr>
+          <w:b/>
+          <w:bCs/>
+        </w:rPr>
+        <w:t>three point</w:t>
+      </w:r>
+      <w:proofErr w:type="gramEnd"/>
+      <w:r>
+        <w:rPr>
+          <w:b/>
+          <w:bCs/>
+        </w:rPr>
+        <w:t xml:space="preserve"> grip</w:t>
       </w:r>
       <w:r>
         <w:t>-- base of big toe, base of pinky, heel-- strengthen, lengthen, expansion</w:t>
@@ -16392,7 +18126,15 @@
     </w:p>
     <w:p>
       <w:r>
-        <w:t xml:space="preserve">Ran in the rain and felt great. Feet did not get all soggy with rain. Instead they felt fresh and quick and resilient-- seeking out and appreciating the good soft earth when concrete could momentarily be avoided. </w:t>
+        <w:t xml:space="preserve">Ran in the rain and felt great. Feet did not get all soggy with rain. </w:t>
+      </w:r>
+      <w:proofErr w:type="gramStart"/>
+      <w:r>
+        <w:t>Instead</w:t>
+      </w:r>
+      <w:proofErr w:type="gramEnd"/>
+      <w:r>
+        <w:t xml:space="preserve"> they felt fresh and quick and resilient-- seeking out and appreciating the good soft earth when concrete could momentarily be avoided. </w:t>
       </w:r>
     </w:p>
     <w:p>
@@ -16402,7 +18144,15 @@
     </w:p>
     <w:p>
       <w:r>
-        <w:t>Feeling the most stretched out I have ever felt with significant movement and settling and opening in my hips shoulders and neck. Fingers and hands and feet and toes feel good as well!</w:t>
+        <w:t xml:space="preserve">Feeling the most stretched out I have ever felt with significant movement and settling and opening in my </w:t>
+      </w:r>
+      <w:proofErr w:type="gramStart"/>
+      <w:r>
+        <w:t>hips</w:t>
+      </w:r>
+      <w:proofErr w:type="gramEnd"/>
+      <w:r>
+        <w:t xml:space="preserve"> shoulders and neck. Fingers and hands and feet and toes feel good as well!</w:t>
       </w:r>
     </w:p>
     <w:p>
@@ -16438,7 +18188,23 @@
     </w:p>
     <w:p>
       <w:r>
-        <w:t>But then the pain that it has produced is leading me into new levels of concentration and creativity with stretching.  Finding new spots. And now the most obvious one of all.  Stretching while I write.  For the first time I find myself stretching while I write.  I find a grinding purchase with my left buttocks and feel the pull up into my left shoulder blade.  Leaning forward into my left leg which is supported by the toes of my left foot, consolidating a connection of toe, ankle, knee and then knee to hip at the point of contact with the chair. Again my body weight gently regulating the intensity of the contact, the extension. Really trying to rest into the resistance of the stretch. Feeling that strong, focused, support moment.  Breathing into it. Subtly twisting into the tension.  The twisting is mostly happening in my upper back, but I bounce the tension in my legs between my left and right hip, shifting my weight and slowly pulling back on the sinews running through my back.  My left foot is higher than my right foot and my right foot is further back and I am upright at the key board and I sort of bow forward.</w:t>
+        <w:t xml:space="preserve">But then the pain that it has produced is leading me into new levels of concentration and creativity with stretching.  Finding new spots. And now the most obvious one of all.  Stretching while I write.  For the first time I find myself stretching while I write.  I find a grinding purchase with my left buttocks and feel the pull up into my left shoulder blade.  Leaning forward into my left leg which is supported by the toes of my left foot, consolidating a connection of toe, ankle, knee and then knee to hip at the point of contact with the chair. </w:t>
+      </w:r>
+      <w:proofErr w:type="gramStart"/>
+      <w:r>
+        <w:t>Again</w:t>
+      </w:r>
+      <w:proofErr w:type="gramEnd"/>
+      <w:r>
+        <w:t xml:space="preserve"> my body weight gently regulating the intensity of the contact, the extension. Really trying to rest into the resistance of the stretch. Feeling that strong, focused, support moment.  Breathing into it. Subtly twisting into the tension.  The twisting is mostly happening in my upper back, but I bounce the tension in my legs between my left and right hip, shifting my weight and slowly pulling back on the sinews running through my back.  My left foot is higher than my right foot and my right foot is further </w:t>
+      </w:r>
+      <w:proofErr w:type="gramStart"/>
+      <w:r>
+        <w:t>back</w:t>
+      </w:r>
+      <w:proofErr w:type="gramEnd"/>
+      <w:r>
+        <w:t xml:space="preserve"> and I am upright at the key board and I sort of bow forward.</w:t>
       </w:r>
     </w:p>
     <w:p>
@@ -16448,7 +18214,15 @@
     </w:p>
     <w:p>
       <w:r>
-        <w:t xml:space="preserve">I am feeling hopeful and positive and I want to write Becca a letter and thank her for her visit.   </w:t>
+        <w:t xml:space="preserve">I am feeling hopeful and </w:t>
+      </w:r>
+      <w:proofErr w:type="gramStart"/>
+      <w:r>
+        <w:t>positive</w:t>
+      </w:r>
+      <w:proofErr w:type="gramEnd"/>
+      <w:r>
+        <w:t xml:space="preserve"> and I want to write Becca a letter and thank her for her visit.   </w:t>
       </w:r>
     </w:p>
     <w:p>
@@ -16471,7 +18245,15 @@
     </w:p>
     <w:p>
       <w:r>
-        <w:t xml:space="preserve">Ran 11.11 miles yesterday. Woke feeling really good today. Hungry. But Good. Hungry is good. Lengthen spine. Widen back. Ran relaxed, with an even effort. Worked in some curb running and barrier running, tried to keep it playful and focus on breathing – in through nose, out through mouth. Find the soreness and address it. </w:t>
+        <w:t xml:space="preserve">Ran 11.11 miles yesterday. Woke feeling </w:t>
+      </w:r>
+      <w:proofErr w:type="gramStart"/>
+      <w:r>
+        <w:t>really good</w:t>
+      </w:r>
+      <w:proofErr w:type="gramEnd"/>
+      <w:r>
+        <w:t xml:space="preserve"> today. Hungry. But Good. Hungry is good. Lengthen spine. Widen back. Ran relaxed, with an even effort. Worked in some curb running and barrier running, tried to keep it playful and focus on breathing – in through nose, out through mouth. Find the soreness and address it. </w:t>
       </w:r>
     </w:p>
     <w:p>
@@ -16481,7 +18263,15 @@
     </w:p>
     <w:p>
       <w:r>
-        <w:t xml:space="preserve">Ran 40 miles this past week with longest run in a very long time snuck into the mix -- 9.5 mi. Made mistake of letting high mileage and not getting high ‘justify’ my increased beer consumption, which you know, you fucking know, has a corrosive effect on your confidence and focus. </w:t>
+        <w:t xml:space="preserve">Ran 40 miles this past week with longest run in a very long time snuck into the mix -- 9.5 mi. Made mistake of letting high mileage and not getting high ‘justify’ my increased beer consumption, which you know, you </w:t>
+      </w:r>
+      <w:proofErr w:type="gramStart"/>
+      <w:r>
+        <w:t>fucking know</w:t>
+      </w:r>
+      <w:proofErr w:type="gramEnd"/>
+      <w:r>
+        <w:t xml:space="preserve">, has a corrosive effect on your confidence and focus. </w:t>
       </w:r>
     </w:p>
     <w:p>
@@ -16500,7 +18290,15 @@
     </w:p>
     <w:p>
       <w:r>
-        <w:t xml:space="preserve">Have been stretching less, but am continuing to lowkey pursue the application of Alexander to my stretching, sitting, standing, typing, guitar playing, even sex! </w:t>
+        <w:t xml:space="preserve">Have been stretching </w:t>
+      </w:r>
+      <w:proofErr w:type="gramStart"/>
+      <w:r>
+        <w:t>less, but</w:t>
+      </w:r>
+      <w:proofErr w:type="gramEnd"/>
+      <w:r>
+        <w:t xml:space="preserve"> am continuing to lowkey pursue the application of Alexander to my stretching, sitting, standing, typing, guitar playing, even sex! </w:t>
       </w:r>
     </w:p>
     <w:p>
@@ -17019,7 +18817,15 @@
     </w:p>
     <w:p>
       <w:r>
-        <w:t>breathing, relaxing, visualization, stretching, qigong meditation(constructive rest, visualized orders) and mindfulness, qigong massage and bone tapping (a primal uncle)</w:t>
+        <w:t xml:space="preserve">breathing, relaxing, visualization, stretching, qigong </w:t>
+      </w:r>
+      <w:proofErr w:type="gramStart"/>
+      <w:r>
+        <w:t>meditation(</w:t>
+      </w:r>
+      <w:proofErr w:type="gramEnd"/>
+      <w:r>
+        <w:t>constructive rest, visualized orders) and mindfulness, qigong massage and bone tapping (a primal uncle)</w:t>
       </w:r>
     </w:p>
     <w:p>

</xml_diff>